<commit_message>
Change solution to .NET 8
</commit_message>
<xml_diff>
--- a/Overlays/X-Touch Overlay UI24R Bridge.docx
+++ b/Overlays/X-Touch Overlay UI24R Bridge.docx
@@ -1,6 +1,6 @@
 
 <file path=word/document.xml><?xml version="1.0" encoding="utf-8"?>
-<w:document xmlns:wpc="http://schemas.microsoft.com/office/word/2010/wordprocessingCanvas" xmlns:cx="http://schemas.microsoft.com/office/drawing/2014/chartex" xmlns:cx1="http://schemas.microsoft.com/office/drawing/2015/9/8/chartex" xmlns:cx2="http://schemas.microsoft.com/office/drawing/2015/10/21/chartex" xmlns:cx3="http://schemas.microsoft.com/office/drawing/2016/5/9/chartex" xmlns:cx4="http://schemas.microsoft.com/office/drawing/2016/5/10/chartex" xmlns:cx5="http://schemas.microsoft.com/office/drawing/2016/5/11/chartex" xmlns:cx6="http://schemas.microsoft.com/office/drawing/2016/5/12/chartex" xmlns:cx7="http://schemas.microsoft.com/office/drawing/2016/5/13/chartex" xmlns:cx8="http://schemas.microsoft.com/office/drawing/2016/5/14/chartex" xmlns:mc="http://schemas.openxmlformats.org/markup-compatibility/2006" xmlns:aink="http://schemas.microsoft.com/office/drawing/2016/ink" xmlns:am3d="http://schemas.microsoft.com/office/drawing/2017/model3d" xmlns:o="urn:schemas-microsoft-com:office:office" xmlns:oel="http://schemas.microsoft.com/office/2019/extlst" xmlns:r="http://schemas.openxmlformats.org/officeDocument/2006/relationships" xmlns:m="http://schemas.openxmlformats.org/officeDocument/2006/math" xmlns:v="urn:schemas-microsoft-com:vml" xmlns:wp14="http://schemas.microsoft.com/office/word/2010/wordprocessingDrawing" xmlns:wp="http://schemas.openxmlformats.org/drawingml/2006/wordprocessingDrawing" xmlns:w10="urn:schemas-microsoft-com:office:word" xmlns:w="http://schemas.openxmlformats.org/wordprocessingml/2006/main" xmlns:w14="http://schemas.microsoft.com/office/word/2010/wordml" xmlns:w15="http://schemas.microsoft.com/office/word/2012/wordml" xmlns:w16cex="http://schemas.microsoft.com/office/word/2018/wordml/cex" xmlns:w16cid="http://schemas.microsoft.com/office/word/2016/wordml/cid" xmlns:w16="http://schemas.microsoft.com/office/word/2018/wordml" xmlns:w16sdtdh="http://schemas.microsoft.com/office/word/2020/wordml/sdtdatahash" xmlns:w16se="http://schemas.microsoft.com/office/word/2015/wordml/symex" xmlns:wpg="http://schemas.microsoft.com/office/word/2010/wordprocessingGroup" xmlns:wpi="http://schemas.microsoft.com/office/word/2010/wordprocessingInk" xmlns:wne="http://schemas.microsoft.com/office/word/2006/wordml" xmlns:wps="http://schemas.microsoft.com/office/word/2010/wordprocessingShape" mc:Ignorable="w14 w15 w16se w16cid w16 w16cex w16sdtdh wp14">
+<w:document xmlns:wpc="http://schemas.microsoft.com/office/word/2010/wordprocessingCanvas" xmlns:cx="http://schemas.microsoft.com/office/drawing/2014/chartex" xmlns:cx1="http://schemas.microsoft.com/office/drawing/2015/9/8/chartex" xmlns:cx2="http://schemas.microsoft.com/office/drawing/2015/10/21/chartex" xmlns:cx3="http://schemas.microsoft.com/office/drawing/2016/5/9/chartex" xmlns:cx4="http://schemas.microsoft.com/office/drawing/2016/5/10/chartex" xmlns:cx5="http://schemas.microsoft.com/office/drawing/2016/5/11/chartex" xmlns:cx6="http://schemas.microsoft.com/office/drawing/2016/5/12/chartex" xmlns:cx7="http://schemas.microsoft.com/office/drawing/2016/5/13/chartex" xmlns:cx8="http://schemas.microsoft.com/office/drawing/2016/5/14/chartex" xmlns:mc="http://schemas.openxmlformats.org/markup-compatibility/2006" xmlns:aink="http://schemas.microsoft.com/office/drawing/2016/ink" xmlns:am3d="http://schemas.microsoft.com/office/drawing/2017/model3d" xmlns:o="urn:schemas-microsoft-com:office:office" xmlns:oel="http://schemas.microsoft.com/office/2019/extlst" xmlns:r="http://schemas.openxmlformats.org/officeDocument/2006/relationships" xmlns:m="http://schemas.openxmlformats.org/officeDocument/2006/math" xmlns:v="urn:schemas-microsoft-com:vml" xmlns:wp14="http://schemas.microsoft.com/office/word/2010/wordprocessingDrawing" xmlns:wp="http://schemas.openxmlformats.org/drawingml/2006/wordprocessingDrawing" xmlns:w10="urn:schemas-microsoft-com:office:word" xmlns:w="http://schemas.openxmlformats.org/wordprocessingml/2006/main" xmlns:w14="http://schemas.microsoft.com/office/word/2010/wordml" xmlns:w15="http://schemas.microsoft.com/office/word/2012/wordml" xmlns:w16cex="http://schemas.microsoft.com/office/word/2018/wordml/cex" xmlns:w16cid="http://schemas.microsoft.com/office/word/2016/wordml/cid" xmlns:w16="http://schemas.microsoft.com/office/word/2018/wordml" xmlns:w16du="http://schemas.microsoft.com/office/word/2023/wordml/word16du" xmlns:w16sdtdh="http://schemas.microsoft.com/office/word/2020/wordml/sdtdatahash" xmlns:w16se="http://schemas.microsoft.com/office/word/2015/wordml/symex" xmlns:wpg="http://schemas.microsoft.com/office/word/2010/wordprocessingGroup" xmlns:wpi="http://schemas.microsoft.com/office/word/2010/wordprocessingInk" xmlns:wne="http://schemas.microsoft.com/office/word/2006/wordml" xmlns:wps="http://schemas.microsoft.com/office/word/2010/wordprocessingShape" mc:Ignorable="w14 w15 w16se w16cid w16 w16cex w16sdtdh w16du wp14">
   <w:body>
     <w:tbl>
       <w:tblPr>
@@ -86,16 +86,16 @@
                     <mc:AlternateContent>
                       <mc:Choice Requires="wps">
                         <w:drawing>
-                          <wp:anchor distT="0" distB="0" distL="114300" distR="114300" simplePos="0" relativeHeight="251661312" behindDoc="0" locked="0" layoutInCell="1" allowOverlap="1" wp14:anchorId="43022623" wp14:editId="0F352C0E">
+                          <wp:anchor distT="0" distB="0" distL="114300" distR="114300" simplePos="0" relativeHeight="251661312" behindDoc="0" locked="0" layoutInCell="1" allowOverlap="1" wp14:anchorId="43022623" wp14:editId="454DDFF0">
                             <wp:simplePos x="0" y="0"/>
                             <wp:positionH relativeFrom="column">
-                              <wp:posOffset>120331</wp:posOffset>
+                              <wp:posOffset>127635</wp:posOffset>
                             </wp:positionH>
                             <wp:positionV relativeFrom="paragraph">
-                              <wp:posOffset>13790</wp:posOffset>
+                              <wp:posOffset>-41275</wp:posOffset>
                             </wp:positionV>
-                            <wp:extent cx="364105" cy="324000"/>
-                            <wp:effectExtent l="0" t="0" r="17145" b="19050"/>
+                            <wp:extent cx="361950" cy="363220"/>
+                            <wp:effectExtent l="0" t="0" r="19050" b="17780"/>
                             <wp:wrapNone/>
                             <wp:docPr id="1" name="Téglalap 1"/>
                             <wp:cNvGraphicFramePr/>
@@ -106,7 +106,7 @@
                                   <wps:spPr>
                                     <a:xfrm>
                                       <a:off x="0" y="0"/>
-                                      <a:ext cx="364105" cy="324000"/>
+                                      <a:ext cx="361950" cy="363220"/>
                                     </a:xfrm>
                                     <a:prstGeom prst="rect">
                                       <a:avLst/>
@@ -148,7 +148,7 @@
                       </mc:Choice>
                       <mc:Fallback>
                         <w:pict>
-                          <v:rect w14:anchorId="54601F4F" id="Téglalap 1" o:spid="_x0000_s1026" style="position:absolute;margin-left:9.45pt;margin-top:1.1pt;width:28.65pt;height:25.5pt;z-index:251661312;visibility:visible;mso-wrap-style:square;mso-width-percent:0;mso-height-percent:0;mso-wrap-distance-left:9pt;mso-wrap-distance-top:0;mso-wrap-distance-right:9pt;mso-wrap-distance-bottom:0;mso-position-horizontal:absolute;mso-position-horizontal-relative:text;mso-position-vertical:absolute;mso-position-vertical-relative:text;mso-width-percent:0;mso-height-percent:0;mso-width-relative:margin;mso-height-relative:margin;v-text-anchor:middle" o:gfxdata="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" fillcolor="#4472c4 [3204]" strokecolor="#1f3763 [1604]" strokeweight="1pt"/>
+                          <v:rect w14:anchorId="67D46F45" id="Téglalap 1" o:spid="_x0000_s1026" style="position:absolute;margin-left:10.05pt;margin-top:-3.25pt;width:28.5pt;height:28.6pt;z-index:251661312;visibility:visible;mso-wrap-style:square;mso-width-percent:0;mso-height-percent:0;mso-wrap-distance-left:9pt;mso-wrap-distance-top:0;mso-wrap-distance-right:9pt;mso-wrap-distance-bottom:0;mso-position-horizontal:absolute;mso-position-horizontal-relative:text;mso-position-vertical:absolute;mso-position-vertical-relative:text;mso-width-percent:0;mso-height-percent:0;mso-width-relative:margin;mso-height-relative:margin;v-text-anchor:middle" o:gfxdata="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" fillcolor="#4472c4 [3204]" strokecolor="#1f3763 [1604]" strokeweight="1pt"/>
                         </w:pict>
                       </mc:Fallback>
                     </mc:AlternateContent>
@@ -169,16 +169,16 @@
                     <mc:AlternateContent>
                       <mc:Choice Requires="wps">
                         <w:drawing>
-                          <wp:anchor distT="0" distB="0" distL="114300" distR="114300" simplePos="0" relativeHeight="251663360" behindDoc="0" locked="0" layoutInCell="1" allowOverlap="1" wp14:anchorId="7C72471F" wp14:editId="2E8CA8B0">
+                          <wp:anchor distT="0" distB="0" distL="114300" distR="114300" simplePos="0" relativeHeight="251663360" behindDoc="0" locked="0" layoutInCell="1" allowOverlap="1" wp14:anchorId="7C72471F" wp14:editId="75CBBB43">
                             <wp:simplePos x="0" y="0"/>
                             <wp:positionH relativeFrom="column">
-                              <wp:posOffset>73660</wp:posOffset>
+                              <wp:posOffset>58420</wp:posOffset>
                             </wp:positionH>
                             <wp:positionV relativeFrom="paragraph">
-                              <wp:posOffset>-2522</wp:posOffset>
+                              <wp:posOffset>-41275</wp:posOffset>
                             </wp:positionV>
-                            <wp:extent cx="347555" cy="324000"/>
-                            <wp:effectExtent l="0" t="0" r="14605" b="19050"/>
+                            <wp:extent cx="361950" cy="363855"/>
+                            <wp:effectExtent l="0" t="0" r="19050" b="17145"/>
                             <wp:wrapNone/>
                             <wp:docPr id="2" name="Téglalap 2"/>
                             <wp:cNvGraphicFramePr/>
@@ -189,7 +189,7 @@
                                   <wps:spPr>
                                     <a:xfrm>
                                       <a:off x="0" y="0"/>
-                                      <a:ext cx="347555" cy="324000"/>
+                                      <a:ext cx="361950" cy="363855"/>
                                     </a:xfrm>
                                     <a:prstGeom prst="rect">
                                       <a:avLst/>
@@ -231,7 +231,7 @@
                       </mc:Choice>
                       <mc:Fallback>
                         <w:pict>
-                          <v:rect w14:anchorId="5F6BF2A9" id="Téglalap 2" o:spid="_x0000_s1026" style="position:absolute;margin-left:5.8pt;margin-top:-.2pt;width:27.35pt;height:25.5pt;z-index:251663360;visibility:visible;mso-wrap-style:square;mso-width-percent:0;mso-height-percent:0;mso-wrap-distance-left:9pt;mso-wrap-distance-top:0;mso-wrap-distance-right:9pt;mso-wrap-distance-bottom:0;mso-position-horizontal:absolute;mso-position-horizontal-relative:text;mso-position-vertical:absolute;mso-position-vertical-relative:text;mso-width-percent:0;mso-height-percent:0;mso-width-relative:margin;mso-height-relative:margin;v-text-anchor:middle" o:gfxdata="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" fillcolor="#4472c4 [3204]" strokecolor="#1f3763 [1604]" strokeweight="1pt"/>
+                          <v:rect w14:anchorId="7E49C1C1" id="Téglalap 2" o:spid="_x0000_s1026" style="position:absolute;margin-left:4.6pt;margin-top:-3.25pt;width:28.5pt;height:28.65pt;z-index:251663360;visibility:visible;mso-wrap-style:square;mso-width-percent:0;mso-height-percent:0;mso-wrap-distance-left:9pt;mso-wrap-distance-top:0;mso-wrap-distance-right:9pt;mso-wrap-distance-bottom:0;mso-position-horizontal:absolute;mso-position-horizontal-relative:text;mso-position-vertical:absolute;mso-position-vertical-relative:text;mso-width-percent:0;mso-height-percent:0;mso-width-relative:margin;mso-height-relative:margin;v-text-anchor:middle" o:gfxdata="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" fillcolor="#4472c4 [3204]" strokecolor="#1f3763 [1604]" strokeweight="1pt"/>
                         </w:pict>
                       </mc:Fallback>
                     </mc:AlternateContent>
@@ -252,7 +252,82 @@
                     <mc:AlternateContent>
                       <mc:Choice Requires="wps">
                         <w:drawing>
-                          <wp:anchor distT="45720" distB="45720" distL="114300" distR="114300" simplePos="0" relativeHeight="251835392" behindDoc="0" locked="0" layoutInCell="1" allowOverlap="1" wp14:anchorId="3BDD7B7C" wp14:editId="15CF61AA">
+                          <wp:anchor distT="0" distB="0" distL="114300" distR="114300" simplePos="0" relativeHeight="251665408" behindDoc="0" locked="0" layoutInCell="1" allowOverlap="1" wp14:anchorId="07ADF88A" wp14:editId="07599B8D">
+                            <wp:simplePos x="0" y="0"/>
+                            <wp:positionH relativeFrom="column">
+                              <wp:posOffset>-118110</wp:posOffset>
+                            </wp:positionH>
+                            <wp:positionV relativeFrom="paragraph">
+                              <wp:posOffset>-40702</wp:posOffset>
+                            </wp:positionV>
+                            <wp:extent cx="356531" cy="360069"/>
+                            <wp:effectExtent l="0" t="0" r="24765" b="20955"/>
+                            <wp:wrapNone/>
+                            <wp:docPr id="3" name="Téglalap 3"/>
+                            <wp:cNvGraphicFramePr/>
+                            <a:graphic xmlns:a="http://schemas.openxmlformats.org/drawingml/2006/main">
+                              <a:graphicData uri="http://schemas.microsoft.com/office/word/2010/wordprocessingShape">
+                                <wps:wsp>
+                                  <wps:cNvSpPr/>
+                                  <wps:spPr>
+                                    <a:xfrm>
+                                      <a:off x="0" y="0"/>
+                                      <a:ext cx="356531" cy="360069"/>
+                                    </a:xfrm>
+                                    <a:prstGeom prst="rect">
+                                      <a:avLst/>
+                                    </a:prstGeom>
+                                  </wps:spPr>
+                                  <wps:style>
+                                    <a:lnRef idx="2">
+                                      <a:schemeClr val="accent1">
+                                        <a:shade val="50000"/>
+                                      </a:schemeClr>
+                                    </a:lnRef>
+                                    <a:fillRef idx="1">
+                                      <a:schemeClr val="accent1"/>
+                                    </a:fillRef>
+                                    <a:effectRef idx="0">
+                                      <a:schemeClr val="accent1"/>
+                                    </a:effectRef>
+                                    <a:fontRef idx="minor">
+                                      <a:schemeClr val="lt1"/>
+                                    </a:fontRef>
+                                  </wps:style>
+                                  <wps:bodyPr rot="0" spcFirstLastPara="0" vertOverflow="overflow" horzOverflow="overflow" vert="horz" wrap="square" lIns="91440" tIns="45720" rIns="91440" bIns="45720" numCol="1" spcCol="0" rtlCol="0" fromWordArt="0" anchor="ctr" anchorCtr="0" forceAA="0" compatLnSpc="1">
+                                    <a:prstTxWarp prst="textNoShape">
+                                      <a:avLst/>
+                                    </a:prstTxWarp>
+                                    <a:noAutofit/>
+                                  </wps:bodyPr>
+                                </wps:wsp>
+                              </a:graphicData>
+                            </a:graphic>
+                            <wp14:sizeRelH relativeFrom="margin">
+                              <wp14:pctWidth>0</wp14:pctWidth>
+                            </wp14:sizeRelH>
+                            <wp14:sizeRelV relativeFrom="margin">
+                              <wp14:pctHeight>0</wp14:pctHeight>
+                            </wp14:sizeRelV>
+                          </wp:anchor>
+                        </w:drawing>
+                      </mc:Choice>
+                      <mc:Fallback>
+                        <w:pict>
+                          <v:rect w14:anchorId="36671BBE" id="Téglalap 3" o:spid="_x0000_s1026" style="position:absolute;margin-left:-9.3pt;margin-top:-3.2pt;width:28.05pt;height:28.35pt;z-index:251665408;visibility:visible;mso-wrap-style:square;mso-width-percent:0;mso-height-percent:0;mso-wrap-distance-left:9pt;mso-wrap-distance-top:0;mso-wrap-distance-right:9pt;mso-wrap-distance-bottom:0;mso-position-horizontal:absolute;mso-position-horizontal-relative:text;mso-position-vertical:absolute;mso-position-vertical-relative:text;mso-width-percent:0;mso-height-percent:0;mso-width-relative:margin;mso-height-relative:margin;v-text-anchor:middle" o:gfxdata="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" fillcolor="#4472c4 [3204]" strokecolor="#1f3763 [1604]" strokeweight="1pt"/>
+                        </w:pict>
+                      </mc:Fallback>
+                    </mc:AlternateContent>
+                  </w:r>
+                  <w:r>
+                    <w:rPr>
+                      <w:noProof/>
+                      <w:lang w:val="cs-CZ" w:eastAsia="cs-CZ"/>
+                    </w:rPr>
+                    <mc:AlternateContent>
+                      <mc:Choice Requires="wps">
+                        <w:drawing>
+                          <wp:anchor distT="45720" distB="45720" distL="114300" distR="114300" simplePos="0" relativeHeight="251835392" behindDoc="0" locked="0" layoutInCell="1" allowOverlap="1" wp14:anchorId="3BDD7B7C" wp14:editId="23483E95">
                             <wp:simplePos x="0" y="0"/>
                             <wp:positionH relativeFrom="column">
                               <wp:posOffset>-1278063</wp:posOffset>
@@ -359,6 +434,13 @@
                       </mc:Fallback>
                     </mc:AlternateContent>
                   </w:r>
+                </w:p>
+              </w:tc>
+              <w:tc>
+                <w:tcPr>
+                  <w:tcW w:w="907" w:type="dxa"/>
+                </w:tcPr>
+                <w:p>
                   <w:r>
                     <w:rPr>
                       <w:noProof/>
@@ -367,18 +449,18 @@
                     <mc:AlternateContent>
                       <mc:Choice Requires="wps">
                         <w:drawing>
-                          <wp:anchor distT="0" distB="0" distL="114300" distR="114300" simplePos="0" relativeHeight="251665408" behindDoc="0" locked="0" layoutInCell="1" allowOverlap="1" wp14:anchorId="07ADF88A" wp14:editId="096DC323">
+                          <wp:anchor distT="0" distB="0" distL="114300" distR="114300" simplePos="0" relativeHeight="251667456" behindDoc="0" locked="0" layoutInCell="1" allowOverlap="1" wp14:anchorId="026228C3" wp14:editId="7E5F1E54">
                             <wp:simplePos x="0" y="0"/>
                             <wp:positionH relativeFrom="column">
-                              <wp:posOffset>-71289</wp:posOffset>
+                              <wp:posOffset>-113195</wp:posOffset>
                             </wp:positionH>
                             <wp:positionV relativeFrom="paragraph">
-                              <wp:posOffset>-5921</wp:posOffset>
+                              <wp:posOffset>-42040</wp:posOffset>
                             </wp:positionV>
-                            <wp:extent cx="347555" cy="324000"/>
-                            <wp:effectExtent l="0" t="0" r="14605" b="19050"/>
+                            <wp:extent cx="360680" cy="361958"/>
+                            <wp:effectExtent l="0" t="0" r="20320" b="19050"/>
                             <wp:wrapNone/>
-                            <wp:docPr id="3" name="Téglalap 3"/>
+                            <wp:docPr id="4" name="Téglalap 4"/>
                             <wp:cNvGraphicFramePr/>
                             <a:graphic xmlns:a="http://schemas.openxmlformats.org/drawingml/2006/main">
                               <a:graphicData uri="http://schemas.microsoft.com/office/word/2010/wordprocessingShape">
@@ -387,7 +469,7 @@
                                   <wps:spPr>
                                     <a:xfrm>
                                       <a:off x="0" y="0"/>
-                                      <a:ext cx="347555" cy="324000"/>
+                                      <a:ext cx="360680" cy="361958"/>
                                     </a:xfrm>
                                     <a:prstGeom prst="rect">
                                       <a:avLst/>
@@ -429,7 +511,7 @@
                       </mc:Choice>
                       <mc:Fallback>
                         <w:pict>
-                          <v:rect w14:anchorId="0256D938" id="Téglalap 3" o:spid="_x0000_s1026" style="position:absolute;margin-left:-5.6pt;margin-top:-.45pt;width:27.35pt;height:25.5pt;z-index:251665408;visibility:visible;mso-wrap-style:square;mso-width-percent:0;mso-height-percent:0;mso-wrap-distance-left:9pt;mso-wrap-distance-top:0;mso-wrap-distance-right:9pt;mso-wrap-distance-bottom:0;mso-position-horizontal:absolute;mso-position-horizontal-relative:text;mso-position-vertical:absolute;mso-position-vertical-relative:text;mso-width-percent:0;mso-height-percent:0;mso-width-relative:margin;mso-height-relative:margin;v-text-anchor:middle" o:gfxdata="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" fillcolor="#4472c4 [3204]" strokecolor="#1f3763 [1604]" strokeweight="1pt"/>
+                          <v:rect w14:anchorId="56172C81" id="Téglalap 4" o:spid="_x0000_s1026" style="position:absolute;margin-left:-8.9pt;margin-top:-3.3pt;width:28.4pt;height:28.5pt;z-index:251667456;visibility:visible;mso-wrap-style:square;mso-width-percent:0;mso-height-percent:0;mso-wrap-distance-left:9pt;mso-wrap-distance-top:0;mso-wrap-distance-right:9pt;mso-wrap-distance-bottom:0;mso-position-horizontal:absolute;mso-position-horizontal-relative:text;mso-position-vertical:absolute;mso-position-vertical-relative:text;mso-width-percent:0;mso-height-percent:0;mso-width-relative:margin;mso-height-relative:margin;v-text-anchor:middle" o:gfxdata="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" fillcolor="#4472c4 [3204]" strokecolor="#1f3763 [1604]" strokeweight="1pt"/>
                         </w:pict>
                       </mc:Fallback>
                     </mc:AlternateContent>
@@ -439,6 +521,7 @@
               <w:tc>
                 <w:tcPr>
                   <w:tcW w:w="907" w:type="dxa"/>
+                  <w:gridSpan w:val="3"/>
                 </w:tcPr>
                 <w:p>
                   <w:r>
@@ -449,18 +532,18 @@
                     <mc:AlternateContent>
                       <mc:Choice Requires="wps">
                         <w:drawing>
-                          <wp:anchor distT="0" distB="0" distL="114300" distR="114300" simplePos="0" relativeHeight="251667456" behindDoc="0" locked="0" layoutInCell="1" allowOverlap="1" wp14:anchorId="026228C3" wp14:editId="2376503E">
+                          <wp:anchor distT="0" distB="0" distL="114300" distR="114300" simplePos="0" relativeHeight="251669504" behindDoc="0" locked="0" layoutInCell="1" allowOverlap="1" wp14:anchorId="788BFD73" wp14:editId="33F0C241">
                             <wp:simplePos x="0" y="0"/>
                             <wp:positionH relativeFrom="column">
-                              <wp:posOffset>-63481</wp:posOffset>
+                              <wp:posOffset>-113336</wp:posOffset>
                             </wp:positionH>
                             <wp:positionV relativeFrom="paragraph">
-                              <wp:posOffset>-635</wp:posOffset>
+                              <wp:posOffset>-40127</wp:posOffset>
                             </wp:positionV>
-                            <wp:extent cx="351692" cy="324000"/>
-                            <wp:effectExtent l="0" t="0" r="10795" b="19050"/>
+                            <wp:extent cx="362585" cy="361942"/>
+                            <wp:effectExtent l="0" t="0" r="18415" b="19685"/>
                             <wp:wrapNone/>
-                            <wp:docPr id="4" name="Téglalap 4"/>
+                            <wp:docPr id="5" name="Téglalap 5"/>
                             <wp:cNvGraphicFramePr/>
                             <a:graphic xmlns:a="http://schemas.openxmlformats.org/drawingml/2006/main">
                               <a:graphicData uri="http://schemas.microsoft.com/office/word/2010/wordprocessingShape">
@@ -469,7 +552,7 @@
                                   <wps:spPr>
                                     <a:xfrm>
                                       <a:off x="0" y="0"/>
-                                      <a:ext cx="351692" cy="324000"/>
+                                      <a:ext cx="362585" cy="361942"/>
                                     </a:xfrm>
                                     <a:prstGeom prst="rect">
                                       <a:avLst/>
@@ -511,7 +594,7 @@
                       </mc:Choice>
                       <mc:Fallback>
                         <w:pict>
-                          <v:rect w14:anchorId="1CF02461" id="Téglalap 4" o:spid="_x0000_s1026" style="position:absolute;margin-left:-5pt;margin-top:-.05pt;width:27.7pt;height:25.5pt;z-index:251667456;visibility:visible;mso-wrap-style:square;mso-width-percent:0;mso-height-percent:0;mso-wrap-distance-left:9pt;mso-wrap-distance-top:0;mso-wrap-distance-right:9pt;mso-wrap-distance-bottom:0;mso-position-horizontal:absolute;mso-position-horizontal-relative:text;mso-position-vertical:absolute;mso-position-vertical-relative:text;mso-width-percent:0;mso-height-percent:0;mso-width-relative:margin;mso-height-relative:margin;v-text-anchor:middle" o:gfxdata="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" fillcolor="#4472c4 [3204]" strokecolor="#1f3763 [1604]" strokeweight="1pt"/>
+                          <v:rect w14:anchorId="0C661454" id="Téglalap 5" o:spid="_x0000_s1026" style="position:absolute;margin-left:-8.9pt;margin-top:-3.15pt;width:28.55pt;height:28.5pt;z-index:251669504;visibility:visible;mso-wrap-style:square;mso-width-percent:0;mso-height-percent:0;mso-wrap-distance-left:9pt;mso-wrap-distance-top:0;mso-wrap-distance-right:9pt;mso-wrap-distance-bottom:0;mso-position-horizontal:absolute;mso-position-horizontal-relative:text;mso-position-vertical:absolute;mso-position-vertical-relative:text;mso-width-percent:0;mso-height-percent:0;mso-width-relative:margin;mso-height-relative:margin;v-text-anchor:middle" o:gfxdata="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" fillcolor="#4472c4 [3204]" strokecolor="#1f3763 [1604]" strokeweight="1pt"/>
                         </w:pict>
                       </mc:Fallback>
                     </mc:AlternateContent>
@@ -520,8 +603,7 @@
               </w:tc>
               <w:tc>
                 <w:tcPr>
-                  <w:tcW w:w="907" w:type="dxa"/>
-                  <w:gridSpan w:val="3"/>
+                  <w:tcW w:w="982" w:type="dxa"/>
                 </w:tcPr>
                 <w:p>
                   <w:r>
@@ -532,18 +614,18 @@
                     <mc:AlternateContent>
                       <mc:Choice Requires="wps">
                         <w:drawing>
-                          <wp:anchor distT="0" distB="0" distL="114300" distR="114300" simplePos="0" relativeHeight="251669504" behindDoc="0" locked="0" layoutInCell="1" allowOverlap="1" wp14:anchorId="788BFD73" wp14:editId="17B77790">
+                          <wp:anchor distT="0" distB="0" distL="114300" distR="114300" simplePos="0" relativeHeight="251671552" behindDoc="0" locked="0" layoutInCell="1" allowOverlap="1" wp14:anchorId="632A361D" wp14:editId="54151896">
                             <wp:simplePos x="0" y="0"/>
                             <wp:positionH relativeFrom="column">
-                              <wp:posOffset>-76164</wp:posOffset>
+                              <wp:posOffset>-108585</wp:posOffset>
                             </wp:positionH>
                             <wp:positionV relativeFrom="paragraph">
-                              <wp:posOffset>-5921</wp:posOffset>
+                              <wp:posOffset>-42040</wp:posOffset>
                             </wp:positionV>
-                            <wp:extent cx="362933" cy="324000"/>
-                            <wp:effectExtent l="0" t="0" r="18415" b="19050"/>
+                            <wp:extent cx="376768" cy="363903"/>
+                            <wp:effectExtent l="0" t="0" r="23495" b="17145"/>
                             <wp:wrapNone/>
-                            <wp:docPr id="5" name="Téglalap 5"/>
+                            <wp:docPr id="6" name="Téglalap 6"/>
                             <wp:cNvGraphicFramePr/>
                             <a:graphic xmlns:a="http://schemas.openxmlformats.org/drawingml/2006/main">
                               <a:graphicData uri="http://schemas.microsoft.com/office/word/2010/wordprocessingShape">
@@ -552,7 +634,7 @@
                                   <wps:spPr>
                                     <a:xfrm>
                                       <a:off x="0" y="0"/>
-                                      <a:ext cx="362933" cy="324000"/>
+                                      <a:ext cx="376768" cy="363903"/>
                                     </a:xfrm>
                                     <a:prstGeom prst="rect">
                                       <a:avLst/>
@@ -594,89 +676,7 @@
                       </mc:Choice>
                       <mc:Fallback>
                         <w:pict>
-                          <v:rect w14:anchorId="76C85776" id="Téglalap 5" o:spid="_x0000_s1026" style="position:absolute;margin-left:-6pt;margin-top:-.45pt;width:28.6pt;height:25.5pt;z-index:251669504;visibility:visible;mso-wrap-style:square;mso-width-percent:0;mso-height-percent:0;mso-wrap-distance-left:9pt;mso-wrap-distance-top:0;mso-wrap-distance-right:9pt;mso-wrap-distance-bottom:0;mso-position-horizontal:absolute;mso-position-horizontal-relative:text;mso-position-vertical:absolute;mso-position-vertical-relative:text;mso-width-percent:0;mso-height-percent:0;mso-width-relative:margin;mso-height-relative:margin;v-text-anchor:middle" o:gfxdata="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" fillcolor="#4472c4 [3204]" strokecolor="#1f3763 [1604]" strokeweight="1pt"/>
-                        </w:pict>
-                      </mc:Fallback>
-                    </mc:AlternateContent>
-                  </w:r>
-                </w:p>
-              </w:tc>
-              <w:tc>
-                <w:tcPr>
-                  <w:tcW w:w="982" w:type="dxa"/>
-                </w:tcPr>
-                <w:p>
-                  <w:r>
-                    <w:rPr>
-                      <w:noProof/>
-                      <w:lang w:val="cs-CZ" w:eastAsia="cs-CZ"/>
-                    </w:rPr>
-                    <mc:AlternateContent>
-                      <mc:Choice Requires="wps">
-                        <w:drawing>
-                          <wp:anchor distT="0" distB="0" distL="114300" distR="114300" simplePos="0" relativeHeight="251671552" behindDoc="0" locked="0" layoutInCell="1" allowOverlap="1" wp14:anchorId="632A361D" wp14:editId="06EC2720">
-                            <wp:simplePos x="0" y="0"/>
-                            <wp:positionH relativeFrom="column">
-                              <wp:posOffset>-107315</wp:posOffset>
-                            </wp:positionH>
-                            <wp:positionV relativeFrom="paragraph">
-                              <wp:posOffset>-2522</wp:posOffset>
-                            </wp:positionV>
-                            <wp:extent cx="376517" cy="324000"/>
-                            <wp:effectExtent l="0" t="0" r="24130" b="19050"/>
-                            <wp:wrapNone/>
-                            <wp:docPr id="6" name="Téglalap 6"/>
-                            <wp:cNvGraphicFramePr/>
-                            <a:graphic xmlns:a="http://schemas.openxmlformats.org/drawingml/2006/main">
-                              <a:graphicData uri="http://schemas.microsoft.com/office/word/2010/wordprocessingShape">
-                                <wps:wsp>
-                                  <wps:cNvSpPr/>
-                                  <wps:spPr>
-                                    <a:xfrm>
-                                      <a:off x="0" y="0"/>
-                                      <a:ext cx="376517" cy="324000"/>
-                                    </a:xfrm>
-                                    <a:prstGeom prst="rect">
-                                      <a:avLst/>
-                                    </a:prstGeom>
-                                  </wps:spPr>
-                                  <wps:style>
-                                    <a:lnRef idx="2">
-                                      <a:schemeClr val="accent1">
-                                        <a:shade val="50000"/>
-                                      </a:schemeClr>
-                                    </a:lnRef>
-                                    <a:fillRef idx="1">
-                                      <a:schemeClr val="accent1"/>
-                                    </a:fillRef>
-                                    <a:effectRef idx="0">
-                                      <a:schemeClr val="accent1"/>
-                                    </a:effectRef>
-                                    <a:fontRef idx="minor">
-                                      <a:schemeClr val="lt1"/>
-                                    </a:fontRef>
-                                  </wps:style>
-                                  <wps:bodyPr rot="0" spcFirstLastPara="0" vertOverflow="overflow" horzOverflow="overflow" vert="horz" wrap="square" lIns="91440" tIns="45720" rIns="91440" bIns="45720" numCol="1" spcCol="0" rtlCol="0" fromWordArt="0" anchor="ctr" anchorCtr="0" forceAA="0" compatLnSpc="1">
-                                    <a:prstTxWarp prst="textNoShape">
-                                      <a:avLst/>
-                                    </a:prstTxWarp>
-                                    <a:noAutofit/>
-                                  </wps:bodyPr>
-                                </wps:wsp>
-                              </a:graphicData>
-                            </a:graphic>
-                            <wp14:sizeRelH relativeFrom="margin">
-                              <wp14:pctWidth>0</wp14:pctWidth>
-                            </wp14:sizeRelH>
-                            <wp14:sizeRelV relativeFrom="margin">
-                              <wp14:pctHeight>0</wp14:pctHeight>
-                            </wp14:sizeRelV>
-                          </wp:anchor>
-                        </w:drawing>
-                      </mc:Choice>
-                      <mc:Fallback>
-                        <w:pict>
-                          <v:rect w14:anchorId="5172653C" id="Téglalap 6" o:spid="_x0000_s1026" style="position:absolute;margin-left:-8.45pt;margin-top:-.2pt;width:29.65pt;height:25.5pt;z-index:251671552;visibility:visible;mso-wrap-style:square;mso-width-percent:0;mso-height-percent:0;mso-wrap-distance-left:9pt;mso-wrap-distance-top:0;mso-wrap-distance-right:9pt;mso-wrap-distance-bottom:0;mso-position-horizontal:absolute;mso-position-horizontal-relative:text;mso-position-vertical:absolute;mso-position-vertical-relative:text;mso-width-percent:0;mso-height-percent:0;mso-width-relative:margin;mso-height-relative:margin;v-text-anchor:middle" o:gfxdata="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" fillcolor="#4472c4 [3204]" strokecolor="#1f3763 [1604]" strokeweight="1pt"/>
+                          <v:rect w14:anchorId="3087590F" id="Téglalap 6" o:spid="_x0000_s1026" style="position:absolute;margin-left:-8.55pt;margin-top:-3.3pt;width:29.65pt;height:28.65pt;z-index:251671552;visibility:visible;mso-wrap-style:square;mso-width-percent:0;mso-height-percent:0;mso-wrap-distance-left:9pt;mso-wrap-distance-top:0;mso-wrap-distance-right:9pt;mso-wrap-distance-bottom:0;mso-position-horizontal:absolute;mso-position-horizontal-relative:text;mso-position-vertical:absolute;mso-position-vertical-relative:text;mso-width-percent:0;mso-height-percent:0;mso-width-relative:margin;mso-height-relative:margin;v-text-anchor:middle" o:gfxdata="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" fillcolor="#4472c4 [3204]" strokecolor="#1f3763 [1604]" strokeweight="1pt"/>
                         </w:pict>
                       </mc:Fallback>
                     </mc:AlternateContent>
@@ -1180,16 +1180,16 @@
                     <mc:AlternateContent>
                       <mc:Choice Requires="wps">
                         <w:drawing>
-                          <wp:anchor distT="0" distB="0" distL="114300" distR="114300" simplePos="0" relativeHeight="251673600" behindDoc="0" locked="0" layoutInCell="1" allowOverlap="1" wp14:anchorId="2E46B8C0" wp14:editId="02052655">
+                          <wp:anchor distT="0" distB="0" distL="114300" distR="114300" simplePos="0" relativeHeight="251673600" behindDoc="0" locked="0" layoutInCell="1" allowOverlap="1" wp14:anchorId="2E46B8C0" wp14:editId="2F823C46">
                             <wp:simplePos x="0" y="0"/>
                             <wp:positionH relativeFrom="column">
-                              <wp:posOffset>153017</wp:posOffset>
+                              <wp:posOffset>125730</wp:posOffset>
                             </wp:positionH>
                             <wp:positionV relativeFrom="paragraph">
-                              <wp:posOffset>22225</wp:posOffset>
+                              <wp:posOffset>-42891</wp:posOffset>
                             </wp:positionV>
-                            <wp:extent cx="324000" cy="324000"/>
-                            <wp:effectExtent l="0" t="0" r="19050" b="19050"/>
+                            <wp:extent cx="363863" cy="356846"/>
+                            <wp:effectExtent l="0" t="0" r="17145" b="24765"/>
                             <wp:wrapNone/>
                             <wp:docPr id="9" name="Téglalap 9"/>
                             <wp:cNvGraphicFramePr/>
@@ -1200,7 +1200,7 @@
                                   <wps:spPr>
                                     <a:xfrm>
                                       <a:off x="0" y="0"/>
-                                      <a:ext cx="324000" cy="324000"/>
+                                      <a:ext cx="363863" cy="356846"/>
                                     </a:xfrm>
                                     <a:prstGeom prst="rect">
                                       <a:avLst/>
@@ -1242,7 +1242,7 @@
                       </mc:Choice>
                       <mc:Fallback>
                         <w:pict>
-                          <v:rect w14:anchorId="1A192B51" id="Téglalap 9" o:spid="_x0000_s1026" style="position:absolute;margin-left:12.05pt;margin-top:1.75pt;width:25.5pt;height:25.5pt;z-index:251673600;visibility:visible;mso-wrap-style:square;mso-width-percent:0;mso-height-percent:0;mso-wrap-distance-left:9pt;mso-wrap-distance-top:0;mso-wrap-distance-right:9pt;mso-wrap-distance-bottom:0;mso-position-horizontal:absolute;mso-position-horizontal-relative:text;mso-position-vertical:absolute;mso-position-vertical-relative:text;mso-width-percent:0;mso-height-percent:0;mso-width-relative:margin;mso-height-relative:margin;v-text-anchor:middle" o:gfxdata="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" fillcolor="#4472c4 [3204]" strokecolor="#1f3763 [1604]" strokeweight="1pt"/>
+                          <v:rect w14:anchorId="2ED81EE5" id="Téglalap 9" o:spid="_x0000_s1026" style="position:absolute;margin-left:9.9pt;margin-top:-3.4pt;width:28.65pt;height:28.1pt;z-index:251673600;visibility:visible;mso-wrap-style:square;mso-width-percent:0;mso-height-percent:0;mso-wrap-distance-left:9pt;mso-wrap-distance-top:0;mso-wrap-distance-right:9pt;mso-wrap-distance-bottom:0;mso-position-horizontal:absolute;mso-position-horizontal-relative:text;mso-position-vertical:absolute;mso-position-vertical-relative:text;mso-width-percent:0;mso-height-percent:0;mso-width-relative:margin;mso-height-relative:margin;v-text-anchor:middle" o:gfxdata="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" fillcolor="#4472c4 [3204]" strokecolor="#1f3763 [1604]" strokeweight="1pt"/>
                         </w:pict>
                       </mc:Fallback>
                     </mc:AlternateContent>
@@ -1262,16 +1262,16 @@
                     <mc:AlternateContent>
                       <mc:Choice Requires="wps">
                         <w:drawing>
-                          <wp:anchor distT="0" distB="0" distL="114300" distR="114300" simplePos="0" relativeHeight="251677696" behindDoc="0" locked="0" layoutInCell="1" allowOverlap="1" wp14:anchorId="69A7EB61" wp14:editId="30A22A49">
+                          <wp:anchor distT="0" distB="0" distL="114300" distR="114300" simplePos="0" relativeHeight="251677696" behindDoc="0" locked="0" layoutInCell="1" allowOverlap="1" wp14:anchorId="69A7EB61" wp14:editId="1B2B464F">
                             <wp:simplePos x="0" y="0"/>
                             <wp:positionH relativeFrom="column">
-                              <wp:posOffset>18619</wp:posOffset>
+                              <wp:posOffset>18415</wp:posOffset>
                             </wp:positionH>
                             <wp:positionV relativeFrom="paragraph">
-                              <wp:posOffset>-114452</wp:posOffset>
+                              <wp:posOffset>-114300</wp:posOffset>
                             </wp:positionV>
-                            <wp:extent cx="4370832" cy="577900"/>
-                            <wp:effectExtent l="0" t="0" r="10795" b="12700"/>
+                            <wp:extent cx="4284000" cy="577900"/>
+                            <wp:effectExtent l="0" t="0" r="21590" b="12700"/>
                             <wp:wrapNone/>
                             <wp:docPr id="11" name="Téglalap 11"/>
                             <wp:cNvGraphicFramePr/>
@@ -1282,7 +1282,7 @@
                                   <wps:spPr>
                                     <a:xfrm>
                                       <a:off x="0" y="0"/>
-                                      <a:ext cx="4370832" cy="577900"/>
+                                      <a:ext cx="4284000" cy="577900"/>
                                     </a:xfrm>
                                     <a:prstGeom prst="rect">
                                       <a:avLst/>
@@ -1324,7 +1324,7 @@
                       </mc:Choice>
                       <mc:Fallback>
                         <w:pict>
-                          <v:rect w14:anchorId="44902D81" id="Téglalap 11" o:spid="_x0000_s1026" style="position:absolute;margin-left:1.45pt;margin-top:-9pt;width:344.15pt;height:45.5pt;z-index:251677696;visibility:visible;mso-wrap-style:square;mso-width-percent:0;mso-height-percent:0;mso-wrap-distance-left:9pt;mso-wrap-distance-top:0;mso-wrap-distance-right:9pt;mso-wrap-distance-bottom:0;mso-position-horizontal:absolute;mso-position-horizontal-relative:text;mso-position-vertical:absolute;mso-position-vertical-relative:text;mso-width-percent:0;mso-height-percent:0;mso-width-relative:margin;mso-height-relative:margin;v-text-anchor:middle" o:gfxdata="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" fillcolor="#4472c4 [3204]" strokecolor="#1f3763 [1604]" strokeweight="1pt"/>
+                          <v:rect w14:anchorId="30D10A98" id="Téglalap 11" o:spid="_x0000_s1026" style="position:absolute;margin-left:1.45pt;margin-top:-9pt;width:337.3pt;height:45.5pt;z-index:251677696;visibility:visible;mso-wrap-style:square;mso-width-percent:0;mso-height-percent:0;mso-wrap-distance-left:9pt;mso-wrap-distance-top:0;mso-wrap-distance-right:9pt;mso-wrap-distance-bottom:0;mso-position-horizontal:absolute;mso-position-horizontal-relative:text;mso-position-vertical:absolute;mso-position-vertical-relative:text;mso-width-percent:0;mso-height-percent:0;mso-width-relative:margin;mso-height-relative:margin;v-text-anchor:middle" o:gfxdata="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" fillcolor="#4472c4 [3204]" strokecolor="#1f3763 [1604]" strokeweight="1pt"/>
                         </w:pict>
                       </mc:Fallback>
                     </mc:AlternateContent>
@@ -1344,16 +1344,16 @@
                     <mc:AlternateContent>
                       <mc:Choice Requires="wps">
                         <w:drawing>
-                          <wp:anchor distT="0" distB="0" distL="114300" distR="114300" simplePos="0" relativeHeight="251675648" behindDoc="0" locked="0" layoutInCell="1" allowOverlap="1" wp14:anchorId="237EEAFD" wp14:editId="125B3330">
+                          <wp:anchor distT="0" distB="0" distL="114300" distR="114300" simplePos="0" relativeHeight="251675648" behindDoc="0" locked="0" layoutInCell="1" allowOverlap="1" wp14:anchorId="237EEAFD" wp14:editId="607594FE">
                             <wp:simplePos x="0" y="0"/>
                             <wp:positionH relativeFrom="column">
-                              <wp:posOffset>1335853</wp:posOffset>
+                              <wp:posOffset>1261625</wp:posOffset>
                             </wp:positionH>
                             <wp:positionV relativeFrom="paragraph">
-                              <wp:posOffset>36624</wp:posOffset>
+                              <wp:posOffset>-36102</wp:posOffset>
                             </wp:positionV>
-                            <wp:extent cx="324000" cy="324000"/>
-                            <wp:effectExtent l="0" t="0" r="19050" b="19050"/>
+                            <wp:extent cx="361799" cy="356235"/>
+                            <wp:effectExtent l="0" t="0" r="19685" b="24765"/>
                             <wp:wrapNone/>
                             <wp:docPr id="10" name="Téglalap 10"/>
                             <wp:cNvGraphicFramePr/>
@@ -1364,7 +1364,7 @@
                                   <wps:spPr>
                                     <a:xfrm>
                                       <a:off x="0" y="0"/>
-                                      <a:ext cx="324000" cy="324000"/>
+                                      <a:ext cx="361799" cy="356235"/>
                                     </a:xfrm>
                                     <a:prstGeom prst="rect">
                                       <a:avLst/>
@@ -1406,7 +1406,7 @@
                       </mc:Choice>
                       <mc:Fallback>
                         <w:pict>
-                          <v:rect w14:anchorId="3A3D6DEE" id="Téglalap 10" o:spid="_x0000_s1026" style="position:absolute;margin-left:105.2pt;margin-top:2.9pt;width:25.5pt;height:25.5pt;z-index:251675648;visibility:visible;mso-wrap-style:square;mso-width-percent:0;mso-height-percent:0;mso-wrap-distance-left:9pt;mso-wrap-distance-top:0;mso-wrap-distance-right:9pt;mso-wrap-distance-bottom:0;mso-position-horizontal:absolute;mso-position-horizontal-relative:text;mso-position-vertical:absolute;mso-position-vertical-relative:text;mso-width-percent:0;mso-height-percent:0;mso-width-relative:margin;mso-height-relative:margin;v-text-anchor:middle" o:gfxdata="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" fillcolor="#4472c4 [3204]" strokecolor="#1f3763 [1604]" strokeweight="1pt"/>
+                          <v:rect w14:anchorId="645C47A4" id="Téglalap 10" o:spid="_x0000_s1026" style="position:absolute;margin-left:99.35pt;margin-top:-2.85pt;width:28.5pt;height:28.05pt;z-index:251675648;visibility:visible;mso-wrap-style:square;mso-width-percent:0;mso-height-percent:0;mso-wrap-distance-left:9pt;mso-wrap-distance-top:0;mso-wrap-distance-right:9pt;mso-wrap-distance-bottom:0;mso-position-horizontal:absolute;mso-position-horizontal-relative:text;mso-position-vertical:absolute;mso-position-vertical-relative:text;mso-width-percent:0;mso-height-percent:0;mso-width-relative:margin;mso-height-relative:margin;v-text-anchor:middle" o:gfxdata="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" fillcolor="#4472c4 [3204]" strokecolor="#1f3763 [1604]" strokeweight="1pt"/>
                         </w:pict>
                       </mc:Fallback>
                     </mc:AlternateContent>
@@ -1555,7 +1555,7 @@
                     <mc:AlternateContent>
                       <mc:Choice Requires="wps">
                         <w:drawing>
-                          <wp:anchor distT="45720" distB="45720" distL="114300" distR="114300" simplePos="0" relativeHeight="251787264" behindDoc="0" locked="0" layoutInCell="1" allowOverlap="1" wp14:anchorId="1137BD9D" wp14:editId="59E0E122">
+                          <wp:anchor distT="45720" distB="45720" distL="114300" distR="114300" simplePos="0" relativeHeight="251787264" behindDoc="0" locked="0" layoutInCell="1" allowOverlap="1" wp14:anchorId="1137BD9D" wp14:editId="44E6B30C">
                             <wp:simplePos x="0" y="0"/>
                             <wp:positionH relativeFrom="column">
                               <wp:posOffset>1193165</wp:posOffset>
@@ -1606,8 +1606,17 @@
                                             <w:sz w:val="16"/>
                                             <w:szCs w:val="16"/>
                                           </w:rPr>
-                                          <w:t>TAP Tempo</w:t>
+                                          <w:t xml:space="preserve">TAP </w:t>
                                         </w:r>
+                                        <w:proofErr w:type="spellStart"/>
+                                        <w:r>
+                                          <w:rPr>
+                                            <w:sz w:val="16"/>
+                                            <w:szCs w:val="16"/>
+                                          </w:rPr>
+                                          <w:t>Tempo</w:t>
+                                        </w:r>
+                                        <w:proofErr w:type="spellEnd"/>
                                       </w:p>
                                     </w:txbxContent>
                                   </wps:txbx>
@@ -1643,8 +1652,17 @@
                                       <w:sz w:val="16"/>
                                       <w:szCs w:val="16"/>
                                     </w:rPr>
-                                    <w:t>TAP Tempo</w:t>
+                                    <w:t xml:space="preserve">TAP </w:t>
                                   </w:r>
+                                  <w:proofErr w:type="spellStart"/>
+                                  <w:r>
+                                    <w:rPr>
+                                      <w:sz w:val="16"/>
+                                      <w:szCs w:val="16"/>
+                                    </w:rPr>
+                                    <w:t>Tempo</w:t>
+                                  </w:r>
+                                  <w:proofErr w:type="spellEnd"/>
                                 </w:p>
                               </w:txbxContent>
                             </v:textbox>
@@ -7697,17 +7715,8 @@
                                                   <w:sz w:val="16"/>
                                                   <w:szCs w:val="16"/>
                                                 </w:rPr>
-                                                <w:t xml:space="preserve"> </w:t>
+                                                <w:t xml:space="preserve"> Solo</w:t>
                                               </w:r>
-                                              <w:proofErr w:type="spellStart"/>
-                                              <w:r>
-                                                <w:rPr>
-                                                  <w:sz w:val="16"/>
-                                                  <w:szCs w:val="16"/>
-                                                </w:rPr>
-                                                <w:t>Solo</w:t>
-                                              </w:r>
-                                              <w:proofErr w:type="spellEnd"/>
                                             </w:p>
                                           </w:txbxContent>
                                         </wps:txbx>
@@ -7752,17 +7761,8 @@
                                             <w:sz w:val="16"/>
                                             <w:szCs w:val="16"/>
                                           </w:rPr>
-                                          <w:t xml:space="preserve"> </w:t>
+                                          <w:t xml:space="preserve"> Solo</w:t>
                                         </w:r>
-                                        <w:proofErr w:type="spellStart"/>
-                                        <w:r>
-                                          <w:rPr>
-                                            <w:sz w:val="16"/>
-                                            <w:szCs w:val="16"/>
-                                          </w:rPr>
-                                          <w:t>Solo</w:t>
-                                        </w:r>
-                                        <w:proofErr w:type="spellEnd"/>
                                       </w:p>
                                     </w:txbxContent>
                                   </v:textbox>
@@ -8650,7 +8650,7 @@
 </file>
 
 <file path=word/styles.xml><?xml version="1.0" encoding="utf-8"?>
-<w:styles xmlns:mc="http://schemas.openxmlformats.org/markup-compatibility/2006" xmlns:r="http://schemas.openxmlformats.org/officeDocument/2006/relationships" xmlns:w="http://schemas.openxmlformats.org/wordprocessingml/2006/main" xmlns:w14="http://schemas.microsoft.com/office/word/2010/wordml" xmlns:w15="http://schemas.microsoft.com/office/word/2012/wordml" xmlns:w16cex="http://schemas.microsoft.com/office/word/2018/wordml/cex" xmlns:w16cid="http://schemas.microsoft.com/office/word/2016/wordml/cid" xmlns:w16="http://schemas.microsoft.com/office/word/2018/wordml" xmlns:w16sdtdh="http://schemas.microsoft.com/office/word/2020/wordml/sdtdatahash" xmlns:w16se="http://schemas.microsoft.com/office/word/2015/wordml/symex" mc:Ignorable="w14 w15 w16se w16cid w16 w16cex w16sdtdh">
+<w:styles xmlns:mc="http://schemas.openxmlformats.org/markup-compatibility/2006" xmlns:r="http://schemas.openxmlformats.org/officeDocument/2006/relationships" xmlns:w="http://schemas.openxmlformats.org/wordprocessingml/2006/main" xmlns:w14="http://schemas.microsoft.com/office/word/2010/wordml" xmlns:w15="http://schemas.microsoft.com/office/word/2012/wordml" xmlns:w16cex="http://schemas.microsoft.com/office/word/2018/wordml/cex" xmlns:w16cid="http://schemas.microsoft.com/office/word/2016/wordml/cid" xmlns:w16="http://schemas.microsoft.com/office/word/2018/wordml" xmlns:w16du="http://schemas.microsoft.com/office/word/2023/wordml/word16du" xmlns:w16sdtdh="http://schemas.microsoft.com/office/word/2020/wordml/sdtdatahash" xmlns:w16se="http://schemas.microsoft.com/office/word/2015/wordml/symex" mc:Ignorable="w14 w15 w16se w16cid w16 w16cex w16sdtdh w16du">
   <w:docDefaults>
     <w:rPrDefault>
       <w:rPr>
@@ -9051,7 +9051,6 @@
   <w:style w:type="character" w:default="1" w:styleId="Bekezdsalapbettpusa">
     <w:name w:val="Default Paragraph Font"/>
     <w:uiPriority w:val="1"/>
-    <w:semiHidden/>
     <w:unhideWhenUsed/>
   </w:style>
   <w:style w:type="table" w:default="1" w:styleId="Normltblzat">

</xml_diff>

<commit_message>
Implement panorama funcion for knobs.
</commit_message>
<xml_diff>
--- a/Overlays/X-Touch Overlay UI24R Bridge.docx
+++ b/Overlays/X-Touch Overlay UI24R Bridge.docx
@@ -148,7 +148,7 @@
                       </mc:Choice>
                       <mc:Fallback>
                         <w:pict>
-                          <v:rect w14:anchorId="67D46F45" id="Téglalap 1" o:spid="_x0000_s1026" style="position:absolute;margin-left:10.05pt;margin-top:-3.25pt;width:28.5pt;height:28.6pt;z-index:251661312;visibility:visible;mso-wrap-style:square;mso-width-percent:0;mso-height-percent:0;mso-wrap-distance-left:9pt;mso-wrap-distance-top:0;mso-wrap-distance-right:9pt;mso-wrap-distance-bottom:0;mso-position-horizontal:absolute;mso-position-horizontal-relative:text;mso-position-vertical:absolute;mso-position-vertical-relative:text;mso-width-percent:0;mso-height-percent:0;mso-width-relative:margin;mso-height-relative:margin;v-text-anchor:middle" o:gfxdata="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" fillcolor="#4472c4 [3204]" strokecolor="#1f3763 [1604]" strokeweight="1pt"/>
+                          <v:rect w14:anchorId="1E5C7047" id="Téglalap 1" o:spid="_x0000_s1026" style="position:absolute;margin-left:10.05pt;margin-top:-3.25pt;width:28.5pt;height:28.6pt;z-index:251661312;visibility:visible;mso-wrap-style:square;mso-width-percent:0;mso-height-percent:0;mso-wrap-distance-left:9pt;mso-wrap-distance-top:0;mso-wrap-distance-right:9pt;mso-wrap-distance-bottom:0;mso-position-horizontal:absolute;mso-position-horizontal-relative:text;mso-position-vertical:absolute;mso-position-vertical-relative:text;mso-width-percent:0;mso-height-percent:0;mso-width-relative:margin;mso-height-relative:margin;v-text-anchor:middle" o:gfxdata="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" fillcolor="#4472c4 [3204]" strokecolor="#1f3763 [1604]" strokeweight="1pt"/>
                         </w:pict>
                       </mc:Fallback>
                     </mc:AlternateContent>
@@ -231,7 +231,7 @@
                       </mc:Choice>
                       <mc:Fallback>
                         <w:pict>
-                          <v:rect w14:anchorId="7E49C1C1" id="Téglalap 2" o:spid="_x0000_s1026" style="position:absolute;margin-left:4.6pt;margin-top:-3.25pt;width:28.5pt;height:28.65pt;z-index:251663360;visibility:visible;mso-wrap-style:square;mso-width-percent:0;mso-height-percent:0;mso-wrap-distance-left:9pt;mso-wrap-distance-top:0;mso-wrap-distance-right:9pt;mso-wrap-distance-bottom:0;mso-position-horizontal:absolute;mso-position-horizontal-relative:text;mso-position-vertical:absolute;mso-position-vertical-relative:text;mso-width-percent:0;mso-height-percent:0;mso-width-relative:margin;mso-height-relative:margin;v-text-anchor:middle" o:gfxdata="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" fillcolor="#4472c4 [3204]" strokecolor="#1f3763 [1604]" strokeweight="1pt"/>
+                          <v:rect w14:anchorId="23705A19" id="Téglalap 2" o:spid="_x0000_s1026" style="position:absolute;margin-left:4.6pt;margin-top:-3.25pt;width:28.5pt;height:28.65pt;z-index:251663360;visibility:visible;mso-wrap-style:square;mso-width-percent:0;mso-height-percent:0;mso-wrap-distance-left:9pt;mso-wrap-distance-top:0;mso-wrap-distance-right:9pt;mso-wrap-distance-bottom:0;mso-position-horizontal:absolute;mso-position-horizontal-relative:text;mso-position-vertical:absolute;mso-position-vertical-relative:text;mso-width-percent:0;mso-height-percent:0;mso-width-relative:margin;mso-height-relative:margin;v-text-anchor:middle" o:gfxdata="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" fillcolor="#4472c4 [3204]" strokecolor="#1f3763 [1604]" strokeweight="1pt"/>
                         </w:pict>
                       </mc:Fallback>
                     </mc:AlternateContent>
@@ -314,7 +314,7 @@
                       </mc:Choice>
                       <mc:Fallback>
                         <w:pict>
-                          <v:rect w14:anchorId="36671BBE" id="Téglalap 3" o:spid="_x0000_s1026" style="position:absolute;margin-left:-9.3pt;margin-top:-3.2pt;width:28.05pt;height:28.35pt;z-index:251665408;visibility:visible;mso-wrap-style:square;mso-width-percent:0;mso-height-percent:0;mso-wrap-distance-left:9pt;mso-wrap-distance-top:0;mso-wrap-distance-right:9pt;mso-wrap-distance-bottom:0;mso-position-horizontal:absolute;mso-position-horizontal-relative:text;mso-position-vertical:absolute;mso-position-vertical-relative:text;mso-width-percent:0;mso-height-percent:0;mso-width-relative:margin;mso-height-relative:margin;v-text-anchor:middle" o:gfxdata="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" fillcolor="#4472c4 [3204]" strokecolor="#1f3763 [1604]" strokeweight="1pt"/>
+                          <v:rect w14:anchorId="04D306D9" id="Téglalap 3" o:spid="_x0000_s1026" style="position:absolute;margin-left:-9.3pt;margin-top:-3.2pt;width:28.05pt;height:28.35pt;z-index:251665408;visibility:visible;mso-wrap-style:square;mso-width-percent:0;mso-height-percent:0;mso-wrap-distance-left:9pt;mso-wrap-distance-top:0;mso-wrap-distance-right:9pt;mso-wrap-distance-bottom:0;mso-position-horizontal:absolute;mso-position-horizontal-relative:text;mso-position-vertical:absolute;mso-position-vertical-relative:text;mso-width-percent:0;mso-height-percent:0;mso-width-relative:margin;mso-height-relative:margin;v-text-anchor:middle" o:gfxdata="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" fillcolor="#4472c4 [3204]" strokecolor="#1f3763 [1604]" strokeweight="1pt"/>
                         </w:pict>
                       </mc:Fallback>
                     </mc:AlternateContent>
@@ -380,7 +380,23 @@
                                             <w:szCs w:val="16"/>
                                             <w:lang w:val="cs-CZ"/>
                                           </w:rPr>
-                                          <w:t>HPF                   PAN                  EQ            GATE/COMP    AUX sends       FX sends</w:t>
+                                          <w:t xml:space="preserve">HPF                   PAN                  EQ            GATE/COMP    AUX sends       </w:t>
+                                        </w:r>
+                                        <w:r>
+                                          <w:rPr>
+                                            <w:sz w:val="16"/>
+                                            <w:szCs w:val="16"/>
+                                            <w:lang w:val="cs-CZ"/>
+                                          </w:rPr>
+                                          <w:t xml:space="preserve"> </w:t>
+                                        </w:r>
+                                        <w:r>
+                                          <w:rPr>
+                                            <w:sz w:val="16"/>
+                                            <w:szCs w:val="16"/>
+                                            <w:lang w:val="cs-CZ"/>
+                                          </w:rPr>
+                                          <w:t>FX sends</w:t>
                                         </w:r>
                                       </w:p>
                                     </w:txbxContent>
@@ -423,7 +439,23 @@
                                       <w:szCs w:val="16"/>
                                       <w:lang w:val="cs-CZ"/>
                                     </w:rPr>
-                                    <w:t>HPF                   PAN                  EQ            GATE/COMP    AUX sends       FX sends</w:t>
+                                    <w:t xml:space="preserve">HPF                   PAN                  EQ            GATE/COMP    AUX sends       </w:t>
+                                  </w:r>
+                                  <w:r>
+                                    <w:rPr>
+                                      <w:sz w:val="16"/>
+                                      <w:szCs w:val="16"/>
+                                      <w:lang w:val="cs-CZ"/>
+                                    </w:rPr>
+                                    <w:t xml:space="preserve"> </w:t>
+                                  </w:r>
+                                  <w:r>
+                                    <w:rPr>
+                                      <w:sz w:val="16"/>
+                                      <w:szCs w:val="16"/>
+                                      <w:lang w:val="cs-CZ"/>
+                                    </w:rPr>
+                                    <w:t>FX sends</w:t>
                                   </w:r>
                                 </w:p>
                               </w:txbxContent>
@@ -511,7 +543,7 @@
                       </mc:Choice>
                       <mc:Fallback>
                         <w:pict>
-                          <v:rect w14:anchorId="56172C81" id="Téglalap 4" o:spid="_x0000_s1026" style="position:absolute;margin-left:-8.9pt;margin-top:-3.3pt;width:28.4pt;height:28.5pt;z-index:251667456;visibility:visible;mso-wrap-style:square;mso-width-percent:0;mso-height-percent:0;mso-wrap-distance-left:9pt;mso-wrap-distance-top:0;mso-wrap-distance-right:9pt;mso-wrap-distance-bottom:0;mso-position-horizontal:absolute;mso-position-horizontal-relative:text;mso-position-vertical:absolute;mso-position-vertical-relative:text;mso-width-percent:0;mso-height-percent:0;mso-width-relative:margin;mso-height-relative:margin;v-text-anchor:middle" o:gfxdata="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" fillcolor="#4472c4 [3204]" strokecolor="#1f3763 [1604]" strokeweight="1pt"/>
+                          <v:rect w14:anchorId="27246F0D" id="Téglalap 4" o:spid="_x0000_s1026" style="position:absolute;margin-left:-8.9pt;margin-top:-3.3pt;width:28.4pt;height:28.5pt;z-index:251667456;visibility:visible;mso-wrap-style:square;mso-width-percent:0;mso-height-percent:0;mso-wrap-distance-left:9pt;mso-wrap-distance-top:0;mso-wrap-distance-right:9pt;mso-wrap-distance-bottom:0;mso-position-horizontal:absolute;mso-position-horizontal-relative:text;mso-position-vertical:absolute;mso-position-vertical-relative:text;mso-width-percent:0;mso-height-percent:0;mso-width-relative:margin;mso-height-relative:margin;v-text-anchor:middle" o:gfxdata="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" fillcolor="#4472c4 [3204]" strokecolor="#1f3763 [1604]" strokeweight="1pt"/>
                         </w:pict>
                       </mc:Fallback>
                     </mc:AlternateContent>
@@ -532,15 +564,15 @@
                     <mc:AlternateContent>
                       <mc:Choice Requires="wps">
                         <w:drawing>
-                          <wp:anchor distT="0" distB="0" distL="114300" distR="114300" simplePos="0" relativeHeight="251669504" behindDoc="0" locked="0" layoutInCell="1" allowOverlap="1" wp14:anchorId="788BFD73" wp14:editId="33F0C241">
+                          <wp:anchor distT="0" distB="0" distL="114300" distR="114300" simplePos="0" relativeHeight="251669504" behindDoc="0" locked="0" layoutInCell="1" allowOverlap="1" wp14:anchorId="788BFD73" wp14:editId="095A7A90">
                             <wp:simplePos x="0" y="0"/>
                             <wp:positionH relativeFrom="column">
-                              <wp:posOffset>-113336</wp:posOffset>
+                              <wp:posOffset>-144438</wp:posOffset>
                             </wp:positionH>
                             <wp:positionV relativeFrom="paragraph">
-                              <wp:posOffset>-40127</wp:posOffset>
+                              <wp:posOffset>-42008</wp:posOffset>
                             </wp:positionV>
-                            <wp:extent cx="362585" cy="361942"/>
+                            <wp:extent cx="362585" cy="361315"/>
                             <wp:effectExtent l="0" t="0" r="18415" b="19685"/>
                             <wp:wrapNone/>
                             <wp:docPr id="5" name="Téglalap 5"/>
@@ -552,7 +584,7 @@
                                   <wps:spPr>
                                     <a:xfrm>
                                       <a:off x="0" y="0"/>
-                                      <a:ext cx="362585" cy="361942"/>
+                                      <a:ext cx="362585" cy="361315"/>
                                     </a:xfrm>
                                     <a:prstGeom prst="rect">
                                       <a:avLst/>
@@ -594,7 +626,7 @@
                       </mc:Choice>
                       <mc:Fallback>
                         <w:pict>
-                          <v:rect w14:anchorId="0C661454" id="Téglalap 5" o:spid="_x0000_s1026" style="position:absolute;margin-left:-8.9pt;margin-top:-3.15pt;width:28.55pt;height:28.5pt;z-index:251669504;visibility:visible;mso-wrap-style:square;mso-width-percent:0;mso-height-percent:0;mso-wrap-distance-left:9pt;mso-wrap-distance-top:0;mso-wrap-distance-right:9pt;mso-wrap-distance-bottom:0;mso-position-horizontal:absolute;mso-position-horizontal-relative:text;mso-position-vertical:absolute;mso-position-vertical-relative:text;mso-width-percent:0;mso-height-percent:0;mso-width-relative:margin;mso-height-relative:margin;v-text-anchor:middle" o:gfxdata="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" fillcolor="#4472c4 [3204]" strokecolor="#1f3763 [1604]" strokeweight="1pt"/>
+                          <v:rect w14:anchorId="6F8D99C2" id="Téglalap 5" o:spid="_x0000_s1026" style="position:absolute;margin-left:-11.35pt;margin-top:-3.3pt;width:28.55pt;height:28.45pt;z-index:251669504;visibility:visible;mso-wrap-style:square;mso-width-percent:0;mso-height-percent:0;mso-wrap-distance-left:9pt;mso-wrap-distance-top:0;mso-wrap-distance-right:9pt;mso-wrap-distance-bottom:0;mso-position-horizontal:absolute;mso-position-horizontal-relative:text;mso-position-vertical:absolute;mso-position-vertical-relative:text;mso-width-percent:0;mso-height-percent:0;mso-width-relative:margin;mso-height-relative:margin;v-text-anchor:middle" o:gfxdata="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" fillcolor="#4472c4 [3204]" strokecolor="#1f3763 [1604]" strokeweight="1pt"/>
                         </w:pict>
                       </mc:Fallback>
                     </mc:AlternateContent>
@@ -614,15 +646,15 @@
                     <mc:AlternateContent>
                       <mc:Choice Requires="wps">
                         <w:drawing>
-                          <wp:anchor distT="0" distB="0" distL="114300" distR="114300" simplePos="0" relativeHeight="251671552" behindDoc="0" locked="0" layoutInCell="1" allowOverlap="1" wp14:anchorId="632A361D" wp14:editId="54151896">
+                          <wp:anchor distT="0" distB="0" distL="114300" distR="114300" simplePos="0" relativeHeight="251671552" behindDoc="0" locked="0" layoutInCell="1" allowOverlap="1" wp14:anchorId="632A361D" wp14:editId="13BF5F50">
                             <wp:simplePos x="0" y="0"/>
                             <wp:positionH relativeFrom="column">
-                              <wp:posOffset>-108585</wp:posOffset>
+                              <wp:posOffset>-106680</wp:posOffset>
                             </wp:positionH>
                             <wp:positionV relativeFrom="paragraph">
-                              <wp:posOffset>-42040</wp:posOffset>
+                              <wp:posOffset>-39956</wp:posOffset>
                             </wp:positionV>
-                            <wp:extent cx="376768" cy="363903"/>
+                            <wp:extent cx="376555" cy="363855"/>
                             <wp:effectExtent l="0" t="0" r="23495" b="17145"/>
                             <wp:wrapNone/>
                             <wp:docPr id="6" name="Téglalap 6"/>
@@ -634,7 +666,7 @@
                                   <wps:spPr>
                                     <a:xfrm>
                                       <a:off x="0" y="0"/>
-                                      <a:ext cx="376768" cy="363903"/>
+                                      <a:ext cx="376555" cy="363855"/>
                                     </a:xfrm>
                                     <a:prstGeom prst="rect">
                                       <a:avLst/>
@@ -676,7 +708,7 @@
                       </mc:Choice>
                       <mc:Fallback>
                         <w:pict>
-                          <v:rect w14:anchorId="3087590F" id="Téglalap 6" o:spid="_x0000_s1026" style="position:absolute;margin-left:-8.55pt;margin-top:-3.3pt;width:29.65pt;height:28.65pt;z-index:251671552;visibility:visible;mso-wrap-style:square;mso-width-percent:0;mso-height-percent:0;mso-wrap-distance-left:9pt;mso-wrap-distance-top:0;mso-wrap-distance-right:9pt;mso-wrap-distance-bottom:0;mso-position-horizontal:absolute;mso-position-horizontal-relative:text;mso-position-vertical:absolute;mso-position-vertical-relative:text;mso-width-percent:0;mso-height-percent:0;mso-width-relative:margin;mso-height-relative:margin;v-text-anchor:middle" o:gfxdata="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" fillcolor="#4472c4 [3204]" strokecolor="#1f3763 [1604]" strokeweight="1pt"/>
+                          <v:rect w14:anchorId="2DD5AF03" id="Téglalap 6" o:spid="_x0000_s1026" style="position:absolute;margin-left:-8.4pt;margin-top:-3.15pt;width:29.65pt;height:28.65pt;z-index:251671552;visibility:visible;mso-wrap-style:square;mso-width-percent:0;mso-height-percent:0;mso-wrap-distance-left:9pt;mso-wrap-distance-top:0;mso-wrap-distance-right:9pt;mso-wrap-distance-bottom:0;mso-position-horizontal:absolute;mso-position-horizontal-relative:text;mso-position-vertical:absolute;mso-position-vertical-relative:text;mso-width-percent:0;mso-height-percent:0;mso-width-relative:margin;mso-height-relative:margin;v-text-anchor:middle" o:gfxdata="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" fillcolor="#4472c4 [3204]" strokecolor="#1f3763 [1604]" strokeweight="1pt"/>
                         </w:pict>
                       </mc:Fallback>
                     </mc:AlternateContent>
@@ -1242,7 +1274,7 @@
                       </mc:Choice>
                       <mc:Fallback>
                         <w:pict>
-                          <v:rect w14:anchorId="2ED81EE5" id="Téglalap 9" o:spid="_x0000_s1026" style="position:absolute;margin-left:9.9pt;margin-top:-3.4pt;width:28.65pt;height:28.1pt;z-index:251673600;visibility:visible;mso-wrap-style:square;mso-width-percent:0;mso-height-percent:0;mso-wrap-distance-left:9pt;mso-wrap-distance-top:0;mso-wrap-distance-right:9pt;mso-wrap-distance-bottom:0;mso-position-horizontal:absolute;mso-position-horizontal-relative:text;mso-position-vertical:absolute;mso-position-vertical-relative:text;mso-width-percent:0;mso-height-percent:0;mso-width-relative:margin;mso-height-relative:margin;v-text-anchor:middle" o:gfxdata="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" fillcolor="#4472c4 [3204]" strokecolor="#1f3763 [1604]" strokeweight="1pt"/>
+                          <v:rect w14:anchorId="2315359A" id="Téglalap 9" o:spid="_x0000_s1026" style="position:absolute;margin-left:9.9pt;margin-top:-3.4pt;width:28.65pt;height:28.1pt;z-index:251673600;visibility:visible;mso-wrap-style:square;mso-width-percent:0;mso-height-percent:0;mso-wrap-distance-left:9pt;mso-wrap-distance-top:0;mso-wrap-distance-right:9pt;mso-wrap-distance-bottom:0;mso-position-horizontal:absolute;mso-position-horizontal-relative:text;mso-position-vertical:absolute;mso-position-vertical-relative:text;mso-width-percent:0;mso-height-percent:0;mso-width-relative:margin;mso-height-relative:margin;v-text-anchor:middle" o:gfxdata="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" fillcolor="#4472c4 [3204]" strokecolor="#1f3763 [1604]" strokeweight="1pt"/>
                         </w:pict>
                       </mc:Fallback>
                     </mc:AlternateContent>
@@ -1324,7 +1356,7 @@
                       </mc:Choice>
                       <mc:Fallback>
                         <w:pict>
-                          <v:rect w14:anchorId="30D10A98" id="Téglalap 11" o:spid="_x0000_s1026" style="position:absolute;margin-left:1.45pt;margin-top:-9pt;width:337.3pt;height:45.5pt;z-index:251677696;visibility:visible;mso-wrap-style:square;mso-width-percent:0;mso-height-percent:0;mso-wrap-distance-left:9pt;mso-wrap-distance-top:0;mso-wrap-distance-right:9pt;mso-wrap-distance-bottom:0;mso-position-horizontal:absolute;mso-position-horizontal-relative:text;mso-position-vertical:absolute;mso-position-vertical-relative:text;mso-width-percent:0;mso-height-percent:0;mso-width-relative:margin;mso-height-relative:margin;v-text-anchor:middle" o:gfxdata="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" fillcolor="#4472c4 [3204]" strokecolor="#1f3763 [1604]" strokeweight="1pt"/>
+                          <v:rect w14:anchorId="4979D4A7" id="Téglalap 11" o:spid="_x0000_s1026" style="position:absolute;margin-left:1.45pt;margin-top:-9pt;width:337.3pt;height:45.5pt;z-index:251677696;visibility:visible;mso-wrap-style:square;mso-width-percent:0;mso-height-percent:0;mso-wrap-distance-left:9pt;mso-wrap-distance-top:0;mso-wrap-distance-right:9pt;mso-wrap-distance-bottom:0;mso-position-horizontal:absolute;mso-position-horizontal-relative:text;mso-position-vertical:absolute;mso-position-vertical-relative:text;mso-width-percent:0;mso-height-percent:0;mso-width-relative:margin;mso-height-relative:margin;v-text-anchor:middle" o:gfxdata="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" fillcolor="#4472c4 [3204]" strokecolor="#1f3763 [1604]" strokeweight="1pt"/>
                         </w:pict>
                       </mc:Fallback>
                     </mc:AlternateContent>
@@ -1344,13 +1376,13 @@
                     <mc:AlternateContent>
                       <mc:Choice Requires="wps">
                         <w:drawing>
-                          <wp:anchor distT="0" distB="0" distL="114300" distR="114300" simplePos="0" relativeHeight="251675648" behindDoc="0" locked="0" layoutInCell="1" allowOverlap="1" wp14:anchorId="237EEAFD" wp14:editId="607594FE">
+                          <wp:anchor distT="0" distB="0" distL="114300" distR="114300" simplePos="0" relativeHeight="251675648" behindDoc="0" locked="0" layoutInCell="1" allowOverlap="1" wp14:anchorId="237EEAFD" wp14:editId="53AC8613">
                             <wp:simplePos x="0" y="0"/>
                             <wp:positionH relativeFrom="column">
-                              <wp:posOffset>1261625</wp:posOffset>
+                              <wp:posOffset>1249680</wp:posOffset>
                             </wp:positionH>
                             <wp:positionV relativeFrom="paragraph">
-                              <wp:posOffset>-36102</wp:posOffset>
+                              <wp:posOffset>-29552</wp:posOffset>
                             </wp:positionV>
                             <wp:extent cx="361799" cy="356235"/>
                             <wp:effectExtent l="0" t="0" r="19685" b="24765"/>
@@ -1406,7 +1438,7 @@
                       </mc:Choice>
                       <mc:Fallback>
                         <w:pict>
-                          <v:rect w14:anchorId="645C47A4" id="Téglalap 10" o:spid="_x0000_s1026" style="position:absolute;margin-left:99.35pt;margin-top:-2.85pt;width:28.5pt;height:28.05pt;z-index:251675648;visibility:visible;mso-wrap-style:square;mso-width-percent:0;mso-height-percent:0;mso-wrap-distance-left:9pt;mso-wrap-distance-top:0;mso-wrap-distance-right:9pt;mso-wrap-distance-bottom:0;mso-position-horizontal:absolute;mso-position-horizontal-relative:text;mso-position-vertical:absolute;mso-position-vertical-relative:text;mso-width-percent:0;mso-height-percent:0;mso-width-relative:margin;mso-height-relative:margin;v-text-anchor:middle" o:gfxdata="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" fillcolor="#4472c4 [3204]" strokecolor="#1f3763 [1604]" strokeweight="1pt"/>
+                          <v:rect w14:anchorId="30E75159" id="Téglalap 10" o:spid="_x0000_s1026" style="position:absolute;margin-left:98.4pt;margin-top:-2.35pt;width:28.5pt;height:28.05pt;z-index:251675648;visibility:visible;mso-wrap-style:square;mso-width-percent:0;mso-height-percent:0;mso-wrap-distance-left:9pt;mso-wrap-distance-top:0;mso-wrap-distance-right:9pt;mso-wrap-distance-bottom:0;mso-position-horizontal:absolute;mso-position-horizontal-relative:text;mso-position-vertical:absolute;mso-position-vertical-relative:text;mso-width-percent:0;mso-height-percent:0;mso-width-relative:margin;mso-height-relative:margin;v-text-anchor:middle" o:gfxdata="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" fillcolor="#4472c4 [3204]" strokecolor="#1f3763 [1604]" strokeweight="1pt"/>
                         </w:pict>
                       </mc:Fallback>
                     </mc:AlternateContent>
@@ -1734,16 +1766,16 @@
                     <mc:AlternateContent>
                       <mc:Choice Requires="wps">
                         <w:drawing>
-                          <wp:anchor distT="0" distB="0" distL="114300" distR="114300" simplePos="0" relativeHeight="251696128" behindDoc="0" locked="0" layoutInCell="1" allowOverlap="1" wp14:anchorId="5867E170" wp14:editId="6D45519C">
+                          <wp:anchor distT="0" distB="0" distL="114300" distR="114300" simplePos="0" relativeHeight="251696128" behindDoc="0" locked="0" layoutInCell="1" allowOverlap="1" wp14:anchorId="5867E170" wp14:editId="5F06DF71">
                             <wp:simplePos x="0" y="0"/>
                             <wp:positionH relativeFrom="column">
-                              <wp:posOffset>108137</wp:posOffset>
+                              <wp:posOffset>91440</wp:posOffset>
                             </wp:positionH>
                             <wp:positionV relativeFrom="paragraph">
-                              <wp:posOffset>238760</wp:posOffset>
+                              <wp:posOffset>208866</wp:posOffset>
                             </wp:positionV>
-                            <wp:extent cx="416967" cy="324000"/>
-                            <wp:effectExtent l="0" t="0" r="21590" b="19050"/>
+                            <wp:extent cx="433852" cy="353109"/>
+                            <wp:effectExtent l="0" t="0" r="23495" b="27940"/>
                             <wp:wrapNone/>
                             <wp:docPr id="20" name="Téglalap 20"/>
                             <wp:cNvGraphicFramePr/>
@@ -1754,7 +1786,7 @@
                                   <wps:spPr>
                                     <a:xfrm>
                                       <a:off x="0" y="0"/>
-                                      <a:ext cx="416967" cy="324000"/>
+                                      <a:ext cx="433852" cy="353109"/>
                                     </a:xfrm>
                                     <a:prstGeom prst="rect">
                                       <a:avLst/>
@@ -1796,7 +1828,7 @@
                       </mc:Choice>
                       <mc:Fallback>
                         <w:pict>
-                          <v:rect w14:anchorId="2F8FEE4D" id="Téglalap 20" o:spid="_x0000_s1026" style="position:absolute;margin-left:8.5pt;margin-top:18.8pt;width:32.85pt;height:25.5pt;z-index:251696128;visibility:visible;mso-wrap-style:square;mso-width-percent:0;mso-height-percent:0;mso-wrap-distance-left:9pt;mso-wrap-distance-top:0;mso-wrap-distance-right:9pt;mso-wrap-distance-bottom:0;mso-position-horizontal:absolute;mso-position-horizontal-relative:text;mso-position-vertical:absolute;mso-position-vertical-relative:text;mso-width-percent:0;mso-height-percent:0;mso-width-relative:margin;mso-height-relative:margin;v-text-anchor:middle" o:gfxdata="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" fillcolor="#4472c4 [3204]" strokecolor="#1f3763 [1604]" strokeweight="1pt"/>
+                          <v:rect w14:anchorId="60D849A4" id="Téglalap 20" o:spid="_x0000_s1026" style="position:absolute;margin-left:7.2pt;margin-top:16.45pt;width:34.15pt;height:27.8pt;z-index:251696128;visibility:visible;mso-wrap-style:square;mso-width-percent:0;mso-height-percent:0;mso-wrap-distance-left:9pt;mso-wrap-distance-top:0;mso-wrap-distance-right:9pt;mso-wrap-distance-bottom:0;mso-position-horizontal:absolute;mso-position-horizontal-relative:text;mso-position-vertical:absolute;mso-position-vertical-relative:text;mso-width-percent:0;mso-height-percent:0;mso-width-relative:margin;mso-height-relative:margin;v-text-anchor:middle" o:gfxdata="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" fillcolor="#4472c4 [3204]" strokecolor="#1f3763 [1604]" strokeweight="1pt"/>
                         </w:pict>
                       </mc:Fallback>
                     </mc:AlternateContent>
@@ -1816,16 +1848,16 @@
                     <mc:AlternateContent>
                       <mc:Choice Requires="wps">
                         <w:drawing>
-                          <wp:anchor distT="0" distB="0" distL="114300" distR="114300" simplePos="0" relativeHeight="251679744" behindDoc="0" locked="0" layoutInCell="1" allowOverlap="1" wp14:anchorId="5C9B1204" wp14:editId="53BA6011">
+                          <wp:anchor distT="0" distB="0" distL="114300" distR="114300" simplePos="0" relativeHeight="251679744" behindDoc="0" locked="0" layoutInCell="1" allowOverlap="1" wp14:anchorId="5C9B1204" wp14:editId="0D53A676">
                             <wp:simplePos x="0" y="0"/>
                             <wp:positionH relativeFrom="column">
-                              <wp:posOffset>-77995</wp:posOffset>
+                              <wp:posOffset>-115912</wp:posOffset>
                             </wp:positionH>
                             <wp:positionV relativeFrom="paragraph">
-                              <wp:posOffset>242140</wp:posOffset>
+                              <wp:posOffset>208915</wp:posOffset>
                             </wp:positionV>
-                            <wp:extent cx="324000" cy="324000"/>
-                            <wp:effectExtent l="0" t="0" r="19050" b="19050"/>
+                            <wp:extent cx="362927" cy="357017"/>
+                            <wp:effectExtent l="0" t="0" r="18415" b="24130"/>
                             <wp:wrapNone/>
                             <wp:docPr id="12" name="Téglalap 12"/>
                             <wp:cNvGraphicFramePr/>
@@ -1836,7 +1868,7 @@
                                   <wps:spPr>
                                     <a:xfrm>
                                       <a:off x="0" y="0"/>
-                                      <a:ext cx="324000" cy="324000"/>
+                                      <a:ext cx="362927" cy="357017"/>
                                     </a:xfrm>
                                     <a:prstGeom prst="rect">
                                       <a:avLst/>
@@ -1878,7 +1910,7 @@
                       </mc:Choice>
                       <mc:Fallback>
                         <w:pict>
-                          <v:rect w14:anchorId="40B2C8CB" id="Téglalap 12" o:spid="_x0000_s1026" style="position:absolute;margin-left:-6.15pt;margin-top:19.05pt;width:25.5pt;height:25.5pt;z-index:251679744;visibility:visible;mso-wrap-style:square;mso-width-percent:0;mso-height-percent:0;mso-wrap-distance-left:9pt;mso-wrap-distance-top:0;mso-wrap-distance-right:9pt;mso-wrap-distance-bottom:0;mso-position-horizontal:absolute;mso-position-horizontal-relative:text;mso-position-vertical:absolute;mso-position-vertical-relative:text;mso-width-percent:0;mso-height-percent:0;mso-width-relative:margin;mso-height-relative:margin;v-text-anchor:middle" o:gfxdata="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" fillcolor="#4472c4 [3204]" strokecolor="#1f3763 [1604]" strokeweight="1pt"/>
+                          <v:rect w14:anchorId="06098671" id="Téglalap 12" o:spid="_x0000_s1026" style="position:absolute;margin-left:-9.15pt;margin-top:16.45pt;width:28.6pt;height:28.1pt;z-index:251679744;visibility:visible;mso-wrap-style:square;mso-width-percent:0;mso-height-percent:0;mso-wrap-distance-left:9pt;mso-wrap-distance-top:0;mso-wrap-distance-right:9pt;mso-wrap-distance-bottom:0;mso-position-horizontal:absolute;mso-position-horizontal-relative:text;mso-position-vertical:absolute;mso-position-vertical-relative:text;mso-width-percent:0;mso-height-percent:0;mso-width-relative:margin;mso-height-relative:margin;v-text-anchor:middle" o:gfxdata="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" fillcolor="#4472c4 [3204]" strokecolor="#1f3763 [1604]" strokeweight="1pt"/>
                         </w:pict>
                       </mc:Fallback>
                     </mc:AlternateContent>
@@ -1898,16 +1930,16 @@
                     <mc:AlternateContent>
                       <mc:Choice Requires="wps">
                         <w:drawing>
-                          <wp:anchor distT="0" distB="0" distL="114300" distR="114300" simplePos="0" relativeHeight="251681792" behindDoc="0" locked="0" layoutInCell="1" allowOverlap="1" wp14:anchorId="343DB818" wp14:editId="08E48055">
+                          <wp:anchor distT="0" distB="0" distL="114300" distR="114300" simplePos="0" relativeHeight="251681792" behindDoc="0" locked="0" layoutInCell="1" allowOverlap="1" wp14:anchorId="343DB818" wp14:editId="09165443">
                             <wp:simplePos x="0" y="0"/>
                             <wp:positionH relativeFrom="column">
-                              <wp:posOffset>-76296</wp:posOffset>
+                              <wp:posOffset>-106680</wp:posOffset>
                             </wp:positionH>
                             <wp:positionV relativeFrom="paragraph">
-                              <wp:posOffset>242140</wp:posOffset>
+                              <wp:posOffset>208915</wp:posOffset>
                             </wp:positionV>
-                            <wp:extent cx="324000" cy="324000"/>
-                            <wp:effectExtent l="0" t="0" r="19050" b="19050"/>
+                            <wp:extent cx="354721" cy="357017"/>
+                            <wp:effectExtent l="0" t="0" r="26670" b="24130"/>
                             <wp:wrapNone/>
                             <wp:docPr id="13" name="Téglalap 13"/>
                             <wp:cNvGraphicFramePr/>
@@ -1918,7 +1950,7 @@
                                   <wps:spPr>
                                     <a:xfrm>
                                       <a:off x="0" y="0"/>
-                                      <a:ext cx="324000" cy="324000"/>
+                                      <a:ext cx="354721" cy="357017"/>
                                     </a:xfrm>
                                     <a:prstGeom prst="rect">
                                       <a:avLst/>
@@ -1960,7 +1992,7 @@
                       </mc:Choice>
                       <mc:Fallback>
                         <w:pict>
-                          <v:rect w14:anchorId="39421F9C" id="Téglalap 13" o:spid="_x0000_s1026" style="position:absolute;margin-left:-6pt;margin-top:19.05pt;width:25.5pt;height:25.5pt;z-index:251681792;visibility:visible;mso-wrap-style:square;mso-width-percent:0;mso-height-percent:0;mso-wrap-distance-left:9pt;mso-wrap-distance-top:0;mso-wrap-distance-right:9pt;mso-wrap-distance-bottom:0;mso-position-horizontal:absolute;mso-position-horizontal-relative:text;mso-position-vertical:absolute;mso-position-vertical-relative:text;mso-width-percent:0;mso-height-percent:0;mso-width-relative:margin;mso-height-relative:margin;v-text-anchor:middle" o:gfxdata="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" fillcolor="#4472c4 [3204]" strokecolor="#1f3763 [1604]" strokeweight="1pt"/>
+                          <v:rect w14:anchorId="01F42D6D" id="Téglalap 13" o:spid="_x0000_s1026" style="position:absolute;margin-left:-8.4pt;margin-top:16.45pt;width:27.95pt;height:28.1pt;z-index:251681792;visibility:visible;mso-wrap-style:square;mso-width-percent:0;mso-height-percent:0;mso-wrap-distance-left:9pt;mso-wrap-distance-top:0;mso-wrap-distance-right:9pt;mso-wrap-distance-bottom:0;mso-position-horizontal:absolute;mso-position-horizontal-relative:text;mso-position-vertical:absolute;mso-position-vertical-relative:text;mso-width-percent:0;mso-height-percent:0;mso-width-relative:margin;mso-height-relative:margin;v-text-anchor:middle" o:gfxdata="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" fillcolor="#4472c4 [3204]" strokecolor="#1f3763 [1604]" strokeweight="1pt"/>
                         </w:pict>
                       </mc:Fallback>
                     </mc:AlternateContent>
@@ -1980,16 +2012,16 @@
                     <mc:AlternateContent>
                       <mc:Choice Requires="wps">
                         <w:drawing>
-                          <wp:anchor distT="0" distB="0" distL="114300" distR="114300" simplePos="0" relativeHeight="251683840" behindDoc="0" locked="0" layoutInCell="1" allowOverlap="1" wp14:anchorId="7F0D8053" wp14:editId="46AF2937">
+                          <wp:anchor distT="0" distB="0" distL="114300" distR="114300" simplePos="0" relativeHeight="251683840" behindDoc="0" locked="0" layoutInCell="1" allowOverlap="1" wp14:anchorId="7F0D8053" wp14:editId="006D958C">
                             <wp:simplePos x="0" y="0"/>
                             <wp:positionH relativeFrom="column">
-                              <wp:posOffset>-38456</wp:posOffset>
+                              <wp:posOffset>-93003</wp:posOffset>
                             </wp:positionH>
                             <wp:positionV relativeFrom="paragraph">
-                              <wp:posOffset>242140</wp:posOffset>
+                              <wp:posOffset>208866</wp:posOffset>
                             </wp:positionV>
-                            <wp:extent cx="324000" cy="324000"/>
-                            <wp:effectExtent l="0" t="0" r="19050" b="19050"/>
+                            <wp:extent cx="353353" cy="357017"/>
+                            <wp:effectExtent l="0" t="0" r="27940" b="24130"/>
                             <wp:wrapNone/>
                             <wp:docPr id="14" name="Téglalap 14"/>
                             <wp:cNvGraphicFramePr/>
@@ -2000,7 +2032,7 @@
                                   <wps:spPr>
                                     <a:xfrm>
                                       <a:off x="0" y="0"/>
-                                      <a:ext cx="324000" cy="324000"/>
+                                      <a:ext cx="353353" cy="357017"/>
                                     </a:xfrm>
                                     <a:prstGeom prst="rect">
                                       <a:avLst/>
@@ -2042,7 +2074,7 @@
                       </mc:Choice>
                       <mc:Fallback>
                         <w:pict>
-                          <v:rect w14:anchorId="37B57E6E" id="Téglalap 14" o:spid="_x0000_s1026" style="position:absolute;margin-left:-3.05pt;margin-top:19.05pt;width:25.5pt;height:25.5pt;z-index:251683840;visibility:visible;mso-wrap-style:square;mso-width-percent:0;mso-height-percent:0;mso-wrap-distance-left:9pt;mso-wrap-distance-top:0;mso-wrap-distance-right:9pt;mso-wrap-distance-bottom:0;mso-position-horizontal:absolute;mso-position-horizontal-relative:text;mso-position-vertical:absolute;mso-position-vertical-relative:text;mso-width-percent:0;mso-height-percent:0;mso-width-relative:margin;mso-height-relative:margin;v-text-anchor:middle" o:gfxdata="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" fillcolor="#4472c4 [3204]" strokecolor="#1f3763 [1604]" strokeweight="1pt"/>
+                          <v:rect w14:anchorId="46E57790" id="Téglalap 14" o:spid="_x0000_s1026" style="position:absolute;margin-left:-7.3pt;margin-top:16.45pt;width:27.8pt;height:28.1pt;z-index:251683840;visibility:visible;mso-wrap-style:square;mso-width-percent:0;mso-height-percent:0;mso-wrap-distance-left:9pt;mso-wrap-distance-top:0;mso-wrap-distance-right:9pt;mso-wrap-distance-bottom:0;mso-position-horizontal:absolute;mso-position-horizontal-relative:text;mso-position-vertical:absolute;mso-position-vertical-relative:text;mso-width-percent:0;mso-height-percent:0;mso-width-relative:margin;mso-height-relative:margin;v-text-anchor:middle" o:gfxdata="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" fillcolor="#4472c4 [3204]" strokecolor="#1f3763 [1604]" strokeweight="1pt"/>
                         </w:pict>
                       </mc:Fallback>
                     </mc:AlternateContent>
@@ -2062,16 +2094,16 @@
                     <mc:AlternateContent>
                       <mc:Choice Requires="wps">
                         <w:drawing>
-                          <wp:anchor distT="0" distB="0" distL="114300" distR="114300" simplePos="0" relativeHeight="251685888" behindDoc="0" locked="0" layoutInCell="1" allowOverlap="1" wp14:anchorId="752FDD36" wp14:editId="0DAC77AB">
+                          <wp:anchor distT="0" distB="0" distL="114300" distR="114300" simplePos="0" relativeHeight="251685888" behindDoc="0" locked="0" layoutInCell="1" allowOverlap="1" wp14:anchorId="752FDD36" wp14:editId="4A128558">
                             <wp:simplePos x="0" y="0"/>
                             <wp:positionH relativeFrom="column">
-                              <wp:posOffset>-38287</wp:posOffset>
+                              <wp:posOffset>-90023</wp:posOffset>
                             </wp:positionH>
                             <wp:positionV relativeFrom="paragraph">
-                              <wp:posOffset>241935</wp:posOffset>
+                              <wp:posOffset>208866</wp:posOffset>
                             </wp:positionV>
-                            <wp:extent cx="324000" cy="324000"/>
-                            <wp:effectExtent l="0" t="0" r="19050" b="19050"/>
+                            <wp:extent cx="356088" cy="357017"/>
+                            <wp:effectExtent l="0" t="0" r="25400" b="24130"/>
                             <wp:wrapNone/>
                             <wp:docPr id="15" name="Téglalap 15"/>
                             <wp:cNvGraphicFramePr/>
@@ -2082,7 +2114,7 @@
                                   <wps:spPr>
                                     <a:xfrm>
                                       <a:off x="0" y="0"/>
-                                      <a:ext cx="324000" cy="324000"/>
+                                      <a:ext cx="356088" cy="357017"/>
                                     </a:xfrm>
                                     <a:prstGeom prst="rect">
                                       <a:avLst/>
@@ -2124,7 +2156,7 @@
                       </mc:Choice>
                       <mc:Fallback>
                         <w:pict>
-                          <v:rect w14:anchorId="1C66D94B" id="Téglalap 15" o:spid="_x0000_s1026" style="position:absolute;margin-left:-3pt;margin-top:19.05pt;width:25.5pt;height:25.5pt;z-index:251685888;visibility:visible;mso-wrap-style:square;mso-width-percent:0;mso-height-percent:0;mso-wrap-distance-left:9pt;mso-wrap-distance-top:0;mso-wrap-distance-right:9pt;mso-wrap-distance-bottom:0;mso-position-horizontal:absolute;mso-position-horizontal-relative:text;mso-position-vertical:absolute;mso-position-vertical-relative:text;mso-width-percent:0;mso-height-percent:0;mso-width-relative:margin;mso-height-relative:margin;v-text-anchor:middle" o:gfxdata="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" fillcolor="#4472c4 [3204]" strokecolor="#1f3763 [1604]" strokeweight="1pt"/>
+                          <v:rect w14:anchorId="1E75987E" id="Téglalap 15" o:spid="_x0000_s1026" style="position:absolute;margin-left:-7.1pt;margin-top:16.45pt;width:28.05pt;height:28.1pt;z-index:251685888;visibility:visible;mso-wrap-style:square;mso-width-percent:0;mso-height-percent:0;mso-wrap-distance-left:9pt;mso-wrap-distance-top:0;mso-wrap-distance-right:9pt;mso-wrap-distance-bottom:0;mso-position-horizontal:absolute;mso-position-horizontal-relative:text;mso-position-vertical:absolute;mso-position-vertical-relative:text;mso-width-percent:0;mso-height-percent:0;mso-width-relative:margin;mso-height-relative:margin;v-text-anchor:middle" o:gfxdata="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" fillcolor="#4472c4 [3204]" strokecolor="#1f3763 [1604]" strokeweight="1pt"/>
                         </w:pict>
                       </mc:Fallback>
                     </mc:AlternateContent>
@@ -2144,16 +2176,16 @@
                     <mc:AlternateContent>
                       <mc:Choice Requires="wps">
                         <w:drawing>
-                          <wp:anchor distT="0" distB="0" distL="114300" distR="114300" simplePos="0" relativeHeight="251687936" behindDoc="0" locked="0" layoutInCell="1" allowOverlap="1" wp14:anchorId="208D43D0" wp14:editId="5665875F">
+                          <wp:anchor distT="0" distB="0" distL="114300" distR="114300" simplePos="0" relativeHeight="251687936" behindDoc="0" locked="0" layoutInCell="1" allowOverlap="1" wp14:anchorId="208D43D0" wp14:editId="22417202">
                             <wp:simplePos x="0" y="0"/>
                             <wp:positionH relativeFrom="column">
-                              <wp:posOffset>-55190</wp:posOffset>
+                              <wp:posOffset>-91587</wp:posOffset>
                             </wp:positionH>
                             <wp:positionV relativeFrom="paragraph">
-                              <wp:posOffset>233518</wp:posOffset>
+                              <wp:posOffset>208866</wp:posOffset>
                             </wp:positionV>
-                            <wp:extent cx="324000" cy="324000"/>
-                            <wp:effectExtent l="0" t="0" r="19050" b="19050"/>
+                            <wp:extent cx="360192" cy="353060"/>
+                            <wp:effectExtent l="0" t="0" r="20955" b="27940"/>
                             <wp:wrapNone/>
                             <wp:docPr id="16" name="Téglalap 16"/>
                             <wp:cNvGraphicFramePr/>
@@ -2164,7 +2196,7 @@
                                   <wps:spPr>
                                     <a:xfrm>
                                       <a:off x="0" y="0"/>
-                                      <a:ext cx="324000" cy="324000"/>
+                                      <a:ext cx="360192" cy="353060"/>
                                     </a:xfrm>
                                     <a:prstGeom prst="rect">
                                       <a:avLst/>
@@ -2206,7 +2238,7 @@
                       </mc:Choice>
                       <mc:Fallback>
                         <w:pict>
-                          <v:rect w14:anchorId="3EA44452" id="Téglalap 16" o:spid="_x0000_s1026" style="position:absolute;margin-left:-4.35pt;margin-top:18.4pt;width:25.5pt;height:25.5pt;z-index:251687936;visibility:visible;mso-wrap-style:square;mso-width-percent:0;mso-height-percent:0;mso-wrap-distance-left:9pt;mso-wrap-distance-top:0;mso-wrap-distance-right:9pt;mso-wrap-distance-bottom:0;mso-position-horizontal:absolute;mso-position-horizontal-relative:text;mso-position-vertical:absolute;mso-position-vertical-relative:text;mso-width-percent:0;mso-height-percent:0;mso-width-relative:margin;mso-height-relative:margin;v-text-anchor:middle" o:gfxdata="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" fillcolor="#4472c4 [3204]" strokecolor="#1f3763 [1604]" strokeweight="1pt"/>
+                          <v:rect w14:anchorId="55684824" id="Téglalap 16" o:spid="_x0000_s1026" style="position:absolute;margin-left:-7.2pt;margin-top:16.45pt;width:28.35pt;height:27.8pt;z-index:251687936;visibility:visible;mso-wrap-style:square;mso-width-percent:0;mso-height-percent:0;mso-wrap-distance-left:9pt;mso-wrap-distance-top:0;mso-wrap-distance-right:9pt;mso-wrap-distance-bottom:0;mso-position-horizontal:absolute;mso-position-horizontal-relative:text;mso-position-vertical:absolute;mso-position-vertical-relative:text;mso-width-percent:0;mso-height-percent:0;mso-width-relative:margin;mso-height-relative:margin;v-text-anchor:middle" o:gfxdata="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" fillcolor="#4472c4 [3204]" strokecolor="#1f3763 [1604]" strokeweight="1pt"/>
                         </w:pict>
                       </mc:Fallback>
                     </mc:AlternateContent>
@@ -2226,16 +2258,16 @@
                     <mc:AlternateContent>
                       <mc:Choice Requires="wps">
                         <w:drawing>
-                          <wp:anchor distT="0" distB="0" distL="114300" distR="114300" simplePos="0" relativeHeight="251689984" behindDoc="0" locked="0" layoutInCell="1" allowOverlap="1" wp14:anchorId="41DBF8A2" wp14:editId="369AA5CD">
+                          <wp:anchor distT="0" distB="0" distL="114300" distR="114300" simplePos="0" relativeHeight="251689984" behindDoc="0" locked="0" layoutInCell="1" allowOverlap="1" wp14:anchorId="41DBF8A2" wp14:editId="1B86556C">
                             <wp:simplePos x="0" y="0"/>
                             <wp:positionH relativeFrom="column">
-                              <wp:posOffset>-46972</wp:posOffset>
+                              <wp:posOffset>-85334</wp:posOffset>
                             </wp:positionH>
                             <wp:positionV relativeFrom="paragraph">
-                              <wp:posOffset>236650</wp:posOffset>
+                              <wp:posOffset>208866</wp:posOffset>
                             </wp:positionV>
-                            <wp:extent cx="324000" cy="324000"/>
-                            <wp:effectExtent l="0" t="0" r="19050" b="19050"/>
+                            <wp:extent cx="363318" cy="356870"/>
+                            <wp:effectExtent l="0" t="0" r="17780" b="24130"/>
                             <wp:wrapNone/>
                             <wp:docPr id="17" name="Téglalap 17"/>
                             <wp:cNvGraphicFramePr/>
@@ -2246,7 +2278,7 @@
                                   <wps:spPr>
                                     <a:xfrm>
                                       <a:off x="0" y="0"/>
-                                      <a:ext cx="324000" cy="324000"/>
+                                      <a:ext cx="363318" cy="356870"/>
                                     </a:xfrm>
                                     <a:prstGeom prst="rect">
                                       <a:avLst/>
@@ -2288,7 +2320,7 @@
                       </mc:Choice>
                       <mc:Fallback>
                         <w:pict>
-                          <v:rect w14:anchorId="408C7B95" id="Téglalap 17" o:spid="_x0000_s1026" style="position:absolute;margin-left:-3.7pt;margin-top:18.65pt;width:25.5pt;height:25.5pt;z-index:251689984;visibility:visible;mso-wrap-style:square;mso-width-percent:0;mso-height-percent:0;mso-wrap-distance-left:9pt;mso-wrap-distance-top:0;mso-wrap-distance-right:9pt;mso-wrap-distance-bottom:0;mso-position-horizontal:absolute;mso-position-horizontal-relative:text;mso-position-vertical:absolute;mso-position-vertical-relative:text;mso-width-percent:0;mso-height-percent:0;mso-width-relative:margin;mso-height-relative:margin;v-text-anchor:middle" o:gfxdata="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" fillcolor="#4472c4 [3204]" strokecolor="#1f3763 [1604]" strokeweight="1pt"/>
+                          <v:rect w14:anchorId="505F6942" id="Téglalap 17" o:spid="_x0000_s1026" style="position:absolute;margin-left:-6.7pt;margin-top:16.45pt;width:28.6pt;height:28.1pt;z-index:251689984;visibility:visible;mso-wrap-style:square;mso-width-percent:0;mso-height-percent:0;mso-wrap-distance-left:9pt;mso-wrap-distance-top:0;mso-wrap-distance-right:9pt;mso-wrap-distance-bottom:0;mso-position-horizontal:absolute;mso-position-horizontal-relative:text;mso-position-vertical:absolute;mso-position-vertical-relative:text;mso-width-percent:0;mso-height-percent:0;mso-width-relative:margin;mso-height-relative:margin;v-text-anchor:middle" o:gfxdata="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" fillcolor="#4472c4 [3204]" strokecolor="#1f3763 [1604]" strokeweight="1pt"/>
                         </w:pict>
                       </mc:Fallback>
                     </mc:AlternateContent>
@@ -2308,16 +2340,16 @@
                     <mc:AlternateContent>
                       <mc:Choice Requires="wps">
                         <w:drawing>
-                          <wp:anchor distT="0" distB="0" distL="114300" distR="114300" simplePos="0" relativeHeight="251692032" behindDoc="0" locked="0" layoutInCell="1" allowOverlap="1" wp14:anchorId="105BAB58" wp14:editId="0D1FEEFE">
+                          <wp:anchor distT="0" distB="0" distL="114300" distR="114300" simplePos="0" relativeHeight="251692032" behindDoc="0" locked="0" layoutInCell="1" allowOverlap="1" wp14:anchorId="105BAB58" wp14:editId="5C37E985">
                             <wp:simplePos x="0" y="0"/>
                             <wp:positionH relativeFrom="column">
-                              <wp:posOffset>-32367</wp:posOffset>
+                              <wp:posOffset>-72585</wp:posOffset>
                             </wp:positionH>
                             <wp:positionV relativeFrom="paragraph">
-                              <wp:posOffset>234950</wp:posOffset>
+                              <wp:posOffset>208866</wp:posOffset>
                             </wp:positionV>
-                            <wp:extent cx="324000" cy="324000"/>
-                            <wp:effectExtent l="0" t="0" r="19050" b="19050"/>
+                            <wp:extent cx="355111" cy="356870"/>
+                            <wp:effectExtent l="0" t="0" r="26035" b="24130"/>
                             <wp:wrapNone/>
                             <wp:docPr id="18" name="Téglalap 18"/>
                             <wp:cNvGraphicFramePr/>
@@ -2328,7 +2360,7 @@
                                   <wps:spPr>
                                     <a:xfrm>
                                       <a:off x="0" y="0"/>
-                                      <a:ext cx="324000" cy="324000"/>
+                                      <a:ext cx="355111" cy="356870"/>
                                     </a:xfrm>
                                     <a:prstGeom prst="rect">
                                       <a:avLst/>
@@ -2370,7 +2402,7 @@
                       </mc:Choice>
                       <mc:Fallback>
                         <w:pict>
-                          <v:rect w14:anchorId="29C661BE" id="Téglalap 18" o:spid="_x0000_s1026" style="position:absolute;margin-left:-2.55pt;margin-top:18.5pt;width:25.5pt;height:25.5pt;z-index:251692032;visibility:visible;mso-wrap-style:square;mso-width-percent:0;mso-height-percent:0;mso-wrap-distance-left:9pt;mso-wrap-distance-top:0;mso-wrap-distance-right:9pt;mso-wrap-distance-bottom:0;mso-position-horizontal:absolute;mso-position-horizontal-relative:text;mso-position-vertical:absolute;mso-position-vertical-relative:text;mso-width-percent:0;mso-height-percent:0;mso-width-relative:margin;mso-height-relative:margin;v-text-anchor:middle" o:gfxdata="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" fillcolor="#4472c4 [3204]" strokecolor="#1f3763 [1604]" strokeweight="1pt"/>
+                          <v:rect w14:anchorId="1F51979E" id="Téglalap 18" o:spid="_x0000_s1026" style="position:absolute;margin-left:-5.7pt;margin-top:16.45pt;width:27.95pt;height:28.1pt;z-index:251692032;visibility:visible;mso-wrap-style:square;mso-width-percent:0;mso-height-percent:0;mso-wrap-distance-left:9pt;mso-wrap-distance-top:0;mso-wrap-distance-right:9pt;mso-wrap-distance-bottom:0;mso-position-horizontal:absolute;mso-position-horizontal-relative:text;mso-position-vertical:absolute;mso-position-vertical-relative:text;mso-width-percent:0;mso-height-percent:0;mso-width-relative:margin;mso-height-relative:margin;v-text-anchor:middle" o:gfxdata="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" fillcolor="#4472c4 [3204]" strokecolor="#1f3763 [1604]" strokeweight="1pt"/>
                         </w:pict>
                       </mc:Fallback>
                     </mc:AlternateContent>
@@ -2390,16 +2422,16 @@
                     <mc:AlternateContent>
                       <mc:Choice Requires="wps">
                         <w:drawing>
-                          <wp:anchor distT="0" distB="0" distL="114300" distR="114300" simplePos="0" relativeHeight="251694080" behindDoc="0" locked="0" layoutInCell="1" allowOverlap="1" wp14:anchorId="39E89DC1" wp14:editId="4036DA05">
+                          <wp:anchor distT="0" distB="0" distL="114300" distR="114300" simplePos="0" relativeHeight="251694080" behindDoc="0" locked="0" layoutInCell="1" allowOverlap="1" wp14:anchorId="39E89DC1" wp14:editId="4B11A779">
                             <wp:simplePos x="0" y="0"/>
                             <wp:positionH relativeFrom="column">
-                              <wp:posOffset>-18547</wp:posOffset>
+                              <wp:posOffset>-74148</wp:posOffset>
                             </wp:positionH>
                             <wp:positionV relativeFrom="paragraph">
-                              <wp:posOffset>235423</wp:posOffset>
+                              <wp:posOffset>208866</wp:posOffset>
                             </wp:positionV>
-                            <wp:extent cx="324000" cy="324000"/>
-                            <wp:effectExtent l="0" t="0" r="19050" b="19050"/>
+                            <wp:extent cx="361168" cy="356870"/>
+                            <wp:effectExtent l="0" t="0" r="20320" b="24130"/>
                             <wp:wrapNone/>
                             <wp:docPr id="19" name="Téglalap 19"/>
                             <wp:cNvGraphicFramePr/>
@@ -2410,7 +2442,7 @@
                                   <wps:spPr>
                                     <a:xfrm>
                                       <a:off x="0" y="0"/>
-                                      <a:ext cx="324000" cy="324000"/>
+                                      <a:ext cx="361168" cy="356870"/>
                                     </a:xfrm>
                                     <a:prstGeom prst="rect">
                                       <a:avLst/>
@@ -2452,7 +2484,7 @@
                       </mc:Choice>
                       <mc:Fallback>
                         <w:pict>
-                          <v:rect w14:anchorId="58D5D29C" id="Téglalap 19" o:spid="_x0000_s1026" style="position:absolute;margin-left:-1.45pt;margin-top:18.55pt;width:25.5pt;height:25.5pt;z-index:251694080;visibility:visible;mso-wrap-style:square;mso-width-percent:0;mso-height-percent:0;mso-wrap-distance-left:9pt;mso-wrap-distance-top:0;mso-wrap-distance-right:9pt;mso-wrap-distance-bottom:0;mso-position-horizontal:absolute;mso-position-horizontal-relative:text;mso-position-vertical:absolute;mso-position-vertical-relative:text;mso-width-percent:0;mso-height-percent:0;mso-width-relative:margin;mso-height-relative:margin;v-text-anchor:middle" o:gfxdata="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" fillcolor="#4472c4 [3204]" strokecolor="#1f3763 [1604]" strokeweight="1pt"/>
+                          <v:rect w14:anchorId="6607CC35" id="Téglalap 19" o:spid="_x0000_s1026" style="position:absolute;margin-left:-5.85pt;margin-top:16.45pt;width:28.45pt;height:28.1pt;z-index:251694080;visibility:visible;mso-wrap-style:square;mso-width-percent:0;mso-height-percent:0;mso-wrap-distance-left:9pt;mso-wrap-distance-top:0;mso-wrap-distance-right:9pt;mso-wrap-distance-bottom:0;mso-position-horizontal:absolute;mso-position-horizontal-relative:text;mso-position-vertical:absolute;mso-position-vertical-relative:text;mso-width-percent:0;mso-height-percent:0;mso-width-relative:margin;mso-height-relative:margin;v-text-anchor:middle" o:gfxdata="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" fillcolor="#4472c4 [3204]" strokecolor="#1f3763 [1604]" strokeweight="1pt"/>
                         </w:pict>
                       </mc:Fallback>
                     </mc:AlternateContent>
@@ -2859,16 +2891,16 @@
                     <mc:AlternateContent>
                       <mc:Choice Requires="wps">
                         <w:drawing>
-                          <wp:anchor distT="0" distB="0" distL="114300" distR="114300" simplePos="0" relativeHeight="251825152" behindDoc="1" locked="0" layoutInCell="1" allowOverlap="1" wp14:anchorId="26B2BA28" wp14:editId="25DC5C98">
+                          <wp:anchor distT="0" distB="0" distL="114300" distR="114300" simplePos="0" relativeHeight="251825152" behindDoc="1" locked="0" layoutInCell="1" allowOverlap="1" wp14:anchorId="26B2BA28" wp14:editId="7B7AE6A4">
                             <wp:simplePos x="0" y="0"/>
                             <wp:positionH relativeFrom="column">
-                              <wp:posOffset>-137997</wp:posOffset>
+                              <wp:posOffset>-170815</wp:posOffset>
                             </wp:positionH>
                             <wp:positionV relativeFrom="paragraph">
-                              <wp:posOffset>6222</wp:posOffset>
+                              <wp:posOffset>6594</wp:posOffset>
                             </wp:positionV>
-                            <wp:extent cx="4540177" cy="690653"/>
-                            <wp:effectExtent l="0" t="0" r="13335" b="14605"/>
+                            <wp:extent cx="4572293" cy="690653"/>
+                            <wp:effectExtent l="0" t="0" r="19050" b="14605"/>
                             <wp:wrapNone/>
                             <wp:docPr id="98" name="Téglalap 98"/>
                             <wp:cNvGraphicFramePr/>
@@ -2879,14 +2911,12 @@
                                   <wps:spPr>
                                     <a:xfrm>
                                       <a:off x="0" y="0"/>
-                                      <a:ext cx="4540177" cy="690653"/>
+                                      <a:ext cx="4572293" cy="690653"/>
                                     </a:xfrm>
                                     <a:prstGeom prst="rect">
                                       <a:avLst/>
                                     </a:prstGeom>
-                                    <a:solidFill>
-                                      <a:schemeClr val="bg1"/>
-                                    </a:solidFill>
+                                    <a:noFill/>
                                   </wps:spPr>
                                   <wps:style>
                                     <a:lnRef idx="2">
@@ -2924,7 +2954,7 @@
                       </mc:Choice>
                       <mc:Fallback>
                         <w:pict>
-                          <v:rect w14:anchorId="40D09EFA" id="Téglalap 98" o:spid="_x0000_s1026" style="position:absolute;margin-left:-10.85pt;margin-top:.5pt;width:357.5pt;height:54.4pt;z-index:-251491328;visibility:visible;mso-wrap-style:square;mso-width-percent:0;mso-height-percent:0;mso-wrap-distance-left:9pt;mso-wrap-distance-top:0;mso-wrap-distance-right:9pt;mso-wrap-distance-bottom:0;mso-position-horizontal:absolute;mso-position-horizontal-relative:text;mso-position-vertical:absolute;mso-position-vertical-relative:text;mso-width-percent:0;mso-height-percent:0;mso-width-relative:margin;mso-height-relative:margin;v-text-anchor:middle" o:gfxdata="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" fillcolor="white [3212]" strokecolor="#1f3763 [1604]" strokeweight="1pt"/>
+                          <v:rect w14:anchorId="207F1619" id="Téglalap 98" o:spid="_x0000_s1026" style="position:absolute;margin-left:-13.45pt;margin-top:.5pt;width:5in;height:54.4pt;z-index:-251491328;visibility:visible;mso-wrap-style:square;mso-width-percent:0;mso-height-percent:0;mso-wrap-distance-left:9pt;mso-wrap-distance-top:0;mso-wrap-distance-right:9pt;mso-wrap-distance-bottom:0;mso-position-horizontal:absolute;mso-position-horizontal-relative:text;mso-position-vertical:absolute;mso-position-vertical-relative:text;mso-width-percent:0;mso-height-percent:0;mso-width-relative:margin;mso-height-relative:margin;v-text-anchor:middle" o:gfxdata="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" filled="f" strokecolor="#1f3763 [1604]" strokeweight="1pt"/>
                         </w:pict>
                       </mc:Fallback>
                     </mc:AlternateContent>
@@ -3165,6 +3195,81 @@
                       <w:szCs w:val="16"/>
                     </w:rPr>
                   </w:pPr>
+                  <w:r>
+                    <w:rPr>
+                      <w:noProof/>
+                      <w:lang w:val="cs-CZ" w:eastAsia="cs-CZ"/>
+                    </w:rPr>
+                    <mc:AlternateContent>
+                      <mc:Choice Requires="wps">
+                        <w:drawing>
+                          <wp:anchor distT="0" distB="0" distL="114300" distR="114300" simplePos="0" relativeHeight="251698176" behindDoc="0" locked="0" layoutInCell="1" allowOverlap="1" wp14:anchorId="0AE1893B" wp14:editId="60AF3C52">
+                            <wp:simplePos x="0" y="0"/>
+                            <wp:positionH relativeFrom="column">
+                              <wp:posOffset>-134620</wp:posOffset>
+                            </wp:positionH>
+                            <wp:positionV relativeFrom="paragraph">
+                              <wp:posOffset>18415</wp:posOffset>
+                            </wp:positionV>
+                            <wp:extent cx="358140" cy="284480"/>
+                            <wp:effectExtent l="0" t="0" r="22860" b="20320"/>
+                            <wp:wrapNone/>
+                            <wp:docPr id="21" name="Téglalap 21"/>
+                            <wp:cNvGraphicFramePr/>
+                            <a:graphic xmlns:a="http://schemas.openxmlformats.org/drawingml/2006/main">
+                              <a:graphicData uri="http://schemas.microsoft.com/office/word/2010/wordprocessingShape">
+                                <wps:wsp>
+                                  <wps:cNvSpPr/>
+                                  <wps:spPr>
+                                    <a:xfrm>
+                                      <a:off x="0" y="0"/>
+                                      <a:ext cx="358140" cy="284480"/>
+                                    </a:xfrm>
+                                    <a:prstGeom prst="rect">
+                                      <a:avLst/>
+                                    </a:prstGeom>
+                                  </wps:spPr>
+                                  <wps:style>
+                                    <a:lnRef idx="2">
+                                      <a:schemeClr val="accent1">
+                                        <a:shade val="50000"/>
+                                      </a:schemeClr>
+                                    </a:lnRef>
+                                    <a:fillRef idx="1">
+                                      <a:schemeClr val="accent1"/>
+                                    </a:fillRef>
+                                    <a:effectRef idx="0">
+                                      <a:schemeClr val="accent1"/>
+                                    </a:effectRef>
+                                    <a:fontRef idx="minor">
+                                      <a:schemeClr val="lt1"/>
+                                    </a:fontRef>
+                                  </wps:style>
+                                  <wps:bodyPr rot="0" spcFirstLastPara="0" vertOverflow="overflow" horzOverflow="overflow" vert="horz" wrap="square" lIns="91440" tIns="45720" rIns="91440" bIns="45720" numCol="1" spcCol="0" rtlCol="0" fromWordArt="0" anchor="ctr" anchorCtr="0" forceAA="0" compatLnSpc="1">
+                                    <a:prstTxWarp prst="textNoShape">
+                                      <a:avLst/>
+                                    </a:prstTxWarp>
+                                    <a:noAutofit/>
+                                  </wps:bodyPr>
+                                </wps:wsp>
+                              </a:graphicData>
+                            </a:graphic>
+                            <wp14:sizeRelH relativeFrom="margin">
+                              <wp14:pctWidth>0</wp14:pctWidth>
+                            </wp14:sizeRelH>
+                            <wp14:sizeRelV relativeFrom="margin">
+                              <wp14:pctHeight>0</wp14:pctHeight>
+                            </wp14:sizeRelV>
+                          </wp:anchor>
+                        </w:drawing>
+                      </mc:Choice>
+                      <mc:Fallback>
+                        <w:pict>
+                          <v:rect w14:anchorId="3625F170" id="Téglalap 21" o:spid="_x0000_s1026" style="position:absolute;margin-left:-10.6pt;margin-top:1.45pt;width:28.2pt;height:22.4pt;z-index:251698176;visibility:visible;mso-wrap-style:square;mso-width-percent:0;mso-height-percent:0;mso-wrap-distance-left:9pt;mso-wrap-distance-top:0;mso-wrap-distance-right:9pt;mso-wrap-distance-bottom:0;mso-position-horizontal:absolute;mso-position-horizontal-relative:text;mso-position-vertical:absolute;mso-position-vertical-relative:text;mso-width-percent:0;mso-height-percent:0;mso-width-relative:margin;mso-height-relative:margin;v-text-anchor:middle" o:gfxdata="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" fillcolor="#4472c4 [3204]" strokecolor="#1f3763 [1604]" strokeweight="1pt"/>
+                        </w:pict>
+                      </mc:Fallback>
+                    </mc:AlternateContent>
+                  </w:r>
                 </w:p>
               </w:tc>
               <w:tc>
@@ -3278,18 +3383,18 @@
                     <mc:AlternateContent>
                       <mc:Choice Requires="wps">
                         <w:drawing>
-                          <wp:anchor distT="0" distB="0" distL="114300" distR="114300" simplePos="0" relativeHeight="251698176" behindDoc="0" locked="0" layoutInCell="1" allowOverlap="1" wp14:anchorId="0AE1893B" wp14:editId="73E29FB5">
+                          <wp:anchor distT="0" distB="0" distL="114300" distR="114300" simplePos="0" relativeHeight="251712512" behindDoc="0" locked="0" layoutInCell="1" allowOverlap="1" wp14:anchorId="76EEE1AD" wp14:editId="183C1AEE">
                             <wp:simplePos x="0" y="0"/>
                             <wp:positionH relativeFrom="column">
-                              <wp:posOffset>-4083050</wp:posOffset>
+                              <wp:posOffset>-77470</wp:posOffset>
                             </wp:positionH>
                             <wp:positionV relativeFrom="paragraph">
-                              <wp:posOffset>24765</wp:posOffset>
+                              <wp:posOffset>12700</wp:posOffset>
                             </wp:positionV>
-                            <wp:extent cx="323850" cy="259080"/>
-                            <wp:effectExtent l="0" t="0" r="19050" b="26670"/>
+                            <wp:extent cx="362585" cy="292100"/>
+                            <wp:effectExtent l="0" t="0" r="18415" b="12700"/>
                             <wp:wrapNone/>
-                            <wp:docPr id="21" name="Téglalap 21"/>
+                            <wp:docPr id="28" name="Téglalap 28"/>
                             <wp:cNvGraphicFramePr/>
                             <a:graphic xmlns:a="http://schemas.openxmlformats.org/drawingml/2006/main">
                               <a:graphicData uri="http://schemas.microsoft.com/office/word/2010/wordprocessingShape">
@@ -3298,7 +3403,7 @@
                                   <wps:spPr>
                                     <a:xfrm>
                                       <a:off x="0" y="0"/>
-                                      <a:ext cx="323850" cy="259080"/>
+                                      <a:ext cx="362585" cy="292100"/>
                                     </a:xfrm>
                                     <a:prstGeom prst="rect">
                                       <a:avLst/>
@@ -3340,7 +3445,7 @@
                       </mc:Choice>
                       <mc:Fallback>
                         <w:pict>
-                          <v:rect w14:anchorId="5728BF7D" id="Téglalap 21" o:spid="_x0000_s1026" style="position:absolute;margin-left:-321.5pt;margin-top:1.95pt;width:25.5pt;height:20.4pt;z-index:251698176;visibility:visible;mso-wrap-style:square;mso-width-percent:0;mso-height-percent:0;mso-wrap-distance-left:9pt;mso-wrap-distance-top:0;mso-wrap-distance-right:9pt;mso-wrap-distance-bottom:0;mso-position-horizontal:absolute;mso-position-horizontal-relative:text;mso-position-vertical:absolute;mso-position-vertical-relative:text;mso-width-percent:0;mso-height-percent:0;mso-width-relative:margin;mso-height-relative:margin;v-text-anchor:middle" o:gfxdata="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" fillcolor="#4472c4 [3204]" strokecolor="#1f3763 [1604]" strokeweight="1pt"/>
+                          <v:rect w14:anchorId="29FAB11D" id="Téglalap 28" o:spid="_x0000_s1026" style="position:absolute;margin-left:-6.1pt;margin-top:1pt;width:28.55pt;height:23pt;z-index:251712512;visibility:visible;mso-wrap-style:square;mso-width-percent:0;mso-height-percent:0;mso-wrap-distance-left:9pt;mso-wrap-distance-top:0;mso-wrap-distance-right:9pt;mso-wrap-distance-bottom:0;mso-position-horizontal:absolute;mso-position-horizontal-relative:text;mso-position-vertical:absolute;mso-position-vertical-relative:text;mso-width-percent:0;mso-height-percent:0;mso-width-relative:margin;mso-height-relative:margin;v-text-anchor:middle" o:gfxdata="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" fillcolor="#4472c4 [3204]" strokecolor="#1f3763 [1604]" strokeweight="1pt"/>
                         </w:pict>
                       </mc:Fallback>
                     </mc:AlternateContent>
@@ -3353,18 +3458,18 @@
                     <mc:AlternateContent>
                       <mc:Choice Requires="wps">
                         <w:drawing>
-                          <wp:anchor distT="0" distB="0" distL="114300" distR="114300" simplePos="0" relativeHeight="251700224" behindDoc="0" locked="0" layoutInCell="1" allowOverlap="1" wp14:anchorId="0C4BDC29" wp14:editId="7B4F9D26">
+                          <wp:anchor distT="0" distB="0" distL="114300" distR="114300" simplePos="0" relativeHeight="251710464" behindDoc="0" locked="0" layoutInCell="1" allowOverlap="1" wp14:anchorId="578F7811" wp14:editId="03E2E03F">
                             <wp:simplePos x="0" y="0"/>
                             <wp:positionH relativeFrom="column">
-                              <wp:posOffset>-3493770</wp:posOffset>
+                              <wp:posOffset>-661670</wp:posOffset>
                             </wp:positionH>
                             <wp:positionV relativeFrom="paragraph">
-                              <wp:posOffset>21590</wp:posOffset>
+                              <wp:posOffset>20320</wp:posOffset>
                             </wp:positionV>
-                            <wp:extent cx="323850" cy="262255"/>
-                            <wp:effectExtent l="0" t="0" r="19050" b="23495"/>
+                            <wp:extent cx="368935" cy="284480"/>
+                            <wp:effectExtent l="0" t="0" r="12065" b="20320"/>
                             <wp:wrapNone/>
-                            <wp:docPr id="22" name="Téglalap 22"/>
+                            <wp:docPr id="27" name="Téglalap 27"/>
                             <wp:cNvGraphicFramePr/>
                             <a:graphic xmlns:a="http://schemas.openxmlformats.org/drawingml/2006/main">
                               <a:graphicData uri="http://schemas.microsoft.com/office/word/2010/wordprocessingShape">
@@ -3373,7 +3478,7 @@
                                   <wps:spPr>
                                     <a:xfrm>
                                       <a:off x="0" y="0"/>
-                                      <a:ext cx="323850" cy="262255"/>
+                                      <a:ext cx="368935" cy="284480"/>
                                     </a:xfrm>
                                     <a:prstGeom prst="rect">
                                       <a:avLst/>
@@ -3415,7 +3520,7 @@
                       </mc:Choice>
                       <mc:Fallback>
                         <w:pict>
-                          <v:rect w14:anchorId="3EB9754F" id="Téglalap 22" o:spid="_x0000_s1026" style="position:absolute;margin-left:-275.1pt;margin-top:1.7pt;width:25.5pt;height:20.65pt;z-index:251700224;visibility:visible;mso-wrap-style:square;mso-width-percent:0;mso-height-percent:0;mso-wrap-distance-left:9pt;mso-wrap-distance-top:0;mso-wrap-distance-right:9pt;mso-wrap-distance-bottom:0;mso-position-horizontal:absolute;mso-position-horizontal-relative:text;mso-position-vertical:absolute;mso-position-vertical-relative:text;mso-width-percent:0;mso-height-percent:0;mso-width-relative:margin;mso-height-relative:margin;v-text-anchor:middle" o:gfxdata="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" fillcolor="#4472c4 [3204]" strokecolor="#1f3763 [1604]" strokeweight="1pt"/>
+                          <v:rect w14:anchorId="693DEC23" id="Téglalap 27" o:spid="_x0000_s1026" style="position:absolute;margin-left:-52.1pt;margin-top:1.6pt;width:29.05pt;height:22.4pt;z-index:251710464;visibility:visible;mso-wrap-style:square;mso-width-percent:0;mso-height-percent:0;mso-wrap-distance-left:9pt;mso-wrap-distance-top:0;mso-wrap-distance-right:9pt;mso-wrap-distance-bottom:0;mso-position-horizontal:absolute;mso-position-horizontal-relative:text;mso-position-vertical:absolute;mso-position-vertical-relative:text;mso-width-percent:0;mso-height-percent:0;mso-width-relative:margin;mso-height-relative:margin;v-text-anchor:middle" o:gfxdata="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" fillcolor="#4472c4 [3204]" strokecolor="#1f3763 [1604]" strokeweight="1pt"/>
                         </w:pict>
                       </mc:Fallback>
                     </mc:AlternateContent>
@@ -3428,18 +3533,18 @@
                     <mc:AlternateContent>
                       <mc:Choice Requires="wps">
                         <w:drawing>
-                          <wp:anchor distT="0" distB="0" distL="114300" distR="114300" simplePos="0" relativeHeight="251702272" behindDoc="0" locked="0" layoutInCell="1" allowOverlap="1" wp14:anchorId="3DFC072C" wp14:editId="7844EC90">
+                          <wp:anchor distT="0" distB="0" distL="114300" distR="114300" simplePos="0" relativeHeight="251708416" behindDoc="0" locked="0" layoutInCell="1" allowOverlap="1" wp14:anchorId="6A10920C" wp14:editId="4BA50745">
                             <wp:simplePos x="0" y="0"/>
                             <wp:positionH relativeFrom="column">
-                              <wp:posOffset>-2929890</wp:posOffset>
+                              <wp:posOffset>-1234440</wp:posOffset>
                             </wp:positionH>
                             <wp:positionV relativeFrom="paragraph">
-                              <wp:posOffset>21590</wp:posOffset>
+                              <wp:posOffset>18415</wp:posOffset>
                             </wp:positionV>
-                            <wp:extent cx="323850" cy="262255"/>
-                            <wp:effectExtent l="0" t="0" r="19050" b="23495"/>
+                            <wp:extent cx="359410" cy="281940"/>
+                            <wp:effectExtent l="0" t="0" r="21590" b="22860"/>
                             <wp:wrapNone/>
-                            <wp:docPr id="23" name="Téglalap 23"/>
+                            <wp:docPr id="26" name="Téglalap 26"/>
                             <wp:cNvGraphicFramePr/>
                             <a:graphic xmlns:a="http://schemas.openxmlformats.org/drawingml/2006/main">
                               <a:graphicData uri="http://schemas.microsoft.com/office/word/2010/wordprocessingShape">
@@ -3448,7 +3553,7 @@
                                   <wps:spPr>
                                     <a:xfrm>
                                       <a:off x="0" y="0"/>
-                                      <a:ext cx="323850" cy="262255"/>
+                                      <a:ext cx="359410" cy="281940"/>
                                     </a:xfrm>
                                     <a:prstGeom prst="rect">
                                       <a:avLst/>
@@ -3490,7 +3595,7 @@
                       </mc:Choice>
                       <mc:Fallback>
                         <w:pict>
-                          <v:rect w14:anchorId="1E2F905D" id="Téglalap 23" o:spid="_x0000_s1026" style="position:absolute;margin-left:-230.7pt;margin-top:1.7pt;width:25.5pt;height:20.65pt;z-index:251702272;visibility:visible;mso-wrap-style:square;mso-width-percent:0;mso-height-percent:0;mso-wrap-distance-left:9pt;mso-wrap-distance-top:0;mso-wrap-distance-right:9pt;mso-wrap-distance-bottom:0;mso-position-horizontal:absolute;mso-position-horizontal-relative:text;mso-position-vertical:absolute;mso-position-vertical-relative:text;mso-width-percent:0;mso-height-percent:0;mso-width-relative:margin;mso-height-relative:margin;v-text-anchor:middle" o:gfxdata="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" fillcolor="#4472c4 [3204]" strokecolor="#1f3763 [1604]" strokeweight="1pt"/>
+                          <v:rect w14:anchorId="65B22BB5" id="Téglalap 26" o:spid="_x0000_s1026" style="position:absolute;margin-left:-97.2pt;margin-top:1.45pt;width:28.3pt;height:22.2pt;z-index:251708416;visibility:visible;mso-wrap-style:square;mso-width-percent:0;mso-height-percent:0;mso-wrap-distance-left:9pt;mso-wrap-distance-top:0;mso-wrap-distance-right:9pt;mso-wrap-distance-bottom:0;mso-position-horizontal:absolute;mso-position-horizontal-relative:text;mso-position-vertical:absolute;mso-position-vertical-relative:text;mso-width-percent:0;mso-height-percent:0;mso-width-relative:margin;mso-height-relative:margin;v-text-anchor:middle" o:gfxdata="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" fillcolor="#4472c4 [3204]" strokecolor="#1f3763 [1604]" strokeweight="1pt"/>
                         </w:pict>
                       </mc:Fallback>
                     </mc:AlternateContent>
@@ -3503,18 +3608,18 @@
                     <mc:AlternateContent>
                       <mc:Choice Requires="wps">
                         <w:drawing>
-                          <wp:anchor distT="0" distB="0" distL="114300" distR="114300" simplePos="0" relativeHeight="251704320" behindDoc="0" locked="0" layoutInCell="1" allowOverlap="1" wp14:anchorId="2062BC01" wp14:editId="6CB2AB92">
+                          <wp:anchor distT="0" distB="0" distL="114300" distR="114300" simplePos="0" relativeHeight="251706368" behindDoc="0" locked="0" layoutInCell="1" allowOverlap="1" wp14:anchorId="2BFEB8FD" wp14:editId="378086EC">
                             <wp:simplePos x="0" y="0"/>
                             <wp:positionH relativeFrom="column">
-                              <wp:posOffset>-2362835</wp:posOffset>
+                              <wp:posOffset>-1812925</wp:posOffset>
                             </wp:positionH>
                             <wp:positionV relativeFrom="paragraph">
-                              <wp:posOffset>21590</wp:posOffset>
+                              <wp:posOffset>18415</wp:posOffset>
                             </wp:positionV>
-                            <wp:extent cx="323850" cy="262255"/>
-                            <wp:effectExtent l="0" t="0" r="19050" b="23495"/>
+                            <wp:extent cx="360045" cy="281940"/>
+                            <wp:effectExtent l="0" t="0" r="20955" b="22860"/>
                             <wp:wrapNone/>
-                            <wp:docPr id="24" name="Téglalap 24"/>
+                            <wp:docPr id="25" name="Téglalap 25"/>
                             <wp:cNvGraphicFramePr/>
                             <a:graphic xmlns:a="http://schemas.openxmlformats.org/drawingml/2006/main">
                               <a:graphicData uri="http://schemas.microsoft.com/office/word/2010/wordprocessingShape">
@@ -3523,7 +3628,7 @@
                                   <wps:spPr>
                                     <a:xfrm>
                                       <a:off x="0" y="0"/>
-                                      <a:ext cx="323850" cy="262255"/>
+                                      <a:ext cx="360045" cy="281940"/>
                                     </a:xfrm>
                                     <a:prstGeom prst="rect">
                                       <a:avLst/>
@@ -3565,7 +3670,7 @@
                       </mc:Choice>
                       <mc:Fallback>
                         <w:pict>
-                          <v:rect w14:anchorId="771BD269" id="Téglalap 24" o:spid="_x0000_s1026" style="position:absolute;margin-left:-186.05pt;margin-top:1.7pt;width:25.5pt;height:20.65pt;z-index:251704320;visibility:visible;mso-wrap-style:square;mso-width-percent:0;mso-height-percent:0;mso-wrap-distance-left:9pt;mso-wrap-distance-top:0;mso-wrap-distance-right:9pt;mso-wrap-distance-bottom:0;mso-position-horizontal:absolute;mso-position-horizontal-relative:text;mso-position-vertical:absolute;mso-position-vertical-relative:text;mso-width-percent:0;mso-height-percent:0;mso-width-relative:margin;mso-height-relative:margin;v-text-anchor:middle" o:gfxdata="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" fillcolor="#4472c4 [3204]" strokecolor="#1f3763 [1604]" strokeweight="1pt"/>
+                          <v:rect w14:anchorId="2B42B5C9" id="Téglalap 25" o:spid="_x0000_s1026" style="position:absolute;margin-left:-142.75pt;margin-top:1.45pt;width:28.35pt;height:22.2pt;z-index:251706368;visibility:visible;mso-wrap-style:square;mso-width-percent:0;mso-height-percent:0;mso-wrap-distance-left:9pt;mso-wrap-distance-top:0;mso-wrap-distance-right:9pt;mso-wrap-distance-bottom:0;mso-position-horizontal:absolute;mso-position-horizontal-relative:text;mso-position-vertical:absolute;mso-position-vertical-relative:text;mso-width-percent:0;mso-height-percent:0;mso-width-relative:margin;mso-height-relative:margin;v-text-anchor:middle" o:gfxdata="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" fillcolor="#4472c4 [3204]" strokecolor="#1f3763 [1604]" strokeweight="1pt"/>
                         </w:pict>
                       </mc:Fallback>
                     </mc:AlternateContent>
@@ -3578,18 +3683,18 @@
                     <mc:AlternateContent>
                       <mc:Choice Requires="wps">
                         <w:drawing>
-                          <wp:anchor distT="0" distB="0" distL="114300" distR="114300" simplePos="0" relativeHeight="251706368" behindDoc="0" locked="0" layoutInCell="1" allowOverlap="1" wp14:anchorId="2BFEB8FD" wp14:editId="19BE8D00">
+                          <wp:anchor distT="0" distB="0" distL="114300" distR="114300" simplePos="0" relativeHeight="251704320" behindDoc="0" locked="0" layoutInCell="1" allowOverlap="1" wp14:anchorId="2062BC01" wp14:editId="6BBFE096">
                             <wp:simplePos x="0" y="0"/>
                             <wp:positionH relativeFrom="column">
-                              <wp:posOffset>-1777365</wp:posOffset>
+                              <wp:posOffset>-2388235</wp:posOffset>
                             </wp:positionH>
                             <wp:positionV relativeFrom="paragraph">
-                              <wp:posOffset>17780</wp:posOffset>
+                              <wp:posOffset>18415</wp:posOffset>
                             </wp:positionV>
-                            <wp:extent cx="323850" cy="265430"/>
-                            <wp:effectExtent l="0" t="0" r="19050" b="20320"/>
+                            <wp:extent cx="349885" cy="277495"/>
+                            <wp:effectExtent l="0" t="0" r="12065" b="27305"/>
                             <wp:wrapNone/>
-                            <wp:docPr id="25" name="Téglalap 25"/>
+                            <wp:docPr id="24" name="Téglalap 24"/>
                             <wp:cNvGraphicFramePr/>
                             <a:graphic xmlns:a="http://schemas.openxmlformats.org/drawingml/2006/main">
                               <a:graphicData uri="http://schemas.microsoft.com/office/word/2010/wordprocessingShape">
@@ -3598,7 +3703,7 @@
                                   <wps:spPr>
                                     <a:xfrm>
                                       <a:off x="0" y="0"/>
-                                      <a:ext cx="323850" cy="265430"/>
+                                      <a:ext cx="349885" cy="277495"/>
                                     </a:xfrm>
                                     <a:prstGeom prst="rect">
                                       <a:avLst/>
@@ -3640,7 +3745,7 @@
                       </mc:Choice>
                       <mc:Fallback>
                         <w:pict>
-                          <v:rect w14:anchorId="7F5A34EC" id="Téglalap 25" o:spid="_x0000_s1026" style="position:absolute;margin-left:-139.95pt;margin-top:1.4pt;width:25.5pt;height:20.9pt;z-index:251706368;visibility:visible;mso-wrap-style:square;mso-width-percent:0;mso-height-percent:0;mso-wrap-distance-left:9pt;mso-wrap-distance-top:0;mso-wrap-distance-right:9pt;mso-wrap-distance-bottom:0;mso-position-horizontal:absolute;mso-position-horizontal-relative:text;mso-position-vertical:absolute;mso-position-vertical-relative:text;mso-width-percent:0;mso-height-percent:0;mso-width-relative:margin;mso-height-relative:margin;v-text-anchor:middle" o:gfxdata="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" fillcolor="#4472c4 [3204]" strokecolor="#1f3763 [1604]" strokeweight="1pt"/>
+                          <v:rect w14:anchorId="051B81B7" id="Téglalap 24" o:spid="_x0000_s1026" style="position:absolute;margin-left:-188.05pt;margin-top:1.45pt;width:27.55pt;height:21.85pt;z-index:251704320;visibility:visible;mso-wrap-style:square;mso-width-percent:0;mso-height-percent:0;mso-wrap-distance-left:9pt;mso-wrap-distance-top:0;mso-wrap-distance-right:9pt;mso-wrap-distance-bottom:0;mso-position-horizontal:absolute;mso-position-horizontal-relative:text;mso-position-vertical:absolute;mso-position-vertical-relative:text;mso-width-percent:0;mso-height-percent:0;mso-width-relative:margin;mso-height-relative:margin;v-text-anchor:middle" o:gfxdata="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" fillcolor="#4472c4 [3204]" strokecolor="#1f3763 [1604]" strokeweight="1pt"/>
                         </w:pict>
                       </mc:Fallback>
                     </mc:AlternateContent>
@@ -3653,18 +3758,18 @@
                     <mc:AlternateContent>
                       <mc:Choice Requires="wps">
                         <w:drawing>
-                          <wp:anchor distT="0" distB="0" distL="114300" distR="114300" simplePos="0" relativeHeight="251708416" behindDoc="0" locked="0" layoutInCell="1" allowOverlap="1" wp14:anchorId="6A10920C" wp14:editId="594CFB44">
+                          <wp:anchor distT="0" distB="0" distL="114300" distR="114300" simplePos="0" relativeHeight="251702272" behindDoc="0" locked="0" layoutInCell="1" allowOverlap="1" wp14:anchorId="3DFC072C" wp14:editId="458CD0FC">
                             <wp:simplePos x="0" y="0"/>
                             <wp:positionH relativeFrom="column">
-                              <wp:posOffset>-1199515</wp:posOffset>
+                              <wp:posOffset>-2964815</wp:posOffset>
                             </wp:positionH>
                             <wp:positionV relativeFrom="paragraph">
-                              <wp:posOffset>21590</wp:posOffset>
+                              <wp:posOffset>18415</wp:posOffset>
                             </wp:positionV>
-                            <wp:extent cx="323850" cy="261620"/>
-                            <wp:effectExtent l="0" t="0" r="19050" b="24130"/>
+                            <wp:extent cx="357505" cy="277495"/>
+                            <wp:effectExtent l="0" t="0" r="23495" b="27305"/>
                             <wp:wrapNone/>
-                            <wp:docPr id="26" name="Téglalap 26"/>
+                            <wp:docPr id="23" name="Téglalap 23"/>
                             <wp:cNvGraphicFramePr/>
                             <a:graphic xmlns:a="http://schemas.openxmlformats.org/drawingml/2006/main">
                               <a:graphicData uri="http://schemas.microsoft.com/office/word/2010/wordprocessingShape">
@@ -3673,7 +3778,7 @@
                                   <wps:spPr>
                                     <a:xfrm>
                                       <a:off x="0" y="0"/>
-                                      <a:ext cx="323850" cy="261620"/>
+                                      <a:ext cx="357505" cy="277495"/>
                                     </a:xfrm>
                                     <a:prstGeom prst="rect">
                                       <a:avLst/>
@@ -3715,7 +3820,7 @@
                       </mc:Choice>
                       <mc:Fallback>
                         <w:pict>
-                          <v:rect w14:anchorId="67554438" id="Téglalap 26" o:spid="_x0000_s1026" style="position:absolute;margin-left:-94.45pt;margin-top:1.7pt;width:25.5pt;height:20.6pt;z-index:251708416;visibility:visible;mso-wrap-style:square;mso-width-percent:0;mso-height-percent:0;mso-wrap-distance-left:9pt;mso-wrap-distance-top:0;mso-wrap-distance-right:9pt;mso-wrap-distance-bottom:0;mso-position-horizontal:absolute;mso-position-horizontal-relative:text;mso-position-vertical:absolute;mso-position-vertical-relative:text;mso-width-percent:0;mso-height-percent:0;mso-width-relative:margin;mso-height-relative:margin;v-text-anchor:middle" o:gfxdata="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" fillcolor="#4472c4 [3204]" strokecolor="#1f3763 [1604]" strokeweight="1pt"/>
+                          <v:rect w14:anchorId="26A113A4" id="Téglalap 23" o:spid="_x0000_s1026" style="position:absolute;margin-left:-233.45pt;margin-top:1.45pt;width:28.15pt;height:21.85pt;z-index:251702272;visibility:visible;mso-wrap-style:square;mso-width-percent:0;mso-height-percent:0;mso-wrap-distance-left:9pt;mso-wrap-distance-top:0;mso-wrap-distance-right:9pt;mso-wrap-distance-bottom:0;mso-position-horizontal:absolute;mso-position-horizontal-relative:text;mso-position-vertical:absolute;mso-position-vertical-relative:text;mso-width-percent:0;mso-height-percent:0;mso-width-relative:margin;mso-height-relative:margin;v-text-anchor:middle" o:gfxdata="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" fillcolor="#4472c4 [3204]" strokecolor="#1f3763 [1604]" strokeweight="1pt"/>
                         </w:pict>
                       </mc:Fallback>
                     </mc:AlternateContent>
@@ -3728,18 +3833,18 @@
                     <mc:AlternateContent>
                       <mc:Choice Requires="wps">
                         <w:drawing>
-                          <wp:anchor distT="0" distB="0" distL="114300" distR="114300" simplePos="0" relativeHeight="251710464" behindDoc="0" locked="0" layoutInCell="1" allowOverlap="1" wp14:anchorId="578F7811" wp14:editId="62F349BC">
+                          <wp:anchor distT="0" distB="0" distL="114300" distR="114300" simplePos="0" relativeHeight="251700224" behindDoc="0" locked="0" layoutInCell="1" allowOverlap="1" wp14:anchorId="0C4BDC29" wp14:editId="0EB09F1E">
                             <wp:simplePos x="0" y="0"/>
                             <wp:positionH relativeFrom="column">
-                              <wp:posOffset>-617220</wp:posOffset>
+                              <wp:posOffset>-3549650</wp:posOffset>
                             </wp:positionH>
                             <wp:positionV relativeFrom="paragraph">
-                              <wp:posOffset>21590</wp:posOffset>
+                              <wp:posOffset>20320</wp:posOffset>
                             </wp:positionV>
-                            <wp:extent cx="323850" cy="261620"/>
-                            <wp:effectExtent l="0" t="0" r="19050" b="24130"/>
+                            <wp:extent cx="360045" cy="277495"/>
+                            <wp:effectExtent l="0" t="0" r="20955" b="27305"/>
                             <wp:wrapNone/>
-                            <wp:docPr id="27" name="Téglalap 27"/>
+                            <wp:docPr id="22" name="Téglalap 22"/>
                             <wp:cNvGraphicFramePr/>
                             <a:graphic xmlns:a="http://schemas.openxmlformats.org/drawingml/2006/main">
                               <a:graphicData uri="http://schemas.microsoft.com/office/word/2010/wordprocessingShape">
@@ -3748,7 +3853,7 @@
                                   <wps:spPr>
                                     <a:xfrm>
                                       <a:off x="0" y="0"/>
-                                      <a:ext cx="323850" cy="261620"/>
+                                      <a:ext cx="360045" cy="277495"/>
                                     </a:xfrm>
                                     <a:prstGeom prst="rect">
                                       <a:avLst/>
@@ -3790,82 +3895,7 @@
                       </mc:Choice>
                       <mc:Fallback>
                         <w:pict>
-                          <v:rect w14:anchorId="4D9AE8C2" id="Téglalap 27" o:spid="_x0000_s1026" style="position:absolute;margin-left:-48.6pt;margin-top:1.7pt;width:25.5pt;height:20.6pt;z-index:251710464;visibility:visible;mso-wrap-style:square;mso-width-percent:0;mso-height-percent:0;mso-wrap-distance-left:9pt;mso-wrap-distance-top:0;mso-wrap-distance-right:9pt;mso-wrap-distance-bottom:0;mso-position-horizontal:absolute;mso-position-horizontal-relative:text;mso-position-vertical:absolute;mso-position-vertical-relative:text;mso-width-percent:0;mso-height-percent:0;mso-width-relative:margin;mso-height-relative:margin;v-text-anchor:middle" o:gfxdata="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" fillcolor="#4472c4 [3204]" strokecolor="#1f3763 [1604]" strokeweight="1pt"/>
-                        </w:pict>
-                      </mc:Fallback>
-                    </mc:AlternateContent>
-                  </w:r>
-                  <w:r>
-                    <w:rPr>
-                      <w:noProof/>
-                      <w:lang w:val="cs-CZ" w:eastAsia="cs-CZ"/>
-                    </w:rPr>
-                    <mc:AlternateContent>
-                      <mc:Choice Requires="wps">
-                        <w:drawing>
-                          <wp:anchor distT="0" distB="0" distL="114300" distR="114300" simplePos="0" relativeHeight="251712512" behindDoc="0" locked="0" layoutInCell="1" allowOverlap="1" wp14:anchorId="76EEE1AD" wp14:editId="64F86BB3">
-                            <wp:simplePos x="0" y="0"/>
-                            <wp:positionH relativeFrom="column">
-                              <wp:posOffset>-83185</wp:posOffset>
-                            </wp:positionH>
-                            <wp:positionV relativeFrom="paragraph">
-                              <wp:posOffset>13970</wp:posOffset>
-                            </wp:positionV>
-                            <wp:extent cx="334645" cy="268605"/>
-                            <wp:effectExtent l="0" t="0" r="27305" b="17145"/>
-                            <wp:wrapNone/>
-                            <wp:docPr id="28" name="Téglalap 28"/>
-                            <wp:cNvGraphicFramePr/>
-                            <a:graphic xmlns:a="http://schemas.openxmlformats.org/drawingml/2006/main">
-                              <a:graphicData uri="http://schemas.microsoft.com/office/word/2010/wordprocessingShape">
-                                <wps:wsp>
-                                  <wps:cNvSpPr/>
-                                  <wps:spPr>
-                                    <a:xfrm>
-                                      <a:off x="0" y="0"/>
-                                      <a:ext cx="334645" cy="268605"/>
-                                    </a:xfrm>
-                                    <a:prstGeom prst="rect">
-                                      <a:avLst/>
-                                    </a:prstGeom>
-                                  </wps:spPr>
-                                  <wps:style>
-                                    <a:lnRef idx="2">
-                                      <a:schemeClr val="accent1">
-                                        <a:shade val="50000"/>
-                                      </a:schemeClr>
-                                    </a:lnRef>
-                                    <a:fillRef idx="1">
-                                      <a:schemeClr val="accent1"/>
-                                    </a:fillRef>
-                                    <a:effectRef idx="0">
-                                      <a:schemeClr val="accent1"/>
-                                    </a:effectRef>
-                                    <a:fontRef idx="minor">
-                                      <a:schemeClr val="lt1"/>
-                                    </a:fontRef>
-                                  </wps:style>
-                                  <wps:bodyPr rot="0" spcFirstLastPara="0" vertOverflow="overflow" horzOverflow="overflow" vert="horz" wrap="square" lIns="91440" tIns="45720" rIns="91440" bIns="45720" numCol="1" spcCol="0" rtlCol="0" fromWordArt="0" anchor="ctr" anchorCtr="0" forceAA="0" compatLnSpc="1">
-                                    <a:prstTxWarp prst="textNoShape">
-                                      <a:avLst/>
-                                    </a:prstTxWarp>
-                                    <a:noAutofit/>
-                                  </wps:bodyPr>
-                                </wps:wsp>
-                              </a:graphicData>
-                            </a:graphic>
-                            <wp14:sizeRelH relativeFrom="margin">
-                              <wp14:pctWidth>0</wp14:pctWidth>
-                            </wp14:sizeRelH>
-                            <wp14:sizeRelV relativeFrom="margin">
-                              <wp14:pctHeight>0</wp14:pctHeight>
-                            </wp14:sizeRelV>
-                          </wp:anchor>
-                        </w:drawing>
-                      </mc:Choice>
-                      <mc:Fallback>
-                        <w:pict>
-                          <v:rect w14:anchorId="1F78B862" id="Téglalap 28" o:spid="_x0000_s1026" style="position:absolute;margin-left:-6.55pt;margin-top:1.1pt;width:26.35pt;height:21.15pt;z-index:251712512;visibility:visible;mso-wrap-style:square;mso-width-percent:0;mso-height-percent:0;mso-wrap-distance-left:9pt;mso-wrap-distance-top:0;mso-wrap-distance-right:9pt;mso-wrap-distance-bottom:0;mso-position-horizontal:absolute;mso-position-horizontal-relative:text;mso-position-vertical:absolute;mso-position-vertical-relative:text;mso-width-percent:0;mso-height-percent:0;mso-width-relative:margin;mso-height-relative:margin;v-text-anchor:middle" o:gfxdata="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" fillcolor="#4472c4 [3204]" strokecolor="#1f3763 [1604]" strokeweight="1pt"/>
+                          <v:rect w14:anchorId="74A1E38F" id="Téglalap 22" o:spid="_x0000_s1026" style="position:absolute;margin-left:-279.5pt;margin-top:1.6pt;width:28.35pt;height:21.85pt;z-index:251700224;visibility:visible;mso-wrap-style:square;mso-width-percent:0;mso-height-percent:0;mso-wrap-distance-left:9pt;mso-wrap-distance-top:0;mso-wrap-distance-right:9pt;mso-wrap-distance-bottom:0;mso-position-horizontal:absolute;mso-position-horizontal-relative:text;mso-position-vertical:absolute;mso-position-vertical-relative:text;mso-width-percent:0;mso-height-percent:0;mso-width-relative:margin;mso-height-relative:margin;v-text-anchor:middle" o:gfxdata="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" fillcolor="#4472c4 [3204]" strokecolor="#1f3763 [1604]" strokeweight="1pt"/>
                         </w:pict>
                       </mc:Fallback>
                     </mc:AlternateContent>
@@ -4137,18 +4167,18 @@
                           <mc:AlternateContent>
                             <mc:Choice Requires="wps">
                               <w:drawing>
-                                <wp:anchor distT="0" distB="0" distL="114300" distR="114300" simplePos="0" relativeHeight="251823104" behindDoc="1" locked="0" layoutInCell="1" allowOverlap="1" wp14:anchorId="2AD7B4AF" wp14:editId="177383F2">
+                                <wp:anchor distT="0" distB="0" distL="114300" distR="114300" simplePos="0" relativeHeight="251754496" behindDoc="0" locked="0" layoutInCell="1" allowOverlap="1" wp14:anchorId="4F90D5BF" wp14:editId="2960F9A3">
                                   <wp:simplePos x="0" y="0"/>
                                   <wp:positionH relativeFrom="column">
-                                    <wp:posOffset>1108086</wp:posOffset>
+                                    <wp:posOffset>2527301</wp:posOffset>
                                   </wp:positionH>
                                   <wp:positionV relativeFrom="paragraph">
-                                    <wp:posOffset>79768</wp:posOffset>
+                                    <wp:posOffset>836296</wp:posOffset>
                                   </wp:positionV>
-                                  <wp:extent cx="1969381" cy="1335405"/>
-                                  <wp:effectExtent l="0" t="0" r="12065" b="17145"/>
+                                  <wp:extent cx="360680" cy="354330"/>
+                                  <wp:effectExtent l="0" t="0" r="20320" b="26670"/>
                                   <wp:wrapNone/>
-                                  <wp:docPr id="97" name="Téglalap 97"/>
+                                  <wp:docPr id="55" name="Téglalap 55"/>
                                   <wp:cNvGraphicFramePr/>
                                   <a:graphic xmlns:a="http://schemas.openxmlformats.org/drawingml/2006/main">
                                     <a:graphicData uri="http://schemas.microsoft.com/office/word/2010/wordprocessingShape">
@@ -4157,85 +4187,7 @@
                                         <wps:spPr>
                                           <a:xfrm>
                                             <a:off x="0" y="0"/>
-                                            <a:ext cx="1969381" cy="1335405"/>
-                                          </a:xfrm>
-                                          <a:prstGeom prst="rect">
-                                            <a:avLst/>
-                                          </a:prstGeom>
-                                          <a:solidFill>
-                                            <a:schemeClr val="bg1"/>
-                                          </a:solidFill>
-                                        </wps:spPr>
-                                        <wps:style>
-                                          <a:lnRef idx="2">
-                                            <a:schemeClr val="accent1">
-                                              <a:shade val="50000"/>
-                                            </a:schemeClr>
-                                          </a:lnRef>
-                                          <a:fillRef idx="1">
-                                            <a:schemeClr val="accent1"/>
-                                          </a:fillRef>
-                                          <a:effectRef idx="0">
-                                            <a:schemeClr val="accent1"/>
-                                          </a:effectRef>
-                                          <a:fontRef idx="minor">
-                                            <a:schemeClr val="lt1"/>
-                                          </a:fontRef>
-                                        </wps:style>
-                                        <wps:bodyPr rot="0" spcFirstLastPara="0" vertOverflow="overflow" horzOverflow="overflow" vert="horz" wrap="square" lIns="91440" tIns="45720" rIns="91440" bIns="45720" numCol="1" spcCol="0" rtlCol="0" fromWordArt="0" anchor="ctr" anchorCtr="0" forceAA="0" compatLnSpc="1">
-                                          <a:prstTxWarp prst="textNoShape">
-                                            <a:avLst/>
-                                          </a:prstTxWarp>
-                                          <a:noAutofit/>
-                                        </wps:bodyPr>
-                                      </wps:wsp>
-                                    </a:graphicData>
-                                  </a:graphic>
-                                  <wp14:sizeRelH relativeFrom="margin">
-                                    <wp14:pctWidth>0</wp14:pctWidth>
-                                  </wp14:sizeRelH>
-                                  <wp14:sizeRelV relativeFrom="margin">
-                                    <wp14:pctHeight>0</wp14:pctHeight>
-                                  </wp14:sizeRelV>
-                                </wp:anchor>
-                              </w:drawing>
-                            </mc:Choice>
-                            <mc:Fallback>
-                              <w:pict>
-                                <v:rect w14:anchorId="4B3D07AF" id="Téglalap 97" o:spid="_x0000_s1026" style="position:absolute;margin-left:87.25pt;margin-top:6.3pt;width:155.05pt;height:105.15pt;z-index:-251493376;visibility:visible;mso-wrap-style:square;mso-width-percent:0;mso-height-percent:0;mso-wrap-distance-left:9pt;mso-wrap-distance-top:0;mso-wrap-distance-right:9pt;mso-wrap-distance-bottom:0;mso-position-horizontal:absolute;mso-position-horizontal-relative:text;mso-position-vertical:absolute;mso-position-vertical-relative:text;mso-width-percent:0;mso-height-percent:0;mso-width-relative:margin;mso-height-relative:margin;v-text-anchor:middle" o:gfxdata="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" fillcolor="white [3212]" strokecolor="#1f3763 [1604]" strokeweight="1pt"/>
-                              </w:pict>
-                            </mc:Fallback>
-                          </mc:AlternateContent>
-                        </w:r>
-                        <w:r>
-                          <w:rPr>
-                            <w:noProof/>
-                            <w:lang w:val="cs-CZ" w:eastAsia="cs-CZ"/>
-                          </w:rPr>
-                          <mc:AlternateContent>
-                            <mc:Choice Requires="wps">
-                              <w:drawing>
-                                <wp:anchor distT="0" distB="0" distL="114300" distR="114300" simplePos="0" relativeHeight="251758592" behindDoc="0" locked="0" layoutInCell="1" allowOverlap="1" wp14:anchorId="1618F673" wp14:editId="104440BA">
-                                  <wp:simplePos x="0" y="0"/>
-                                  <wp:positionH relativeFrom="column">
-                                    <wp:posOffset>3866699</wp:posOffset>
-                                  </wp:positionH>
-                                  <wp:positionV relativeFrom="paragraph">
-                                    <wp:posOffset>841177</wp:posOffset>
-                                  </wp:positionV>
-                                  <wp:extent cx="385834" cy="369673"/>
-                                  <wp:effectExtent l="0" t="0" r="14605" b="11430"/>
-                                  <wp:wrapNone/>
-                                  <wp:docPr id="57" name="Téglalap 57"/>
-                                  <wp:cNvGraphicFramePr/>
-                                  <a:graphic xmlns:a="http://schemas.openxmlformats.org/drawingml/2006/main">
-                                    <a:graphicData uri="http://schemas.microsoft.com/office/word/2010/wordprocessingShape">
-                                      <wps:wsp>
-                                        <wps:cNvSpPr/>
-                                        <wps:spPr>
-                                          <a:xfrm>
-                                            <a:off x="0" y="0"/>
-                                            <a:ext cx="385834" cy="369673"/>
+                                            <a:ext cx="360680" cy="354330"/>
                                           </a:xfrm>
                                           <a:prstGeom prst="rect">
                                             <a:avLst/>
@@ -4277,7 +4229,7 @@
                             </mc:Choice>
                             <mc:Fallback>
                               <w:pict>
-                                <v:rect w14:anchorId="532BAD51" id="Téglalap 57" o:spid="_x0000_s1026" style="position:absolute;margin-left:304.45pt;margin-top:66.25pt;width:30.4pt;height:29.1pt;z-index:251758592;visibility:visible;mso-wrap-style:square;mso-width-percent:0;mso-height-percent:0;mso-wrap-distance-left:9pt;mso-wrap-distance-top:0;mso-wrap-distance-right:9pt;mso-wrap-distance-bottom:0;mso-position-horizontal:absolute;mso-position-horizontal-relative:text;mso-position-vertical:absolute;mso-position-vertical-relative:text;mso-width-percent:0;mso-height-percent:0;mso-width-relative:margin;mso-height-relative:margin;v-text-anchor:middle" o:gfxdata="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" fillcolor="#4472c4 [3204]" strokecolor="#1f3763 [1604]" strokeweight="1pt"/>
+                                <v:rect w14:anchorId="0ECB6A24" id="Téglalap 55" o:spid="_x0000_s1026" style="position:absolute;margin-left:199pt;margin-top:65.85pt;width:28.4pt;height:27.9pt;z-index:251754496;visibility:visible;mso-wrap-style:square;mso-width-percent:0;mso-height-percent:0;mso-wrap-distance-left:9pt;mso-wrap-distance-top:0;mso-wrap-distance-right:9pt;mso-wrap-distance-bottom:0;mso-position-horizontal:absolute;mso-position-horizontal-relative:text;mso-position-vertical:absolute;mso-position-vertical-relative:text;mso-width-percent:0;mso-height-percent:0;mso-width-relative:margin;mso-height-relative:margin;v-text-anchor:middle" o:gfxdata="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" fillcolor="#4472c4 [3204]" strokecolor="#1f3763 [1604]" strokeweight="1pt"/>
                               </w:pict>
                             </mc:Fallback>
                           </mc:AlternateContent>
@@ -4290,18 +4242,18 @@
                           <mc:AlternateContent>
                             <mc:Choice Requires="wps">
                               <w:drawing>
-                                <wp:anchor distT="0" distB="0" distL="114300" distR="114300" simplePos="0" relativeHeight="251756544" behindDoc="0" locked="0" layoutInCell="1" allowOverlap="1" wp14:anchorId="18D6CB44" wp14:editId="0B8534B8">
+                                <wp:anchor distT="0" distB="0" distL="114300" distR="114300" simplePos="0" relativeHeight="251766784" behindDoc="0" locked="0" layoutInCell="1" allowOverlap="1" wp14:anchorId="340D63A4" wp14:editId="6956A0CB">
                                   <wp:simplePos x="0" y="0"/>
                                   <wp:positionH relativeFrom="column">
-                                    <wp:posOffset>3204651</wp:posOffset>
+                                    <wp:posOffset>2527300</wp:posOffset>
                                   </wp:positionH>
                                   <wp:positionV relativeFrom="paragraph">
-                                    <wp:posOffset>841177</wp:posOffset>
+                                    <wp:posOffset>253364</wp:posOffset>
                                   </wp:positionV>
-                                  <wp:extent cx="396713" cy="369673"/>
-                                  <wp:effectExtent l="0" t="0" r="22860" b="11430"/>
+                                  <wp:extent cx="360680" cy="360045"/>
+                                  <wp:effectExtent l="0" t="0" r="20320" b="20955"/>
                                   <wp:wrapNone/>
-                                  <wp:docPr id="56" name="Téglalap 56"/>
+                                  <wp:docPr id="61" name="Téglalap 61"/>
                                   <wp:cNvGraphicFramePr/>
                                   <a:graphic xmlns:a="http://schemas.openxmlformats.org/drawingml/2006/main">
                                     <a:graphicData uri="http://schemas.microsoft.com/office/word/2010/wordprocessingShape">
@@ -4310,7 +4262,7 @@
                                         <wps:spPr>
                                           <a:xfrm>
                                             <a:off x="0" y="0"/>
-                                            <a:ext cx="396713" cy="369673"/>
+                                            <a:ext cx="360680" cy="360045"/>
                                           </a:xfrm>
                                           <a:prstGeom prst="rect">
                                             <a:avLst/>
@@ -4352,7 +4304,7 @@
                             </mc:Choice>
                             <mc:Fallback>
                               <w:pict>
-                                <v:rect w14:anchorId="6E115EC9" id="Téglalap 56" o:spid="_x0000_s1026" style="position:absolute;margin-left:252.35pt;margin-top:66.25pt;width:31.25pt;height:29.1pt;z-index:251756544;visibility:visible;mso-wrap-style:square;mso-width-percent:0;mso-height-percent:0;mso-wrap-distance-left:9pt;mso-wrap-distance-top:0;mso-wrap-distance-right:9pt;mso-wrap-distance-bottom:0;mso-position-horizontal:absolute;mso-position-horizontal-relative:text;mso-position-vertical:absolute;mso-position-vertical-relative:text;mso-width-percent:0;mso-height-percent:0;mso-width-relative:margin;mso-height-relative:margin;v-text-anchor:middle" o:gfxdata="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" fillcolor="#4472c4 [3204]" strokecolor="#1f3763 [1604]" strokeweight="1pt"/>
+                                <v:rect w14:anchorId="52C0EDD6" id="Téglalap 61" o:spid="_x0000_s1026" style="position:absolute;margin-left:199pt;margin-top:19.95pt;width:28.4pt;height:28.35pt;z-index:251766784;visibility:visible;mso-wrap-style:square;mso-width-percent:0;mso-height-percent:0;mso-wrap-distance-left:9pt;mso-wrap-distance-top:0;mso-wrap-distance-right:9pt;mso-wrap-distance-bottom:0;mso-position-horizontal:absolute;mso-position-horizontal-relative:text;mso-position-vertical:absolute;mso-position-vertical-relative:text;mso-width-percent:0;mso-height-percent:0;mso-width-relative:margin;mso-height-relative:margin;v-text-anchor:middle" o:gfxdata="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" fillcolor="#4472c4 [3204]" strokecolor="#1f3763 [1604]" strokeweight="1pt"/>
                               </w:pict>
                             </mc:Fallback>
                           </mc:AlternateContent>
@@ -4365,18 +4317,18 @@
                           <mc:AlternateContent>
                             <mc:Choice Requires="wps">
                               <w:drawing>
-                                <wp:anchor distT="0" distB="0" distL="114300" distR="114300" simplePos="0" relativeHeight="251770880" behindDoc="0" locked="0" layoutInCell="1" allowOverlap="1" wp14:anchorId="38562641" wp14:editId="3AB9F82E">
+                                <wp:anchor distT="0" distB="0" distL="114300" distR="114300" simplePos="0" relativeHeight="251764736" behindDoc="0" locked="0" layoutInCell="1" allowOverlap="1" wp14:anchorId="381DEA36" wp14:editId="53ED7C72">
                                   <wp:simplePos x="0" y="0"/>
                                   <wp:positionH relativeFrom="column">
-                                    <wp:posOffset>3866699</wp:posOffset>
+                                    <wp:posOffset>1852637</wp:posOffset>
                                   </wp:positionH>
                                   <wp:positionV relativeFrom="paragraph">
-                                    <wp:posOffset>254191</wp:posOffset>
+                                    <wp:posOffset>254586</wp:posOffset>
                                   </wp:positionV>
-                                  <wp:extent cx="385834" cy="373773"/>
-                                  <wp:effectExtent l="0" t="0" r="14605" b="26670"/>
+                                  <wp:extent cx="364832" cy="361315"/>
+                                  <wp:effectExtent l="0" t="0" r="16510" b="19685"/>
                                   <wp:wrapNone/>
-                                  <wp:docPr id="63" name="Téglalap 63"/>
+                                  <wp:docPr id="60" name="Téglalap 60"/>
                                   <wp:cNvGraphicFramePr/>
                                   <a:graphic xmlns:a="http://schemas.openxmlformats.org/drawingml/2006/main">
                                     <a:graphicData uri="http://schemas.microsoft.com/office/word/2010/wordprocessingShape">
@@ -4385,7 +4337,7 @@
                                         <wps:spPr>
                                           <a:xfrm>
                                             <a:off x="0" y="0"/>
-                                            <a:ext cx="385834" cy="373773"/>
+                                            <a:ext cx="364832" cy="361315"/>
                                           </a:xfrm>
                                           <a:prstGeom prst="rect">
                                             <a:avLst/>
@@ -4427,7 +4379,7 @@
                             </mc:Choice>
                             <mc:Fallback>
                               <w:pict>
-                                <v:rect w14:anchorId="5FB4B32B" id="Téglalap 63" o:spid="_x0000_s1026" style="position:absolute;margin-left:304.45pt;margin-top:20pt;width:30.4pt;height:29.45pt;z-index:251770880;visibility:visible;mso-wrap-style:square;mso-width-percent:0;mso-height-percent:0;mso-wrap-distance-left:9pt;mso-wrap-distance-top:0;mso-wrap-distance-right:9pt;mso-wrap-distance-bottom:0;mso-position-horizontal:absolute;mso-position-horizontal-relative:text;mso-position-vertical:absolute;mso-position-vertical-relative:text;mso-width-percent:0;mso-height-percent:0;mso-width-relative:margin;mso-height-relative:margin;v-text-anchor:middle" o:gfxdata="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" fillcolor="#4472c4 [3204]" strokecolor="#1f3763 [1604]" strokeweight="1pt"/>
+                                <v:rect w14:anchorId="037EA8EE" id="Téglalap 60" o:spid="_x0000_s1026" style="position:absolute;margin-left:145.9pt;margin-top:20.05pt;width:28.75pt;height:28.45pt;z-index:251764736;visibility:visible;mso-wrap-style:square;mso-width-percent:0;mso-height-percent:0;mso-wrap-distance-left:9pt;mso-wrap-distance-top:0;mso-wrap-distance-right:9pt;mso-wrap-distance-bottom:0;mso-position-horizontal:absolute;mso-position-horizontal-relative:text;mso-position-vertical:absolute;mso-position-vertical-relative:text;mso-width-percent:0;mso-height-percent:0;mso-width-relative:margin;mso-height-relative:margin;v-text-anchor:middle" o:gfxdata="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" fillcolor="#4472c4 [3204]" strokecolor="#1f3763 [1604]" strokeweight="1pt"/>
                               </w:pict>
                             </mc:Fallback>
                           </mc:AlternateContent>
@@ -4440,18 +4392,18 @@
                           <mc:AlternateContent>
                             <mc:Choice Requires="wps">
                               <w:drawing>
-                                <wp:anchor distT="0" distB="0" distL="114300" distR="114300" simplePos="0" relativeHeight="251768832" behindDoc="0" locked="0" layoutInCell="1" allowOverlap="1" wp14:anchorId="35F911AD" wp14:editId="20B78019">
+                                <wp:anchor distT="0" distB="0" distL="114300" distR="114300" simplePos="0" relativeHeight="251762688" behindDoc="0" locked="0" layoutInCell="1" allowOverlap="1" wp14:anchorId="4238FD23" wp14:editId="5DBC8D36">
                                   <wp:simplePos x="0" y="0"/>
                                   <wp:positionH relativeFrom="column">
-                                    <wp:posOffset>3209937</wp:posOffset>
+                                    <wp:posOffset>1186375</wp:posOffset>
                                   </wp:positionH>
                                   <wp:positionV relativeFrom="paragraph">
-                                    <wp:posOffset>254191</wp:posOffset>
+                                    <wp:posOffset>254586</wp:posOffset>
                                   </wp:positionV>
-                                  <wp:extent cx="396713" cy="373773"/>
-                                  <wp:effectExtent l="0" t="0" r="22860" b="26670"/>
+                                  <wp:extent cx="362390" cy="359996"/>
+                                  <wp:effectExtent l="0" t="0" r="19050" b="21590"/>
                                   <wp:wrapNone/>
-                                  <wp:docPr id="62" name="Téglalap 62"/>
+                                  <wp:docPr id="59" name="Téglalap 59"/>
                                   <wp:cNvGraphicFramePr/>
                                   <a:graphic xmlns:a="http://schemas.openxmlformats.org/drawingml/2006/main">
                                     <a:graphicData uri="http://schemas.microsoft.com/office/word/2010/wordprocessingShape">
@@ -4460,7 +4412,7 @@
                                         <wps:spPr>
                                           <a:xfrm>
                                             <a:off x="0" y="0"/>
-                                            <a:ext cx="396713" cy="373773"/>
+                                            <a:ext cx="362390" cy="359996"/>
                                           </a:xfrm>
                                           <a:prstGeom prst="rect">
                                             <a:avLst/>
@@ -4502,7 +4454,7 @@
                             </mc:Choice>
                             <mc:Fallback>
                               <w:pict>
-                                <v:rect w14:anchorId="0EDAAEE5" id="Téglalap 62" o:spid="_x0000_s1026" style="position:absolute;margin-left:252.75pt;margin-top:20pt;width:31.25pt;height:29.45pt;z-index:251768832;visibility:visible;mso-wrap-style:square;mso-width-percent:0;mso-height-percent:0;mso-wrap-distance-left:9pt;mso-wrap-distance-top:0;mso-wrap-distance-right:9pt;mso-wrap-distance-bottom:0;mso-position-horizontal:absolute;mso-position-horizontal-relative:text;mso-position-vertical:absolute;mso-position-vertical-relative:text;mso-width-percent:0;mso-height-percent:0;mso-width-relative:margin;mso-height-relative:margin;v-text-anchor:middle" o:gfxdata="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" fillcolor="#4472c4 [3204]" strokecolor="#1f3763 [1604]" strokeweight="1pt"/>
+                                <v:rect w14:anchorId="2F16D977" id="Téglalap 59" o:spid="_x0000_s1026" style="position:absolute;margin-left:93.4pt;margin-top:20.05pt;width:28.55pt;height:28.35pt;z-index:251762688;visibility:visible;mso-wrap-style:square;mso-width-percent:0;mso-height-percent:0;mso-wrap-distance-left:9pt;mso-wrap-distance-top:0;mso-wrap-distance-right:9pt;mso-wrap-distance-bottom:0;mso-position-horizontal:absolute;mso-position-horizontal-relative:text;mso-position-vertical:absolute;mso-position-vertical-relative:text;mso-width-percent:0;mso-height-percent:0;mso-width-relative:margin;mso-height-relative:margin;v-text-anchor:middle" o:gfxdata="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" fillcolor="#4472c4 [3204]" strokecolor="#1f3763 [1604]" strokeweight="1pt"/>
                               </w:pict>
                             </mc:Fallback>
                           </mc:AlternateContent>
@@ -4515,18 +4467,18 @@
                           <mc:AlternateContent>
                             <mc:Choice Requires="wps">
                               <w:drawing>
-                                <wp:anchor distT="0" distB="0" distL="114300" distR="114300" simplePos="0" relativeHeight="251754496" behindDoc="0" locked="0" layoutInCell="1" allowOverlap="1" wp14:anchorId="4F90D5BF" wp14:editId="135A5540">
+                                <wp:anchor distT="0" distB="0" distL="114300" distR="114300" simplePos="0" relativeHeight="251760640" behindDoc="0" locked="0" layoutInCell="1" allowOverlap="1" wp14:anchorId="447393D0" wp14:editId="0F168AB0">
                                   <wp:simplePos x="0" y="0"/>
                                   <wp:positionH relativeFrom="column">
-                                    <wp:posOffset>2527921</wp:posOffset>
+                                    <wp:posOffset>535745</wp:posOffset>
                                   </wp:positionH>
                                   <wp:positionV relativeFrom="paragraph">
-                                    <wp:posOffset>841177</wp:posOffset>
+                                    <wp:posOffset>254000</wp:posOffset>
                                   </wp:positionV>
-                                  <wp:extent cx="398163" cy="369673"/>
-                                  <wp:effectExtent l="0" t="0" r="20955" b="11430"/>
+                                  <wp:extent cx="361510" cy="359996"/>
+                                  <wp:effectExtent l="0" t="0" r="19685" b="21590"/>
                                   <wp:wrapNone/>
-                                  <wp:docPr id="55" name="Téglalap 55"/>
+                                  <wp:docPr id="58" name="Téglalap 58"/>
                                   <wp:cNvGraphicFramePr/>
                                   <a:graphic xmlns:a="http://schemas.openxmlformats.org/drawingml/2006/main">
                                     <a:graphicData uri="http://schemas.microsoft.com/office/word/2010/wordprocessingShape">
@@ -4535,7 +4487,7 @@
                                         <wps:spPr>
                                           <a:xfrm>
                                             <a:off x="0" y="0"/>
-                                            <a:ext cx="398163" cy="369673"/>
+                                            <a:ext cx="361510" cy="359996"/>
                                           </a:xfrm>
                                           <a:prstGeom prst="rect">
                                             <a:avLst/>
@@ -4577,7 +4529,7 @@
                             </mc:Choice>
                             <mc:Fallback>
                               <w:pict>
-                                <v:rect w14:anchorId="787970A5" id="Téglalap 55" o:spid="_x0000_s1026" style="position:absolute;margin-left:199.05pt;margin-top:66.25pt;width:31.35pt;height:29.1pt;z-index:251754496;visibility:visible;mso-wrap-style:square;mso-width-percent:0;mso-height-percent:0;mso-wrap-distance-left:9pt;mso-wrap-distance-top:0;mso-wrap-distance-right:9pt;mso-wrap-distance-bottom:0;mso-position-horizontal:absolute;mso-position-horizontal-relative:text;mso-position-vertical:absolute;mso-position-vertical-relative:text;mso-width-percent:0;mso-height-percent:0;mso-width-relative:margin;mso-height-relative:margin;v-text-anchor:middle" o:gfxdata="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" fillcolor="#4472c4 [3204]" strokecolor="#1f3763 [1604]" strokeweight="1pt"/>
+                                <v:rect w14:anchorId="4A5B0A9B" id="Téglalap 58" o:spid="_x0000_s1026" style="position:absolute;margin-left:42.2pt;margin-top:20pt;width:28.45pt;height:28.35pt;z-index:251760640;visibility:visible;mso-wrap-style:square;mso-width-percent:0;mso-height-percent:0;mso-wrap-distance-left:9pt;mso-wrap-distance-top:0;mso-wrap-distance-right:9pt;mso-wrap-distance-bottom:0;mso-position-horizontal:absolute;mso-position-horizontal-relative:text;mso-position-vertical:absolute;mso-position-vertical-relative:text;mso-width-percent:0;mso-height-percent:0;mso-width-relative:margin;mso-height-relative:margin;v-text-anchor:middle" o:gfxdata="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" fillcolor="#4472c4 [3204]" strokecolor="#1f3763 [1604]" strokeweight="1pt"/>
                               </w:pict>
                             </mc:Fallback>
                           </mc:AlternateContent>
@@ -4590,18 +4542,18 @@
                           <mc:AlternateContent>
                             <mc:Choice Requires="wps">
                               <w:drawing>
-                                <wp:anchor distT="0" distB="0" distL="114300" distR="114300" simplePos="0" relativeHeight="251752448" behindDoc="0" locked="0" layoutInCell="1" allowOverlap="1" wp14:anchorId="2BFC4869" wp14:editId="289C684F">
+                                <wp:anchor distT="0" distB="0" distL="114300" distR="114300" simplePos="0" relativeHeight="251714560" behindDoc="0" locked="0" layoutInCell="1" allowOverlap="1" wp14:anchorId="49633551" wp14:editId="0FFFE2B0">
                                   <wp:simplePos x="0" y="0"/>
                                   <wp:positionH relativeFrom="column">
-                                    <wp:posOffset>1877978</wp:posOffset>
+                                    <wp:posOffset>-152009</wp:posOffset>
                                   </wp:positionH>
                                   <wp:positionV relativeFrom="paragraph">
-                                    <wp:posOffset>841177</wp:posOffset>
+                                    <wp:posOffset>254586</wp:posOffset>
                                   </wp:positionV>
-                                  <wp:extent cx="396713" cy="369673"/>
-                                  <wp:effectExtent l="0" t="0" r="22860" b="11430"/>
+                                  <wp:extent cx="358677" cy="361364"/>
+                                  <wp:effectExtent l="0" t="0" r="22860" b="19685"/>
                                   <wp:wrapNone/>
-                                  <wp:docPr id="54" name="Téglalap 54"/>
+                                  <wp:docPr id="29" name="Téglalap 29"/>
                                   <wp:cNvGraphicFramePr/>
                                   <a:graphic xmlns:a="http://schemas.openxmlformats.org/drawingml/2006/main">
                                     <a:graphicData uri="http://schemas.microsoft.com/office/word/2010/wordprocessingShape">
@@ -4610,7 +4562,7 @@
                                         <wps:spPr>
                                           <a:xfrm>
                                             <a:off x="0" y="0"/>
-                                            <a:ext cx="396713" cy="369673"/>
+                                            <a:ext cx="358677" cy="361364"/>
                                           </a:xfrm>
                                           <a:prstGeom prst="rect">
                                             <a:avLst/>
@@ -4652,7 +4604,7 @@
                             </mc:Choice>
                             <mc:Fallback>
                               <w:pict>
-                                <v:rect w14:anchorId="7C5D0DB0" id="Téglalap 54" o:spid="_x0000_s1026" style="position:absolute;margin-left:147.85pt;margin-top:66.25pt;width:31.25pt;height:29.1pt;z-index:251752448;visibility:visible;mso-wrap-style:square;mso-width-percent:0;mso-height-percent:0;mso-wrap-distance-left:9pt;mso-wrap-distance-top:0;mso-wrap-distance-right:9pt;mso-wrap-distance-bottom:0;mso-position-horizontal:absolute;mso-position-horizontal-relative:text;mso-position-vertical:absolute;mso-position-vertical-relative:text;mso-width-percent:0;mso-height-percent:0;mso-width-relative:margin;mso-height-relative:margin;v-text-anchor:middle" o:gfxdata="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" fillcolor="#4472c4 [3204]" strokecolor="#1f3763 [1604]" strokeweight="1pt"/>
+                                <v:rect w14:anchorId="672AB245" id="Téglalap 29" o:spid="_x0000_s1026" style="position:absolute;margin-left:-11.95pt;margin-top:20.05pt;width:28.25pt;height:28.45pt;z-index:251714560;visibility:visible;mso-wrap-style:square;mso-width-percent:0;mso-height-percent:0;mso-wrap-distance-left:9pt;mso-wrap-distance-top:0;mso-wrap-distance-right:9pt;mso-wrap-distance-bottom:0;mso-position-horizontal:absolute;mso-position-horizontal-relative:text;mso-position-vertical:absolute;mso-position-vertical-relative:text;mso-width-percent:0;mso-height-percent:0;mso-width-relative:margin;mso-height-relative:margin;v-text-anchor:middle" o:gfxdata="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" fillcolor="#4472c4 [3204]" strokecolor="#1f3763 [1604]" strokeweight="1pt"/>
                               </w:pict>
                             </mc:Fallback>
                           </mc:AlternateContent>
@@ -4665,18 +4617,18 @@
                           <mc:AlternateContent>
                             <mc:Choice Requires="wps">
                               <w:drawing>
-                                <wp:anchor distT="0" distB="0" distL="114300" distR="114300" simplePos="0" relativeHeight="251750400" behindDoc="0" locked="0" layoutInCell="1" allowOverlap="1" wp14:anchorId="4F4B5368" wp14:editId="4E8A3EEA">
+                                <wp:anchor distT="0" distB="0" distL="114300" distR="114300" simplePos="0" relativeHeight="251823104" behindDoc="1" locked="0" layoutInCell="1" allowOverlap="1" wp14:anchorId="2AD7B4AF" wp14:editId="0BD39C62">
                                   <wp:simplePos x="0" y="0"/>
                                   <wp:positionH relativeFrom="column">
-                                    <wp:posOffset>1208931</wp:posOffset>
+                                    <wp:posOffset>1108086</wp:posOffset>
                                   </wp:positionH>
                                   <wp:positionV relativeFrom="paragraph">
-                                    <wp:posOffset>841177</wp:posOffset>
+                                    <wp:posOffset>79768</wp:posOffset>
                                   </wp:positionV>
-                                  <wp:extent cx="421371" cy="369673"/>
-                                  <wp:effectExtent l="0" t="0" r="17145" b="11430"/>
+                                  <wp:extent cx="1969381" cy="1335405"/>
+                                  <wp:effectExtent l="0" t="0" r="12065" b="17145"/>
                                   <wp:wrapNone/>
-                                  <wp:docPr id="53" name="Téglalap 53"/>
+                                  <wp:docPr id="97" name="Téglalap 97"/>
                                   <wp:cNvGraphicFramePr/>
                                   <a:graphic xmlns:a="http://schemas.openxmlformats.org/drawingml/2006/main">
                                     <a:graphicData uri="http://schemas.microsoft.com/office/word/2010/wordprocessingShape">
@@ -4685,11 +4637,12 @@
                                         <wps:spPr>
                                           <a:xfrm>
                                             <a:off x="0" y="0"/>
-                                            <a:ext cx="421371" cy="369673"/>
+                                            <a:ext cx="1969381" cy="1335405"/>
                                           </a:xfrm>
                                           <a:prstGeom prst="rect">
                                             <a:avLst/>
                                           </a:prstGeom>
+                                          <a:noFill/>
                                         </wps:spPr>
                                         <wps:style>
                                           <a:lnRef idx="2">
@@ -4727,7 +4680,7 @@
                             </mc:Choice>
                             <mc:Fallback>
                               <w:pict>
-                                <v:rect w14:anchorId="3CCF79BB" id="Téglalap 53" o:spid="_x0000_s1026" style="position:absolute;margin-left:95.2pt;margin-top:66.25pt;width:33.2pt;height:29.1pt;z-index:251750400;visibility:visible;mso-wrap-style:square;mso-width-percent:0;mso-height-percent:0;mso-wrap-distance-left:9pt;mso-wrap-distance-top:0;mso-wrap-distance-right:9pt;mso-wrap-distance-bottom:0;mso-position-horizontal:absolute;mso-position-horizontal-relative:text;mso-position-vertical:absolute;mso-position-vertical-relative:text;mso-width-percent:0;mso-height-percent:0;mso-width-relative:margin;mso-height-relative:margin;v-text-anchor:middle" o:gfxdata="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" fillcolor="#4472c4 [3204]" strokecolor="#1f3763 [1604]" strokeweight="1pt"/>
+                                <v:rect w14:anchorId="33DF1663" id="Téglalap 97" o:spid="_x0000_s1026" style="position:absolute;margin-left:87.25pt;margin-top:6.3pt;width:155.05pt;height:105.15pt;z-index:-251493376;visibility:visible;mso-wrap-style:square;mso-width-percent:0;mso-height-percent:0;mso-wrap-distance-left:9pt;mso-wrap-distance-top:0;mso-wrap-distance-right:9pt;mso-wrap-distance-bottom:0;mso-position-horizontal:absolute;mso-position-horizontal-relative:text;mso-position-vertical:absolute;mso-position-vertical-relative:text;mso-width-percent:0;mso-height-percent:0;mso-width-relative:margin;mso-height-relative:margin;v-text-anchor:middle" o:gfxdata="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" filled="f" strokecolor="#1f3763 [1604]" strokeweight="1pt"/>
                               </w:pict>
                             </mc:Fallback>
                           </mc:AlternateContent>
@@ -4740,532 +4693,7 @@
                           <mc:AlternateContent>
                             <mc:Choice Requires="wps">
                               <w:drawing>
-                                <wp:anchor distT="0" distB="0" distL="114300" distR="114300" simplePos="0" relativeHeight="251766784" behindDoc="0" locked="0" layoutInCell="1" allowOverlap="1" wp14:anchorId="340D63A4" wp14:editId="361D64F9">
-                                  <wp:simplePos x="0" y="0"/>
-                                  <wp:positionH relativeFrom="column">
-                                    <wp:posOffset>2527830</wp:posOffset>
-                                  </wp:positionH>
-                                  <wp:positionV relativeFrom="paragraph">
-                                    <wp:posOffset>254191</wp:posOffset>
-                                  </wp:positionV>
-                                  <wp:extent cx="398889" cy="373773"/>
-                                  <wp:effectExtent l="0" t="0" r="20320" b="26670"/>
-                                  <wp:wrapNone/>
-                                  <wp:docPr id="61" name="Téglalap 61"/>
-                                  <wp:cNvGraphicFramePr/>
-                                  <a:graphic xmlns:a="http://schemas.openxmlformats.org/drawingml/2006/main">
-                                    <a:graphicData uri="http://schemas.microsoft.com/office/word/2010/wordprocessingShape">
-                                      <wps:wsp>
-                                        <wps:cNvSpPr/>
-                                        <wps:spPr>
-                                          <a:xfrm>
-                                            <a:off x="0" y="0"/>
-                                            <a:ext cx="398889" cy="373773"/>
-                                          </a:xfrm>
-                                          <a:prstGeom prst="rect">
-                                            <a:avLst/>
-                                          </a:prstGeom>
-                                        </wps:spPr>
-                                        <wps:style>
-                                          <a:lnRef idx="2">
-                                            <a:schemeClr val="accent1">
-                                              <a:shade val="50000"/>
-                                            </a:schemeClr>
-                                          </a:lnRef>
-                                          <a:fillRef idx="1">
-                                            <a:schemeClr val="accent1"/>
-                                          </a:fillRef>
-                                          <a:effectRef idx="0">
-                                            <a:schemeClr val="accent1"/>
-                                          </a:effectRef>
-                                          <a:fontRef idx="minor">
-                                            <a:schemeClr val="lt1"/>
-                                          </a:fontRef>
-                                        </wps:style>
-                                        <wps:bodyPr rot="0" spcFirstLastPara="0" vertOverflow="overflow" horzOverflow="overflow" vert="horz" wrap="square" lIns="91440" tIns="45720" rIns="91440" bIns="45720" numCol="1" spcCol="0" rtlCol="0" fromWordArt="0" anchor="ctr" anchorCtr="0" forceAA="0" compatLnSpc="1">
-                                          <a:prstTxWarp prst="textNoShape">
-                                            <a:avLst/>
-                                          </a:prstTxWarp>
-                                          <a:noAutofit/>
-                                        </wps:bodyPr>
-                                      </wps:wsp>
-                                    </a:graphicData>
-                                  </a:graphic>
-                                  <wp14:sizeRelH relativeFrom="margin">
-                                    <wp14:pctWidth>0</wp14:pctWidth>
-                                  </wp14:sizeRelH>
-                                  <wp14:sizeRelV relativeFrom="margin">
-                                    <wp14:pctHeight>0</wp14:pctHeight>
-                                  </wp14:sizeRelV>
-                                </wp:anchor>
-                              </w:drawing>
-                            </mc:Choice>
-                            <mc:Fallback>
-                              <w:pict>
-                                <v:rect w14:anchorId="430C913B" id="Téglalap 61" o:spid="_x0000_s1026" style="position:absolute;margin-left:199.05pt;margin-top:20pt;width:31.4pt;height:29.45pt;z-index:251766784;visibility:visible;mso-wrap-style:square;mso-width-percent:0;mso-height-percent:0;mso-wrap-distance-left:9pt;mso-wrap-distance-top:0;mso-wrap-distance-right:9pt;mso-wrap-distance-bottom:0;mso-position-horizontal:absolute;mso-position-horizontal-relative:text;mso-position-vertical:absolute;mso-position-vertical-relative:text;mso-width-percent:0;mso-height-percent:0;mso-width-relative:margin;mso-height-relative:margin;v-text-anchor:middle" o:gfxdata="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" fillcolor="#4472c4 [3204]" strokecolor="#1f3763 [1604]" strokeweight="1pt"/>
-                              </w:pict>
-                            </mc:Fallback>
-                          </mc:AlternateContent>
-                        </w:r>
-                        <w:r>
-                          <w:rPr>
-                            <w:noProof/>
-                            <w:lang w:val="cs-CZ" w:eastAsia="cs-CZ"/>
-                          </w:rPr>
-                          <mc:AlternateContent>
-                            <mc:Choice Requires="wps">
-                              <w:drawing>
-                                <wp:anchor distT="0" distB="0" distL="114300" distR="114300" simplePos="0" relativeHeight="251764736" behindDoc="0" locked="0" layoutInCell="1" allowOverlap="1" wp14:anchorId="381DEA36" wp14:editId="7C49CBD3">
-                                  <wp:simplePos x="0" y="0"/>
-                                  <wp:positionH relativeFrom="column">
-                                    <wp:posOffset>1877978</wp:posOffset>
-                                  </wp:positionH>
-                                  <wp:positionV relativeFrom="paragraph">
-                                    <wp:posOffset>254191</wp:posOffset>
-                                  </wp:positionV>
-                                  <wp:extent cx="396713" cy="373773"/>
-                                  <wp:effectExtent l="0" t="0" r="22860" b="26670"/>
-                                  <wp:wrapNone/>
-                                  <wp:docPr id="60" name="Téglalap 60"/>
-                                  <wp:cNvGraphicFramePr/>
-                                  <a:graphic xmlns:a="http://schemas.openxmlformats.org/drawingml/2006/main">
-                                    <a:graphicData uri="http://schemas.microsoft.com/office/word/2010/wordprocessingShape">
-                                      <wps:wsp>
-                                        <wps:cNvSpPr/>
-                                        <wps:spPr>
-                                          <a:xfrm>
-                                            <a:off x="0" y="0"/>
-                                            <a:ext cx="396713" cy="373773"/>
-                                          </a:xfrm>
-                                          <a:prstGeom prst="rect">
-                                            <a:avLst/>
-                                          </a:prstGeom>
-                                        </wps:spPr>
-                                        <wps:style>
-                                          <a:lnRef idx="2">
-                                            <a:schemeClr val="accent1">
-                                              <a:shade val="50000"/>
-                                            </a:schemeClr>
-                                          </a:lnRef>
-                                          <a:fillRef idx="1">
-                                            <a:schemeClr val="accent1"/>
-                                          </a:fillRef>
-                                          <a:effectRef idx="0">
-                                            <a:schemeClr val="accent1"/>
-                                          </a:effectRef>
-                                          <a:fontRef idx="minor">
-                                            <a:schemeClr val="lt1"/>
-                                          </a:fontRef>
-                                        </wps:style>
-                                        <wps:bodyPr rot="0" spcFirstLastPara="0" vertOverflow="overflow" horzOverflow="overflow" vert="horz" wrap="square" lIns="91440" tIns="45720" rIns="91440" bIns="45720" numCol="1" spcCol="0" rtlCol="0" fromWordArt="0" anchor="ctr" anchorCtr="0" forceAA="0" compatLnSpc="1">
-                                          <a:prstTxWarp prst="textNoShape">
-                                            <a:avLst/>
-                                          </a:prstTxWarp>
-                                          <a:noAutofit/>
-                                        </wps:bodyPr>
-                                      </wps:wsp>
-                                    </a:graphicData>
-                                  </a:graphic>
-                                  <wp14:sizeRelH relativeFrom="margin">
-                                    <wp14:pctWidth>0</wp14:pctWidth>
-                                  </wp14:sizeRelH>
-                                  <wp14:sizeRelV relativeFrom="margin">
-                                    <wp14:pctHeight>0</wp14:pctHeight>
-                                  </wp14:sizeRelV>
-                                </wp:anchor>
-                              </w:drawing>
-                            </mc:Choice>
-                            <mc:Fallback>
-                              <w:pict>
-                                <v:rect w14:anchorId="35802357" id="Téglalap 60" o:spid="_x0000_s1026" style="position:absolute;margin-left:147.85pt;margin-top:20pt;width:31.25pt;height:29.45pt;z-index:251764736;visibility:visible;mso-wrap-style:square;mso-width-percent:0;mso-height-percent:0;mso-wrap-distance-left:9pt;mso-wrap-distance-top:0;mso-wrap-distance-right:9pt;mso-wrap-distance-bottom:0;mso-position-horizontal:absolute;mso-position-horizontal-relative:text;mso-position-vertical:absolute;mso-position-vertical-relative:text;mso-width-percent:0;mso-height-percent:0;mso-width-relative:margin;mso-height-relative:margin;v-text-anchor:middle" o:gfxdata="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" fillcolor="#4472c4 [3204]" strokecolor="#1f3763 [1604]" strokeweight="1pt"/>
-                              </w:pict>
-                            </mc:Fallback>
-                          </mc:AlternateContent>
-                        </w:r>
-                        <w:r>
-                          <w:rPr>
-                            <w:noProof/>
-                            <w:lang w:val="cs-CZ" w:eastAsia="cs-CZ"/>
-                          </w:rPr>
-                          <mc:AlternateContent>
-                            <mc:Choice Requires="wps">
-                              <w:drawing>
-                                <wp:anchor distT="0" distB="0" distL="114300" distR="114300" simplePos="0" relativeHeight="251762688" behindDoc="0" locked="0" layoutInCell="1" allowOverlap="1" wp14:anchorId="4238FD23" wp14:editId="6803FE90">
-                                  <wp:simplePos x="0" y="0"/>
-                                  <wp:positionH relativeFrom="column">
-                                    <wp:posOffset>1208931</wp:posOffset>
-                                  </wp:positionH>
-                                  <wp:positionV relativeFrom="paragraph">
-                                    <wp:posOffset>254191</wp:posOffset>
-                                  </wp:positionV>
-                                  <wp:extent cx="421371" cy="373773"/>
-                                  <wp:effectExtent l="0" t="0" r="17145" b="26670"/>
-                                  <wp:wrapNone/>
-                                  <wp:docPr id="59" name="Téglalap 59"/>
-                                  <wp:cNvGraphicFramePr/>
-                                  <a:graphic xmlns:a="http://schemas.openxmlformats.org/drawingml/2006/main">
-                                    <a:graphicData uri="http://schemas.microsoft.com/office/word/2010/wordprocessingShape">
-                                      <wps:wsp>
-                                        <wps:cNvSpPr/>
-                                        <wps:spPr>
-                                          <a:xfrm>
-                                            <a:off x="0" y="0"/>
-                                            <a:ext cx="421371" cy="373773"/>
-                                          </a:xfrm>
-                                          <a:prstGeom prst="rect">
-                                            <a:avLst/>
-                                          </a:prstGeom>
-                                        </wps:spPr>
-                                        <wps:style>
-                                          <a:lnRef idx="2">
-                                            <a:schemeClr val="accent1">
-                                              <a:shade val="50000"/>
-                                            </a:schemeClr>
-                                          </a:lnRef>
-                                          <a:fillRef idx="1">
-                                            <a:schemeClr val="accent1"/>
-                                          </a:fillRef>
-                                          <a:effectRef idx="0">
-                                            <a:schemeClr val="accent1"/>
-                                          </a:effectRef>
-                                          <a:fontRef idx="minor">
-                                            <a:schemeClr val="lt1"/>
-                                          </a:fontRef>
-                                        </wps:style>
-                                        <wps:bodyPr rot="0" spcFirstLastPara="0" vertOverflow="overflow" horzOverflow="overflow" vert="horz" wrap="square" lIns="91440" tIns="45720" rIns="91440" bIns="45720" numCol="1" spcCol="0" rtlCol="0" fromWordArt="0" anchor="ctr" anchorCtr="0" forceAA="0" compatLnSpc="1">
-                                          <a:prstTxWarp prst="textNoShape">
-                                            <a:avLst/>
-                                          </a:prstTxWarp>
-                                          <a:noAutofit/>
-                                        </wps:bodyPr>
-                                      </wps:wsp>
-                                    </a:graphicData>
-                                  </a:graphic>
-                                  <wp14:sizeRelH relativeFrom="margin">
-                                    <wp14:pctWidth>0</wp14:pctWidth>
-                                  </wp14:sizeRelH>
-                                  <wp14:sizeRelV relativeFrom="margin">
-                                    <wp14:pctHeight>0</wp14:pctHeight>
-                                  </wp14:sizeRelV>
-                                </wp:anchor>
-                              </w:drawing>
-                            </mc:Choice>
-                            <mc:Fallback>
-                              <w:pict>
-                                <v:rect w14:anchorId="6BCDFC16" id="Téglalap 59" o:spid="_x0000_s1026" style="position:absolute;margin-left:95.2pt;margin-top:20pt;width:33.2pt;height:29.45pt;z-index:251762688;visibility:visible;mso-wrap-style:square;mso-width-percent:0;mso-height-percent:0;mso-wrap-distance-left:9pt;mso-wrap-distance-top:0;mso-wrap-distance-right:9pt;mso-wrap-distance-bottom:0;mso-position-horizontal:absolute;mso-position-horizontal-relative:text;mso-position-vertical:absolute;mso-position-vertical-relative:text;mso-width-percent:0;mso-height-percent:0;mso-width-relative:margin;mso-height-relative:margin;v-text-anchor:middle" o:gfxdata="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" fillcolor="#4472c4 [3204]" strokecolor="#1f3763 [1604]" strokeweight="1pt"/>
-                              </w:pict>
-                            </mc:Fallback>
-                          </mc:AlternateContent>
-                        </w:r>
-                        <w:r>
-                          <w:rPr>
-                            <w:noProof/>
-                            <w:lang w:val="cs-CZ" w:eastAsia="cs-CZ"/>
-                          </w:rPr>
-                          <mc:AlternateContent>
-                            <mc:Choice Requires="wps">
-                              <w:drawing>
-                                <wp:anchor distT="0" distB="0" distL="114300" distR="114300" simplePos="0" relativeHeight="251748352" behindDoc="0" locked="0" layoutInCell="1" allowOverlap="1" wp14:anchorId="6A967F7F" wp14:editId="56246D84">
-                                  <wp:simplePos x="0" y="0"/>
-                                  <wp:positionH relativeFrom="column">
-                                    <wp:posOffset>551395</wp:posOffset>
-                                  </wp:positionH>
-                                  <wp:positionV relativeFrom="paragraph">
-                                    <wp:posOffset>841177</wp:posOffset>
-                                  </wp:positionV>
-                                  <wp:extent cx="395988" cy="369673"/>
-                                  <wp:effectExtent l="0" t="0" r="23495" b="11430"/>
-                                  <wp:wrapNone/>
-                                  <wp:docPr id="52" name="Téglalap 52"/>
-                                  <wp:cNvGraphicFramePr/>
-                                  <a:graphic xmlns:a="http://schemas.openxmlformats.org/drawingml/2006/main">
-                                    <a:graphicData uri="http://schemas.microsoft.com/office/word/2010/wordprocessingShape">
-                                      <wps:wsp>
-                                        <wps:cNvSpPr/>
-                                        <wps:spPr>
-                                          <a:xfrm>
-                                            <a:off x="0" y="0"/>
-                                            <a:ext cx="395988" cy="369673"/>
-                                          </a:xfrm>
-                                          <a:prstGeom prst="rect">
-                                            <a:avLst/>
-                                          </a:prstGeom>
-                                        </wps:spPr>
-                                        <wps:style>
-                                          <a:lnRef idx="2">
-                                            <a:schemeClr val="accent1">
-                                              <a:shade val="50000"/>
-                                            </a:schemeClr>
-                                          </a:lnRef>
-                                          <a:fillRef idx="1">
-                                            <a:schemeClr val="accent1"/>
-                                          </a:fillRef>
-                                          <a:effectRef idx="0">
-                                            <a:schemeClr val="accent1"/>
-                                          </a:effectRef>
-                                          <a:fontRef idx="minor">
-                                            <a:schemeClr val="lt1"/>
-                                          </a:fontRef>
-                                        </wps:style>
-                                        <wps:bodyPr rot="0" spcFirstLastPara="0" vertOverflow="overflow" horzOverflow="overflow" vert="horz" wrap="square" lIns="91440" tIns="45720" rIns="91440" bIns="45720" numCol="1" spcCol="0" rtlCol="0" fromWordArt="0" anchor="ctr" anchorCtr="0" forceAA="0" compatLnSpc="1">
-                                          <a:prstTxWarp prst="textNoShape">
-                                            <a:avLst/>
-                                          </a:prstTxWarp>
-                                          <a:noAutofit/>
-                                        </wps:bodyPr>
-                                      </wps:wsp>
-                                    </a:graphicData>
-                                  </a:graphic>
-                                  <wp14:sizeRelH relativeFrom="margin">
-                                    <wp14:pctWidth>0</wp14:pctWidth>
-                                  </wp14:sizeRelH>
-                                  <wp14:sizeRelV relativeFrom="margin">
-                                    <wp14:pctHeight>0</wp14:pctHeight>
-                                  </wp14:sizeRelV>
-                                </wp:anchor>
-                              </w:drawing>
-                            </mc:Choice>
-                            <mc:Fallback>
-                              <w:pict>
-                                <v:rect w14:anchorId="15DF6EBB" id="Téglalap 52" o:spid="_x0000_s1026" style="position:absolute;margin-left:43.4pt;margin-top:66.25pt;width:31.2pt;height:29.1pt;z-index:251748352;visibility:visible;mso-wrap-style:square;mso-width-percent:0;mso-height-percent:0;mso-wrap-distance-left:9pt;mso-wrap-distance-top:0;mso-wrap-distance-right:9pt;mso-wrap-distance-bottom:0;mso-position-horizontal:absolute;mso-position-horizontal-relative:text;mso-position-vertical:absolute;mso-position-vertical-relative:text;mso-width-percent:0;mso-height-percent:0;mso-width-relative:margin;mso-height-relative:margin;v-text-anchor:middle" o:gfxdata="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" fillcolor="#4472c4 [3204]" strokecolor="#1f3763 [1604]" strokeweight="1pt"/>
-                              </w:pict>
-                            </mc:Fallback>
-                          </mc:AlternateContent>
-                        </w:r>
-                        <w:r>
-                          <w:rPr>
-                            <w:noProof/>
-                            <w:lang w:val="cs-CZ" w:eastAsia="cs-CZ"/>
-                          </w:rPr>
-                          <mc:AlternateContent>
-                            <mc:Choice Requires="wps">
-                              <w:drawing>
-                                <wp:anchor distT="0" distB="0" distL="114300" distR="114300" simplePos="0" relativeHeight="251726848" behindDoc="0" locked="0" layoutInCell="1" allowOverlap="1" wp14:anchorId="7543C412" wp14:editId="50F806A9">
-                                  <wp:simplePos x="0" y="0"/>
-                                  <wp:positionH relativeFrom="column">
-                                    <wp:posOffset>-136267</wp:posOffset>
-                                  </wp:positionH>
-                                  <wp:positionV relativeFrom="paragraph">
-                                    <wp:posOffset>841177</wp:posOffset>
-                                  </wp:positionV>
-                                  <wp:extent cx="400339" cy="369673"/>
-                                  <wp:effectExtent l="0" t="0" r="19050" b="11430"/>
-                                  <wp:wrapNone/>
-                                  <wp:docPr id="40" name="Téglalap 40"/>
-                                  <wp:cNvGraphicFramePr/>
-                                  <a:graphic xmlns:a="http://schemas.openxmlformats.org/drawingml/2006/main">
-                                    <a:graphicData uri="http://schemas.microsoft.com/office/word/2010/wordprocessingShape">
-                                      <wps:wsp>
-                                        <wps:cNvSpPr/>
-                                        <wps:spPr>
-                                          <a:xfrm>
-                                            <a:off x="0" y="0"/>
-                                            <a:ext cx="400339" cy="369673"/>
-                                          </a:xfrm>
-                                          <a:prstGeom prst="rect">
-                                            <a:avLst/>
-                                          </a:prstGeom>
-                                        </wps:spPr>
-                                        <wps:style>
-                                          <a:lnRef idx="2">
-                                            <a:schemeClr val="accent1">
-                                              <a:shade val="50000"/>
-                                            </a:schemeClr>
-                                          </a:lnRef>
-                                          <a:fillRef idx="1">
-                                            <a:schemeClr val="accent1"/>
-                                          </a:fillRef>
-                                          <a:effectRef idx="0">
-                                            <a:schemeClr val="accent1"/>
-                                          </a:effectRef>
-                                          <a:fontRef idx="minor">
-                                            <a:schemeClr val="lt1"/>
-                                          </a:fontRef>
-                                        </wps:style>
-                                        <wps:bodyPr rot="0" spcFirstLastPara="0" vertOverflow="overflow" horzOverflow="overflow" vert="horz" wrap="square" lIns="91440" tIns="45720" rIns="91440" bIns="45720" numCol="1" spcCol="0" rtlCol="0" fromWordArt="0" anchor="ctr" anchorCtr="0" forceAA="0" compatLnSpc="1">
-                                          <a:prstTxWarp prst="textNoShape">
-                                            <a:avLst/>
-                                          </a:prstTxWarp>
-                                          <a:noAutofit/>
-                                        </wps:bodyPr>
-                                      </wps:wsp>
-                                    </a:graphicData>
-                                  </a:graphic>
-                                  <wp14:sizeRelH relativeFrom="margin">
-                                    <wp14:pctWidth>0</wp14:pctWidth>
-                                  </wp14:sizeRelH>
-                                  <wp14:sizeRelV relativeFrom="margin">
-                                    <wp14:pctHeight>0</wp14:pctHeight>
-                                  </wp14:sizeRelV>
-                                </wp:anchor>
-                              </w:drawing>
-                            </mc:Choice>
-                            <mc:Fallback>
-                              <w:pict>
-                                <v:rect w14:anchorId="5FC09B8F" id="Téglalap 40" o:spid="_x0000_s1026" style="position:absolute;margin-left:-10.75pt;margin-top:66.25pt;width:31.5pt;height:29.1pt;z-index:251726848;visibility:visible;mso-wrap-style:square;mso-width-percent:0;mso-height-percent:0;mso-wrap-distance-left:9pt;mso-wrap-distance-top:0;mso-wrap-distance-right:9pt;mso-wrap-distance-bottom:0;mso-position-horizontal:absolute;mso-position-horizontal-relative:text;mso-position-vertical:absolute;mso-position-vertical-relative:text;mso-width-percent:0;mso-height-percent:0;mso-width-relative:margin;mso-height-relative:margin;v-text-anchor:middle" o:gfxdata="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" fillcolor="#4472c4 [3204]" strokecolor="#1f3763 [1604]" strokeweight="1pt"/>
-                              </w:pict>
-                            </mc:Fallback>
-                          </mc:AlternateContent>
-                        </w:r>
-                        <w:r>
-                          <w:rPr>
-                            <w:noProof/>
-                            <w:lang w:val="cs-CZ" w:eastAsia="cs-CZ"/>
-                          </w:rPr>
-                          <mc:AlternateContent>
-                            <mc:Choice Requires="wps">
-                              <w:drawing>
-                                <wp:anchor distT="0" distB="0" distL="114300" distR="114300" simplePos="0" relativeHeight="251714560" behindDoc="0" locked="0" layoutInCell="1" allowOverlap="1" wp14:anchorId="49633551" wp14:editId="74007792">
-                                  <wp:simplePos x="0" y="0"/>
-                                  <wp:positionH relativeFrom="column">
-                                    <wp:posOffset>-136267</wp:posOffset>
-                                  </wp:positionH>
-                                  <wp:positionV relativeFrom="paragraph">
-                                    <wp:posOffset>254191</wp:posOffset>
-                                  </wp:positionV>
-                                  <wp:extent cx="400339" cy="373773"/>
-                                  <wp:effectExtent l="0" t="0" r="19050" b="26670"/>
-                                  <wp:wrapNone/>
-                                  <wp:docPr id="29" name="Téglalap 29"/>
-                                  <wp:cNvGraphicFramePr/>
-                                  <a:graphic xmlns:a="http://schemas.openxmlformats.org/drawingml/2006/main">
-                                    <a:graphicData uri="http://schemas.microsoft.com/office/word/2010/wordprocessingShape">
-                                      <wps:wsp>
-                                        <wps:cNvSpPr/>
-                                        <wps:spPr>
-                                          <a:xfrm>
-                                            <a:off x="0" y="0"/>
-                                            <a:ext cx="400339" cy="373773"/>
-                                          </a:xfrm>
-                                          <a:prstGeom prst="rect">
-                                            <a:avLst/>
-                                          </a:prstGeom>
-                                        </wps:spPr>
-                                        <wps:style>
-                                          <a:lnRef idx="2">
-                                            <a:schemeClr val="accent1">
-                                              <a:shade val="50000"/>
-                                            </a:schemeClr>
-                                          </a:lnRef>
-                                          <a:fillRef idx="1">
-                                            <a:schemeClr val="accent1"/>
-                                          </a:fillRef>
-                                          <a:effectRef idx="0">
-                                            <a:schemeClr val="accent1"/>
-                                          </a:effectRef>
-                                          <a:fontRef idx="minor">
-                                            <a:schemeClr val="lt1"/>
-                                          </a:fontRef>
-                                        </wps:style>
-                                        <wps:bodyPr rot="0" spcFirstLastPara="0" vertOverflow="overflow" horzOverflow="overflow" vert="horz" wrap="square" lIns="91440" tIns="45720" rIns="91440" bIns="45720" numCol="1" spcCol="0" rtlCol="0" fromWordArt="0" anchor="ctr" anchorCtr="0" forceAA="0" compatLnSpc="1">
-                                          <a:prstTxWarp prst="textNoShape">
-                                            <a:avLst/>
-                                          </a:prstTxWarp>
-                                          <a:noAutofit/>
-                                        </wps:bodyPr>
-                                      </wps:wsp>
-                                    </a:graphicData>
-                                  </a:graphic>
-                                  <wp14:sizeRelH relativeFrom="margin">
-                                    <wp14:pctWidth>0</wp14:pctWidth>
-                                  </wp14:sizeRelH>
-                                  <wp14:sizeRelV relativeFrom="margin">
-                                    <wp14:pctHeight>0</wp14:pctHeight>
-                                  </wp14:sizeRelV>
-                                </wp:anchor>
-                              </w:drawing>
-                            </mc:Choice>
-                            <mc:Fallback>
-                              <w:pict>
-                                <v:rect w14:anchorId="796C4438" id="Téglalap 29" o:spid="_x0000_s1026" style="position:absolute;margin-left:-10.75pt;margin-top:20pt;width:31.5pt;height:29.45pt;z-index:251714560;visibility:visible;mso-wrap-style:square;mso-width-percent:0;mso-height-percent:0;mso-wrap-distance-left:9pt;mso-wrap-distance-top:0;mso-wrap-distance-right:9pt;mso-wrap-distance-bottom:0;mso-position-horizontal:absolute;mso-position-horizontal-relative:text;mso-position-vertical:absolute;mso-position-vertical-relative:text;mso-width-percent:0;mso-height-percent:0;mso-width-relative:margin;mso-height-relative:margin;v-text-anchor:middle" o:gfxdata="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" fillcolor="#4472c4 [3204]" strokecolor="#1f3763 [1604]" strokeweight="1pt"/>
-                              </w:pict>
-                            </mc:Fallback>
-                          </mc:AlternateContent>
-                        </w:r>
-                        <w:r>
-                          <w:rPr>
-                            <w:noProof/>
-                            <w:lang w:val="cs-CZ" w:eastAsia="cs-CZ"/>
-                          </w:rPr>
-                          <mc:AlternateContent>
-                            <mc:Choice Requires="wps">
-                              <w:drawing>
-                                <wp:anchor distT="0" distB="0" distL="114300" distR="114300" simplePos="0" relativeHeight="251760640" behindDoc="0" locked="0" layoutInCell="1" allowOverlap="1" wp14:anchorId="447393D0" wp14:editId="2573D6CB">
-                                  <wp:simplePos x="0" y="0"/>
-                                  <wp:positionH relativeFrom="column">
-                                    <wp:posOffset>557133</wp:posOffset>
-                                  </wp:positionH>
-                                  <wp:positionV relativeFrom="paragraph">
-                                    <wp:posOffset>254191</wp:posOffset>
-                                  </wp:positionV>
-                                  <wp:extent cx="392361" cy="373773"/>
-                                  <wp:effectExtent l="0" t="0" r="27305" b="26670"/>
-                                  <wp:wrapNone/>
-                                  <wp:docPr id="58" name="Téglalap 58"/>
-                                  <wp:cNvGraphicFramePr/>
-                                  <a:graphic xmlns:a="http://schemas.openxmlformats.org/drawingml/2006/main">
-                                    <a:graphicData uri="http://schemas.microsoft.com/office/word/2010/wordprocessingShape">
-                                      <wps:wsp>
-                                        <wps:cNvSpPr/>
-                                        <wps:spPr>
-                                          <a:xfrm>
-                                            <a:off x="0" y="0"/>
-                                            <a:ext cx="392361" cy="373773"/>
-                                          </a:xfrm>
-                                          <a:prstGeom prst="rect">
-                                            <a:avLst/>
-                                          </a:prstGeom>
-                                        </wps:spPr>
-                                        <wps:style>
-                                          <a:lnRef idx="2">
-                                            <a:schemeClr val="accent1">
-                                              <a:shade val="50000"/>
-                                            </a:schemeClr>
-                                          </a:lnRef>
-                                          <a:fillRef idx="1">
-                                            <a:schemeClr val="accent1"/>
-                                          </a:fillRef>
-                                          <a:effectRef idx="0">
-                                            <a:schemeClr val="accent1"/>
-                                          </a:effectRef>
-                                          <a:fontRef idx="minor">
-                                            <a:schemeClr val="lt1"/>
-                                          </a:fontRef>
-                                        </wps:style>
-                                        <wps:bodyPr rot="0" spcFirstLastPara="0" vertOverflow="overflow" horzOverflow="overflow" vert="horz" wrap="square" lIns="91440" tIns="45720" rIns="91440" bIns="45720" numCol="1" spcCol="0" rtlCol="0" fromWordArt="0" anchor="ctr" anchorCtr="0" forceAA="0" compatLnSpc="1">
-                                          <a:prstTxWarp prst="textNoShape">
-                                            <a:avLst/>
-                                          </a:prstTxWarp>
-                                          <a:noAutofit/>
-                                        </wps:bodyPr>
-                                      </wps:wsp>
-                                    </a:graphicData>
-                                  </a:graphic>
-                                  <wp14:sizeRelH relativeFrom="margin">
-                                    <wp14:pctWidth>0</wp14:pctWidth>
-                                  </wp14:sizeRelH>
-                                  <wp14:sizeRelV relativeFrom="margin">
-                                    <wp14:pctHeight>0</wp14:pctHeight>
-                                  </wp14:sizeRelV>
-                                </wp:anchor>
-                              </w:drawing>
-                            </mc:Choice>
-                            <mc:Fallback>
-                              <w:pict>
-                                <v:rect w14:anchorId="47AFD19A" id="Téglalap 58" o:spid="_x0000_s1026" style="position:absolute;margin-left:43.85pt;margin-top:20pt;width:30.9pt;height:29.45pt;z-index:251760640;visibility:visible;mso-wrap-style:square;mso-width-percent:0;mso-height-percent:0;mso-wrap-distance-left:9pt;mso-wrap-distance-top:0;mso-wrap-distance-right:9pt;mso-wrap-distance-bottom:0;mso-position-horizontal:absolute;mso-position-horizontal-relative:text;mso-position-vertical:absolute;mso-position-vertical-relative:text;mso-width-percent:0;mso-height-percent:0;mso-width-relative:margin;mso-height-relative:margin;v-text-anchor:middle" o:gfxdata="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" fillcolor="#4472c4 [3204]" strokecolor="#1f3763 [1604]" strokeweight="1pt"/>
-                              </w:pict>
-                            </mc:Fallback>
-                          </mc:AlternateContent>
-                        </w:r>
-                        <w:r>
-                          <w:rPr>
-                            <w:noProof/>
-                            <w:lang w:val="cs-CZ" w:eastAsia="cs-CZ"/>
-                          </w:rPr>
-                          <mc:AlternateContent>
-                            <mc:Choice Requires="wps">
-                              <w:drawing>
-                                <wp:anchor distT="45720" distB="45720" distL="114300" distR="114300" simplePos="0" relativeHeight="251801600" behindDoc="0" locked="0" layoutInCell="1" allowOverlap="1" wp14:anchorId="657B62CB" wp14:editId="1598F7DB">
+                                <wp:anchor distT="45720" distB="45720" distL="114300" distR="114300" simplePos="0" relativeHeight="251801600" behindDoc="0" locked="0" layoutInCell="1" allowOverlap="1" wp14:anchorId="657B62CB" wp14:editId="24D8D957">
                                   <wp:simplePos x="0" y="0"/>
                                   <wp:positionH relativeFrom="column">
                                     <wp:posOffset>1771650</wp:posOffset>
@@ -5274,7 +4702,7 @@
                                     <wp:posOffset>51435</wp:posOffset>
                                   </wp:positionV>
                                   <wp:extent cx="810895" cy="231140"/>
-                                  <wp:effectExtent l="0" t="0" r="27305" b="26035"/>
+                                  <wp:effectExtent l="0" t="0" r="0" b="0"/>
                                   <wp:wrapNone/>
                                   <wp:docPr id="85" name="Szövegdoboz 2"/>
                                   <wp:cNvGraphicFramePr>
@@ -5296,9 +4724,7 @@
                                           </a:prstGeom>
                                           <a:noFill/>
                                           <a:ln w="9525">
-                                            <a:solidFill>
-                                              <a:schemeClr val="bg1"/>
-                                            </a:solidFill>
+                                            <a:noFill/>
                                             <a:miter lim="800000"/>
                                             <a:headEnd/>
                                             <a:tailEnd/>
@@ -5358,7 +4784,7 @@
                             </mc:Choice>
                             <mc:Fallback>
                               <w:pict>
-                                <v:shape w14:anchorId="657B62CB" id="_x0000_s1035" type="#_x0000_t202" style="position:absolute;margin-left:139.5pt;margin-top:4.05pt;width:63.85pt;height:18.2pt;z-index:251801600;visibility:visible;mso-wrap-style:square;mso-width-percent:0;mso-height-percent:0;mso-wrap-distance-left:9pt;mso-wrap-distance-top:3.6pt;mso-wrap-distance-right:9pt;mso-wrap-distance-bottom:3.6pt;mso-position-horizontal:absolute;mso-position-horizontal-relative:text;mso-position-vertical:absolute;mso-position-vertical-relative:page;mso-width-percent:0;mso-height-percent:0;mso-width-relative:margin;mso-height-relative:margin;v-text-anchor:top" o:gfxdata="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" filled="f" strokecolor="white [3212]">
+                                <v:shape w14:anchorId="657B62CB" id="_x0000_s1035" type="#_x0000_t202" style="position:absolute;margin-left:139.5pt;margin-top:4.05pt;width:63.85pt;height:18.2pt;z-index:251801600;visibility:visible;mso-wrap-style:square;mso-width-percent:0;mso-height-percent:0;mso-wrap-distance-left:9pt;mso-wrap-distance-top:3.6pt;mso-wrap-distance-right:9pt;mso-wrap-distance-bottom:3.6pt;mso-position-horizontal:absolute;mso-position-horizontal-relative:text;mso-position-vertical:absolute;mso-position-vertical-relative:page;mso-width-percent:0;mso-height-percent:0;mso-width-relative:margin;mso-height-relative:margin;v-text-anchor:top" o:gfxdata="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" filled="f" stroked="f">
                                   <v:textbox>
                                     <w:txbxContent>
                                       <w:p>
@@ -5731,7 +5157,83 @@
                       <w:tcPr>
                         <w:tcW w:w="947" w:type="dxa"/>
                       </w:tcPr>
-                      <w:p/>
+                      <w:p>
+                        <w:r>
+                          <w:rPr>
+                            <w:noProof/>
+                            <w:lang w:val="cs-CZ" w:eastAsia="cs-CZ"/>
+                          </w:rPr>
+                          <mc:AlternateContent>
+                            <mc:Choice Requires="wps">
+                              <w:drawing>
+                                <wp:anchor distT="0" distB="0" distL="114300" distR="114300" simplePos="0" relativeHeight="251726848" behindDoc="0" locked="0" layoutInCell="1" allowOverlap="1" wp14:anchorId="7543C412" wp14:editId="71F972F5">
+                                  <wp:simplePos x="0" y="0"/>
+                                  <wp:positionH relativeFrom="column">
+                                    <wp:posOffset>-151130</wp:posOffset>
+                                  </wp:positionH>
+                                  <wp:positionV relativeFrom="paragraph">
+                                    <wp:posOffset>34290</wp:posOffset>
+                                  </wp:positionV>
+                                  <wp:extent cx="358775" cy="354330"/>
+                                  <wp:effectExtent l="0" t="0" r="22225" b="26670"/>
+                                  <wp:wrapNone/>
+                                  <wp:docPr id="40" name="Téglalap 40"/>
+                                  <wp:cNvGraphicFramePr/>
+                                  <a:graphic xmlns:a="http://schemas.openxmlformats.org/drawingml/2006/main">
+                                    <a:graphicData uri="http://schemas.microsoft.com/office/word/2010/wordprocessingShape">
+                                      <wps:wsp>
+                                        <wps:cNvSpPr/>
+                                        <wps:spPr>
+                                          <a:xfrm>
+                                            <a:off x="0" y="0"/>
+                                            <a:ext cx="358775" cy="354330"/>
+                                          </a:xfrm>
+                                          <a:prstGeom prst="rect">
+                                            <a:avLst/>
+                                          </a:prstGeom>
+                                        </wps:spPr>
+                                        <wps:style>
+                                          <a:lnRef idx="2">
+                                            <a:schemeClr val="accent1">
+                                              <a:shade val="50000"/>
+                                            </a:schemeClr>
+                                          </a:lnRef>
+                                          <a:fillRef idx="1">
+                                            <a:schemeClr val="accent1"/>
+                                          </a:fillRef>
+                                          <a:effectRef idx="0">
+                                            <a:schemeClr val="accent1"/>
+                                          </a:effectRef>
+                                          <a:fontRef idx="minor">
+                                            <a:schemeClr val="lt1"/>
+                                          </a:fontRef>
+                                        </wps:style>
+                                        <wps:bodyPr rot="0" spcFirstLastPara="0" vertOverflow="overflow" horzOverflow="overflow" vert="horz" wrap="square" lIns="91440" tIns="45720" rIns="91440" bIns="45720" numCol="1" spcCol="0" rtlCol="0" fromWordArt="0" anchor="ctr" anchorCtr="0" forceAA="0" compatLnSpc="1">
+                                          <a:prstTxWarp prst="textNoShape">
+                                            <a:avLst/>
+                                          </a:prstTxWarp>
+                                          <a:noAutofit/>
+                                        </wps:bodyPr>
+                                      </wps:wsp>
+                                    </a:graphicData>
+                                  </a:graphic>
+                                  <wp14:sizeRelH relativeFrom="margin">
+                                    <wp14:pctWidth>0</wp14:pctWidth>
+                                  </wp14:sizeRelH>
+                                  <wp14:sizeRelV relativeFrom="margin">
+                                    <wp14:pctHeight>0</wp14:pctHeight>
+                                  </wp14:sizeRelV>
+                                </wp:anchor>
+                              </w:drawing>
+                            </mc:Choice>
+                            <mc:Fallback>
+                              <w:pict>
+                                <v:rect w14:anchorId="188F88A0" id="Téglalap 40" o:spid="_x0000_s1026" style="position:absolute;margin-left:-11.9pt;margin-top:2.7pt;width:28.25pt;height:27.9pt;z-index:251726848;visibility:visible;mso-wrap-style:square;mso-width-percent:0;mso-height-percent:0;mso-wrap-distance-left:9pt;mso-wrap-distance-top:0;mso-wrap-distance-right:9pt;mso-wrap-distance-bottom:0;mso-position-horizontal:absolute;mso-position-horizontal-relative:text;mso-position-vertical:absolute;mso-position-vertical-relative:text;mso-width-percent:0;mso-height-percent:0;mso-width-relative:margin;mso-height-relative:margin;v-text-anchor:middle" o:gfxdata="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" fillcolor="#4472c4 [3204]" strokecolor="#1f3763 [1604]" strokeweight="1pt"/>
+                              </w:pict>
+                            </mc:Fallback>
+                          </mc:AlternateContent>
+                        </w:r>
+                      </w:p>
                     </w:tc>
                   </w:tr>
                   <w:tr>
@@ -5886,7 +5388,83 @@
                       <w:tcPr>
                         <w:tcW w:w="947" w:type="dxa"/>
                       </w:tcPr>
-                      <w:p/>
+                      <w:p>
+                        <w:r>
+                          <w:rPr>
+                            <w:noProof/>
+                            <w:lang w:val="cs-CZ" w:eastAsia="cs-CZ"/>
+                          </w:rPr>
+                          <mc:AlternateContent>
+                            <mc:Choice Requires="wps">
+                              <w:drawing>
+                                <wp:anchor distT="0" distB="0" distL="114300" distR="114300" simplePos="0" relativeHeight="251748352" behindDoc="0" locked="0" layoutInCell="1" allowOverlap="1" wp14:anchorId="6A967F7F" wp14:editId="5C55017F">
+                                  <wp:simplePos x="0" y="0"/>
+                                  <wp:positionH relativeFrom="column">
+                                    <wp:posOffset>-113030</wp:posOffset>
+                                  </wp:positionH>
+                                  <wp:positionV relativeFrom="paragraph">
+                                    <wp:posOffset>34290</wp:posOffset>
+                                  </wp:positionV>
+                                  <wp:extent cx="361315" cy="363855"/>
+                                  <wp:effectExtent l="0" t="0" r="19685" b="17145"/>
+                                  <wp:wrapNone/>
+                                  <wp:docPr id="52" name="Téglalap 52"/>
+                                  <wp:cNvGraphicFramePr/>
+                                  <a:graphic xmlns:a="http://schemas.openxmlformats.org/drawingml/2006/main">
+                                    <a:graphicData uri="http://schemas.microsoft.com/office/word/2010/wordprocessingShape">
+                                      <wps:wsp>
+                                        <wps:cNvSpPr/>
+                                        <wps:spPr>
+                                          <a:xfrm>
+                                            <a:off x="0" y="0"/>
+                                            <a:ext cx="361315" cy="363855"/>
+                                          </a:xfrm>
+                                          <a:prstGeom prst="rect">
+                                            <a:avLst/>
+                                          </a:prstGeom>
+                                        </wps:spPr>
+                                        <wps:style>
+                                          <a:lnRef idx="2">
+                                            <a:schemeClr val="accent1">
+                                              <a:shade val="50000"/>
+                                            </a:schemeClr>
+                                          </a:lnRef>
+                                          <a:fillRef idx="1">
+                                            <a:schemeClr val="accent1"/>
+                                          </a:fillRef>
+                                          <a:effectRef idx="0">
+                                            <a:schemeClr val="accent1"/>
+                                          </a:effectRef>
+                                          <a:fontRef idx="minor">
+                                            <a:schemeClr val="lt1"/>
+                                          </a:fontRef>
+                                        </wps:style>
+                                        <wps:bodyPr rot="0" spcFirstLastPara="0" vertOverflow="overflow" horzOverflow="overflow" vert="horz" wrap="square" lIns="91440" tIns="45720" rIns="91440" bIns="45720" numCol="1" spcCol="0" rtlCol="0" fromWordArt="0" anchor="ctr" anchorCtr="0" forceAA="0" compatLnSpc="1">
+                                          <a:prstTxWarp prst="textNoShape">
+                                            <a:avLst/>
+                                          </a:prstTxWarp>
+                                          <a:noAutofit/>
+                                        </wps:bodyPr>
+                                      </wps:wsp>
+                                    </a:graphicData>
+                                  </a:graphic>
+                                  <wp14:sizeRelH relativeFrom="margin">
+                                    <wp14:pctWidth>0</wp14:pctWidth>
+                                  </wp14:sizeRelH>
+                                  <wp14:sizeRelV relativeFrom="margin">
+                                    <wp14:pctHeight>0</wp14:pctHeight>
+                                  </wp14:sizeRelV>
+                                </wp:anchor>
+                              </w:drawing>
+                            </mc:Choice>
+                            <mc:Fallback>
+                              <w:pict>
+                                <v:rect w14:anchorId="1238C42E" id="Téglalap 52" o:spid="_x0000_s1026" style="position:absolute;margin-left:-8.9pt;margin-top:2.7pt;width:28.45pt;height:28.65pt;z-index:251748352;visibility:visible;mso-wrap-style:square;mso-width-percent:0;mso-height-percent:0;mso-wrap-distance-left:9pt;mso-wrap-distance-top:0;mso-wrap-distance-right:9pt;mso-wrap-distance-bottom:0;mso-position-horizontal:absolute;mso-position-horizontal-relative:text;mso-position-vertical:absolute;mso-position-vertical-relative:text;mso-width-percent:0;mso-height-percent:0;mso-width-relative:margin;mso-height-relative:margin;v-text-anchor:middle" o:gfxdata="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" fillcolor="#4472c4 [3204]" strokecolor="#1f3763 [1604]" strokeweight="1pt"/>
+                              </w:pict>
+                            </mc:Fallback>
+                          </mc:AlternateContent>
+                        </w:r>
+                      </w:p>
                     </w:tc>
                   </w:tr>
                   <w:tr>
@@ -6584,6 +6162,81 @@
                           <mc:AlternateContent>
                             <mc:Choice Requires="wps">
                               <w:drawing>
+                                <wp:anchor distT="0" distB="0" distL="114300" distR="114300" simplePos="0" relativeHeight="251750400" behindDoc="0" locked="0" layoutInCell="1" allowOverlap="1" wp14:anchorId="4F4B5368" wp14:editId="3C823CE1">
+                                  <wp:simplePos x="0" y="0"/>
+                                  <wp:positionH relativeFrom="column">
+                                    <wp:posOffset>-156210</wp:posOffset>
+                                  </wp:positionH>
+                                  <wp:positionV relativeFrom="paragraph">
+                                    <wp:posOffset>34290</wp:posOffset>
+                                  </wp:positionV>
+                                  <wp:extent cx="354965" cy="363855"/>
+                                  <wp:effectExtent l="0" t="0" r="26035" b="17145"/>
+                                  <wp:wrapNone/>
+                                  <wp:docPr id="53" name="Téglalap 53"/>
+                                  <wp:cNvGraphicFramePr/>
+                                  <a:graphic xmlns:a="http://schemas.openxmlformats.org/drawingml/2006/main">
+                                    <a:graphicData uri="http://schemas.microsoft.com/office/word/2010/wordprocessingShape">
+                                      <wps:wsp>
+                                        <wps:cNvSpPr/>
+                                        <wps:spPr>
+                                          <a:xfrm>
+                                            <a:off x="0" y="0"/>
+                                            <a:ext cx="354965" cy="363855"/>
+                                          </a:xfrm>
+                                          <a:prstGeom prst="rect">
+                                            <a:avLst/>
+                                          </a:prstGeom>
+                                        </wps:spPr>
+                                        <wps:style>
+                                          <a:lnRef idx="2">
+                                            <a:schemeClr val="accent1">
+                                              <a:shade val="50000"/>
+                                            </a:schemeClr>
+                                          </a:lnRef>
+                                          <a:fillRef idx="1">
+                                            <a:schemeClr val="accent1"/>
+                                          </a:fillRef>
+                                          <a:effectRef idx="0">
+                                            <a:schemeClr val="accent1"/>
+                                          </a:effectRef>
+                                          <a:fontRef idx="minor">
+                                            <a:schemeClr val="lt1"/>
+                                          </a:fontRef>
+                                        </wps:style>
+                                        <wps:bodyPr rot="0" spcFirstLastPara="0" vertOverflow="overflow" horzOverflow="overflow" vert="horz" wrap="square" lIns="91440" tIns="45720" rIns="91440" bIns="45720" numCol="1" spcCol="0" rtlCol="0" fromWordArt="0" anchor="ctr" anchorCtr="0" forceAA="0" compatLnSpc="1">
+                                          <a:prstTxWarp prst="textNoShape">
+                                            <a:avLst/>
+                                          </a:prstTxWarp>
+                                          <a:noAutofit/>
+                                        </wps:bodyPr>
+                                      </wps:wsp>
+                                    </a:graphicData>
+                                  </a:graphic>
+                                  <wp14:sizeRelH relativeFrom="margin">
+                                    <wp14:pctWidth>0</wp14:pctWidth>
+                                  </wp14:sizeRelH>
+                                  <wp14:sizeRelV relativeFrom="margin">
+                                    <wp14:pctHeight>0</wp14:pctHeight>
+                                  </wp14:sizeRelV>
+                                </wp:anchor>
+                              </w:drawing>
+                            </mc:Choice>
+                            <mc:Fallback>
+                              <w:pict>
+                                <v:rect w14:anchorId="72259697" id="Téglalap 53" o:spid="_x0000_s1026" style="position:absolute;margin-left:-12.3pt;margin-top:2.7pt;width:27.95pt;height:28.65pt;z-index:251750400;visibility:visible;mso-wrap-style:square;mso-width-percent:0;mso-height-percent:0;mso-wrap-distance-left:9pt;mso-wrap-distance-top:0;mso-wrap-distance-right:9pt;mso-wrap-distance-bottom:0;mso-position-horizontal:absolute;mso-position-horizontal-relative:text;mso-position-vertical:absolute;mso-position-vertical-relative:text;mso-width-percent:0;mso-height-percent:0;mso-width-relative:margin;mso-height-relative:margin;v-text-anchor:middle" o:gfxdata="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" fillcolor="#4472c4 [3204]" strokecolor="#1f3763 [1604]" strokeweight="1pt"/>
+                              </w:pict>
+                            </mc:Fallback>
+                          </mc:AlternateContent>
+                        </w:r>
+                        <w:r>
+                          <w:rPr>
+                            <w:noProof/>
+                            <w:lang w:val="cs-CZ" w:eastAsia="cs-CZ"/>
+                          </w:rPr>
+                          <mc:AlternateContent>
+                            <mc:Choice Requires="wps">
+                              <w:drawing>
                                 <wp:anchor distT="45720" distB="45720" distL="114300" distR="114300" simplePos="0" relativeHeight="251809792" behindDoc="0" locked="0" layoutInCell="1" allowOverlap="1" wp14:anchorId="77F17B14" wp14:editId="4ACC6FC5">
                                   <wp:simplePos x="0" y="0"/>
                                   <wp:positionH relativeFrom="column">
@@ -6731,6 +6384,81 @@
                         <w:tcW w:w="947" w:type="dxa"/>
                       </w:tcPr>
                       <w:p>
+                        <w:r>
+                          <w:rPr>
+                            <w:noProof/>
+                            <w:lang w:val="cs-CZ" w:eastAsia="cs-CZ"/>
+                          </w:rPr>
+                          <mc:AlternateContent>
+                            <mc:Choice Requires="wps">
+                              <w:drawing>
+                                <wp:anchor distT="0" distB="0" distL="114300" distR="114300" simplePos="0" relativeHeight="251752448" behindDoc="0" locked="0" layoutInCell="1" allowOverlap="1" wp14:anchorId="2BFC4869" wp14:editId="12D75C39">
+                                  <wp:simplePos x="0" y="0"/>
+                                  <wp:positionH relativeFrom="column">
+                                    <wp:posOffset>-140335</wp:posOffset>
+                                  </wp:positionH>
+                                  <wp:positionV relativeFrom="paragraph">
+                                    <wp:posOffset>27940</wp:posOffset>
+                                  </wp:positionV>
+                                  <wp:extent cx="353695" cy="370205"/>
+                                  <wp:effectExtent l="0" t="0" r="27305" b="10795"/>
+                                  <wp:wrapNone/>
+                                  <wp:docPr id="54" name="Téglalap 54"/>
+                                  <wp:cNvGraphicFramePr/>
+                                  <a:graphic xmlns:a="http://schemas.openxmlformats.org/drawingml/2006/main">
+                                    <a:graphicData uri="http://schemas.microsoft.com/office/word/2010/wordprocessingShape">
+                                      <wps:wsp>
+                                        <wps:cNvSpPr/>
+                                        <wps:spPr>
+                                          <a:xfrm>
+                                            <a:off x="0" y="0"/>
+                                            <a:ext cx="353695" cy="370205"/>
+                                          </a:xfrm>
+                                          <a:prstGeom prst="rect">
+                                            <a:avLst/>
+                                          </a:prstGeom>
+                                        </wps:spPr>
+                                        <wps:style>
+                                          <a:lnRef idx="2">
+                                            <a:schemeClr val="accent1">
+                                              <a:shade val="50000"/>
+                                            </a:schemeClr>
+                                          </a:lnRef>
+                                          <a:fillRef idx="1">
+                                            <a:schemeClr val="accent1"/>
+                                          </a:fillRef>
+                                          <a:effectRef idx="0">
+                                            <a:schemeClr val="accent1"/>
+                                          </a:effectRef>
+                                          <a:fontRef idx="minor">
+                                            <a:schemeClr val="lt1"/>
+                                          </a:fontRef>
+                                        </wps:style>
+                                        <wps:bodyPr rot="0" spcFirstLastPara="0" vertOverflow="overflow" horzOverflow="overflow" vert="horz" wrap="square" lIns="91440" tIns="45720" rIns="91440" bIns="45720" numCol="1" spcCol="0" rtlCol="0" fromWordArt="0" anchor="ctr" anchorCtr="0" forceAA="0" compatLnSpc="1">
+                                          <a:prstTxWarp prst="textNoShape">
+                                            <a:avLst/>
+                                          </a:prstTxWarp>
+                                          <a:noAutofit/>
+                                        </wps:bodyPr>
+                                      </wps:wsp>
+                                    </a:graphicData>
+                                  </a:graphic>
+                                  <wp14:sizeRelH relativeFrom="margin">
+                                    <wp14:pctWidth>0</wp14:pctWidth>
+                                  </wp14:sizeRelH>
+                                  <wp14:sizeRelV relativeFrom="margin">
+                                    <wp14:pctHeight>0</wp14:pctHeight>
+                                  </wp14:sizeRelV>
+                                </wp:anchor>
+                              </w:drawing>
+                            </mc:Choice>
+                            <mc:Fallback>
+                              <w:pict>
+                                <v:rect w14:anchorId="57458179" id="Téglalap 54" o:spid="_x0000_s1026" style="position:absolute;margin-left:-11.05pt;margin-top:2.2pt;width:27.85pt;height:29.15pt;z-index:251752448;visibility:visible;mso-wrap-style:square;mso-width-percent:0;mso-height-percent:0;mso-wrap-distance-left:9pt;mso-wrap-distance-top:0;mso-wrap-distance-right:9pt;mso-wrap-distance-bottom:0;mso-position-horizontal:absolute;mso-position-horizontal-relative:text;mso-position-vertical:absolute;mso-position-vertical-relative:text;mso-width-percent:0;mso-height-percent:0;mso-width-relative:margin;mso-height-relative:margin;v-text-anchor:middle" o:gfxdata="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" fillcolor="#4472c4 [3204]" strokecolor="#1f3763 [1604]" strokeweight="1pt"/>
+                              </w:pict>
+                            </mc:Fallback>
+                          </mc:AlternateContent>
+                        </w:r>
                         <w:r>
                           <w:rPr>
                             <w:noProof/>
@@ -7081,7 +6809,83 @@
                       <w:tcPr>
                         <w:tcW w:w="947" w:type="dxa"/>
                       </w:tcPr>
-                      <w:p/>
+                      <w:p>
+                        <w:r>
+                          <w:rPr>
+                            <w:noProof/>
+                            <w:lang w:val="cs-CZ" w:eastAsia="cs-CZ"/>
+                          </w:rPr>
+                          <mc:AlternateContent>
+                            <mc:Choice Requires="wps">
+                              <w:drawing>
+                                <wp:anchor distT="0" distB="0" distL="114300" distR="114300" simplePos="0" relativeHeight="251768832" behindDoc="0" locked="0" layoutInCell="1" allowOverlap="1" wp14:anchorId="35F911AD" wp14:editId="53B1986A">
+                                  <wp:simplePos x="0" y="0"/>
+                                  <wp:positionH relativeFrom="column">
+                                    <wp:posOffset>-139065</wp:posOffset>
+                                  </wp:positionH>
+                                  <wp:positionV relativeFrom="paragraph">
+                                    <wp:posOffset>255270</wp:posOffset>
+                                  </wp:positionV>
+                                  <wp:extent cx="360045" cy="360680"/>
+                                  <wp:effectExtent l="0" t="0" r="20955" b="20320"/>
+                                  <wp:wrapNone/>
+                                  <wp:docPr id="62" name="Téglalap 62"/>
+                                  <wp:cNvGraphicFramePr/>
+                                  <a:graphic xmlns:a="http://schemas.openxmlformats.org/drawingml/2006/main">
+                                    <a:graphicData uri="http://schemas.microsoft.com/office/word/2010/wordprocessingShape">
+                                      <wps:wsp>
+                                        <wps:cNvSpPr/>
+                                        <wps:spPr>
+                                          <a:xfrm>
+                                            <a:off x="0" y="0"/>
+                                            <a:ext cx="360045" cy="360680"/>
+                                          </a:xfrm>
+                                          <a:prstGeom prst="rect">
+                                            <a:avLst/>
+                                          </a:prstGeom>
+                                        </wps:spPr>
+                                        <wps:style>
+                                          <a:lnRef idx="2">
+                                            <a:schemeClr val="accent1">
+                                              <a:shade val="50000"/>
+                                            </a:schemeClr>
+                                          </a:lnRef>
+                                          <a:fillRef idx="1">
+                                            <a:schemeClr val="accent1"/>
+                                          </a:fillRef>
+                                          <a:effectRef idx="0">
+                                            <a:schemeClr val="accent1"/>
+                                          </a:effectRef>
+                                          <a:fontRef idx="minor">
+                                            <a:schemeClr val="lt1"/>
+                                          </a:fontRef>
+                                        </wps:style>
+                                        <wps:bodyPr rot="0" spcFirstLastPara="0" vertOverflow="overflow" horzOverflow="overflow" vert="horz" wrap="square" lIns="91440" tIns="45720" rIns="91440" bIns="45720" numCol="1" spcCol="0" rtlCol="0" fromWordArt="0" anchor="ctr" anchorCtr="0" forceAA="0" compatLnSpc="1">
+                                          <a:prstTxWarp prst="textNoShape">
+                                            <a:avLst/>
+                                          </a:prstTxWarp>
+                                          <a:noAutofit/>
+                                        </wps:bodyPr>
+                                      </wps:wsp>
+                                    </a:graphicData>
+                                  </a:graphic>
+                                  <wp14:sizeRelH relativeFrom="margin">
+                                    <wp14:pctWidth>0</wp14:pctWidth>
+                                  </wp14:sizeRelH>
+                                  <wp14:sizeRelV relativeFrom="margin">
+                                    <wp14:pctHeight>0</wp14:pctHeight>
+                                  </wp14:sizeRelV>
+                                </wp:anchor>
+                              </w:drawing>
+                            </mc:Choice>
+                            <mc:Fallback>
+                              <w:pict>
+                                <v:rect w14:anchorId="47D1A31F" id="Téglalap 62" o:spid="_x0000_s1026" style="position:absolute;margin-left:-10.95pt;margin-top:20.1pt;width:28.35pt;height:28.4pt;z-index:251768832;visibility:visible;mso-wrap-style:square;mso-width-percent:0;mso-height-percent:0;mso-wrap-distance-left:9pt;mso-wrap-distance-top:0;mso-wrap-distance-right:9pt;mso-wrap-distance-bottom:0;mso-position-horizontal:absolute;mso-position-horizontal-relative:text;mso-position-vertical:absolute;mso-position-vertical-relative:text;mso-width-percent:0;mso-height-percent:0;mso-width-relative:margin;mso-height-relative:margin;v-text-anchor:middle" o:gfxdata="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" fillcolor="#4472c4 [3204]" strokecolor="#1f3763 [1604]" strokeweight="1pt"/>
+                              </w:pict>
+                            </mc:Fallback>
+                          </mc:AlternateContent>
+                        </w:r>
+                      </w:p>
                     </w:tc>
                   </w:tr>
                   <w:tr>
@@ -7260,7 +7064,83 @@
                       <w:tcPr>
                         <w:tcW w:w="947" w:type="dxa"/>
                       </w:tcPr>
-                      <w:p/>
+                      <w:p>
+                        <w:r>
+                          <w:rPr>
+                            <w:noProof/>
+                            <w:lang w:val="cs-CZ" w:eastAsia="cs-CZ"/>
+                          </w:rPr>
+                          <mc:AlternateContent>
+                            <mc:Choice Requires="wps">
+                              <w:drawing>
+                                <wp:anchor distT="0" distB="0" distL="114300" distR="114300" simplePos="0" relativeHeight="251770880" behindDoc="0" locked="0" layoutInCell="1" allowOverlap="1" wp14:anchorId="38562641" wp14:editId="73BD2FFC">
+                                  <wp:simplePos x="0" y="0"/>
+                                  <wp:positionH relativeFrom="column">
+                                    <wp:posOffset>-92075</wp:posOffset>
+                                  </wp:positionH>
+                                  <wp:positionV relativeFrom="paragraph">
+                                    <wp:posOffset>253365</wp:posOffset>
+                                  </wp:positionV>
+                                  <wp:extent cx="353695" cy="361950"/>
+                                  <wp:effectExtent l="0" t="0" r="27305" b="19050"/>
+                                  <wp:wrapNone/>
+                                  <wp:docPr id="63" name="Téglalap 63"/>
+                                  <wp:cNvGraphicFramePr/>
+                                  <a:graphic xmlns:a="http://schemas.openxmlformats.org/drawingml/2006/main">
+                                    <a:graphicData uri="http://schemas.microsoft.com/office/word/2010/wordprocessingShape">
+                                      <wps:wsp>
+                                        <wps:cNvSpPr/>
+                                        <wps:spPr>
+                                          <a:xfrm>
+                                            <a:off x="0" y="0"/>
+                                            <a:ext cx="353695" cy="361950"/>
+                                          </a:xfrm>
+                                          <a:prstGeom prst="rect">
+                                            <a:avLst/>
+                                          </a:prstGeom>
+                                        </wps:spPr>
+                                        <wps:style>
+                                          <a:lnRef idx="2">
+                                            <a:schemeClr val="accent1">
+                                              <a:shade val="50000"/>
+                                            </a:schemeClr>
+                                          </a:lnRef>
+                                          <a:fillRef idx="1">
+                                            <a:schemeClr val="accent1"/>
+                                          </a:fillRef>
+                                          <a:effectRef idx="0">
+                                            <a:schemeClr val="accent1"/>
+                                          </a:effectRef>
+                                          <a:fontRef idx="minor">
+                                            <a:schemeClr val="lt1"/>
+                                          </a:fontRef>
+                                        </wps:style>
+                                        <wps:bodyPr rot="0" spcFirstLastPara="0" vertOverflow="overflow" horzOverflow="overflow" vert="horz" wrap="square" lIns="91440" tIns="45720" rIns="91440" bIns="45720" numCol="1" spcCol="0" rtlCol="0" fromWordArt="0" anchor="ctr" anchorCtr="0" forceAA="0" compatLnSpc="1">
+                                          <a:prstTxWarp prst="textNoShape">
+                                            <a:avLst/>
+                                          </a:prstTxWarp>
+                                          <a:noAutofit/>
+                                        </wps:bodyPr>
+                                      </wps:wsp>
+                                    </a:graphicData>
+                                  </a:graphic>
+                                  <wp14:sizeRelH relativeFrom="margin">
+                                    <wp14:pctWidth>0</wp14:pctWidth>
+                                  </wp14:sizeRelH>
+                                  <wp14:sizeRelV relativeFrom="margin">
+                                    <wp14:pctHeight>0</wp14:pctHeight>
+                                  </wp14:sizeRelV>
+                                </wp:anchor>
+                              </w:drawing>
+                            </mc:Choice>
+                            <mc:Fallback>
+                              <w:pict>
+                                <v:rect w14:anchorId="4434724D" id="Téglalap 63" o:spid="_x0000_s1026" style="position:absolute;margin-left:-7.25pt;margin-top:19.95pt;width:27.85pt;height:28.5pt;z-index:251770880;visibility:visible;mso-wrap-style:square;mso-width-percent:0;mso-height-percent:0;mso-wrap-distance-left:9pt;mso-wrap-distance-top:0;mso-wrap-distance-right:9pt;mso-wrap-distance-bottom:0;mso-position-horizontal:absolute;mso-position-horizontal-relative:text;mso-position-vertical:absolute;mso-position-vertical-relative:text;mso-width-percent:0;mso-height-percent:0;mso-width-relative:margin;mso-height-relative:margin;v-text-anchor:middle" o:gfxdata="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" fillcolor="#4472c4 [3204]" strokecolor="#1f3763 [1604]" strokeweight="1pt"/>
+                              </w:pict>
+                            </mc:Fallback>
+                          </mc:AlternateContent>
+                        </w:r>
+                      </w:p>
                     </w:tc>
                   </w:tr>
                   <w:tr>
@@ -7444,7 +7324,83 @@
                       <w:tcPr>
                         <w:tcW w:w="947" w:type="dxa"/>
                       </w:tcPr>
-                      <w:p/>
+                      <w:p>
+                        <w:r>
+                          <w:rPr>
+                            <w:noProof/>
+                            <w:lang w:val="cs-CZ" w:eastAsia="cs-CZ"/>
+                          </w:rPr>
+                          <mc:AlternateContent>
+                            <mc:Choice Requires="wps">
+                              <w:drawing>
+                                <wp:anchor distT="0" distB="0" distL="114300" distR="114300" simplePos="0" relativeHeight="251756544" behindDoc="0" locked="0" layoutInCell="1" allowOverlap="1" wp14:anchorId="18D6CB44" wp14:editId="2CE40AEB">
+                                  <wp:simplePos x="0" y="0"/>
+                                  <wp:positionH relativeFrom="column">
+                                    <wp:posOffset>-138430</wp:posOffset>
+                                  </wp:positionH>
+                                  <wp:positionV relativeFrom="paragraph">
+                                    <wp:posOffset>187960</wp:posOffset>
+                                  </wp:positionV>
+                                  <wp:extent cx="360045" cy="360045"/>
+                                  <wp:effectExtent l="0" t="0" r="20955" b="20955"/>
+                                  <wp:wrapNone/>
+                                  <wp:docPr id="56" name="Téglalap 56"/>
+                                  <wp:cNvGraphicFramePr/>
+                                  <a:graphic xmlns:a="http://schemas.openxmlformats.org/drawingml/2006/main">
+                                    <a:graphicData uri="http://schemas.microsoft.com/office/word/2010/wordprocessingShape">
+                                      <wps:wsp>
+                                        <wps:cNvSpPr/>
+                                        <wps:spPr>
+                                          <a:xfrm>
+                                            <a:off x="0" y="0"/>
+                                            <a:ext cx="360045" cy="360045"/>
+                                          </a:xfrm>
+                                          <a:prstGeom prst="rect">
+                                            <a:avLst/>
+                                          </a:prstGeom>
+                                        </wps:spPr>
+                                        <wps:style>
+                                          <a:lnRef idx="2">
+                                            <a:schemeClr val="accent1">
+                                              <a:shade val="50000"/>
+                                            </a:schemeClr>
+                                          </a:lnRef>
+                                          <a:fillRef idx="1">
+                                            <a:schemeClr val="accent1"/>
+                                          </a:fillRef>
+                                          <a:effectRef idx="0">
+                                            <a:schemeClr val="accent1"/>
+                                          </a:effectRef>
+                                          <a:fontRef idx="minor">
+                                            <a:schemeClr val="lt1"/>
+                                          </a:fontRef>
+                                        </wps:style>
+                                        <wps:bodyPr rot="0" spcFirstLastPara="0" vertOverflow="overflow" horzOverflow="overflow" vert="horz" wrap="square" lIns="91440" tIns="45720" rIns="91440" bIns="45720" numCol="1" spcCol="0" rtlCol="0" fromWordArt="0" anchor="ctr" anchorCtr="0" forceAA="0" compatLnSpc="1">
+                                          <a:prstTxWarp prst="textNoShape">
+                                            <a:avLst/>
+                                          </a:prstTxWarp>
+                                          <a:noAutofit/>
+                                        </wps:bodyPr>
+                                      </wps:wsp>
+                                    </a:graphicData>
+                                  </a:graphic>
+                                  <wp14:sizeRelH relativeFrom="margin">
+                                    <wp14:pctWidth>0</wp14:pctWidth>
+                                  </wp14:sizeRelH>
+                                  <wp14:sizeRelV relativeFrom="margin">
+                                    <wp14:pctHeight>0</wp14:pctHeight>
+                                  </wp14:sizeRelV>
+                                </wp:anchor>
+                              </w:drawing>
+                            </mc:Choice>
+                            <mc:Fallback>
+                              <w:pict>
+                                <v:rect w14:anchorId="4BCF9365" id="Téglalap 56" o:spid="_x0000_s1026" style="position:absolute;margin-left:-10.9pt;margin-top:14.8pt;width:28.35pt;height:28.35pt;z-index:251756544;visibility:visible;mso-wrap-style:square;mso-width-percent:0;mso-height-percent:0;mso-wrap-distance-left:9pt;mso-wrap-distance-top:0;mso-wrap-distance-right:9pt;mso-wrap-distance-bottom:0;mso-position-horizontal:absolute;mso-position-horizontal-relative:text;mso-position-vertical:absolute;mso-position-vertical-relative:text;mso-width-percent:0;mso-height-percent:0;mso-width-relative:margin;mso-height-relative:margin;v-text-anchor:middle" o:gfxdata="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" fillcolor="#4472c4 [3204]" strokecolor="#1f3763 [1604]" strokeweight="1pt"/>
+                              </w:pict>
+                            </mc:Fallback>
+                          </mc:AlternateContent>
+                        </w:r>
+                      </w:p>
                     </w:tc>
                   </w:tr>
                   <w:tr>
@@ -7635,7 +7591,83 @@
                       <w:tcPr>
                         <w:tcW w:w="947" w:type="dxa"/>
                       </w:tcPr>
-                      <w:p/>
+                      <w:p>
+                        <w:r>
+                          <w:rPr>
+                            <w:noProof/>
+                            <w:lang w:val="cs-CZ" w:eastAsia="cs-CZ"/>
+                          </w:rPr>
+                          <mc:AlternateContent>
+                            <mc:Choice Requires="wps">
+                              <w:drawing>
+                                <wp:anchor distT="0" distB="0" distL="114300" distR="114300" simplePos="0" relativeHeight="251758592" behindDoc="0" locked="0" layoutInCell="1" allowOverlap="1" wp14:anchorId="1618F673" wp14:editId="7A43ACD2">
+                                  <wp:simplePos x="0" y="0"/>
+                                  <wp:positionH relativeFrom="column">
+                                    <wp:posOffset>-92710</wp:posOffset>
+                                  </wp:positionH>
+                                  <wp:positionV relativeFrom="paragraph">
+                                    <wp:posOffset>183515</wp:posOffset>
+                                  </wp:positionV>
+                                  <wp:extent cx="353695" cy="354965"/>
+                                  <wp:effectExtent l="0" t="0" r="27305" b="26035"/>
+                                  <wp:wrapNone/>
+                                  <wp:docPr id="57" name="Téglalap 57"/>
+                                  <wp:cNvGraphicFramePr/>
+                                  <a:graphic xmlns:a="http://schemas.openxmlformats.org/drawingml/2006/main">
+                                    <a:graphicData uri="http://schemas.microsoft.com/office/word/2010/wordprocessingShape">
+                                      <wps:wsp>
+                                        <wps:cNvSpPr/>
+                                        <wps:spPr>
+                                          <a:xfrm>
+                                            <a:off x="0" y="0"/>
+                                            <a:ext cx="353695" cy="354965"/>
+                                          </a:xfrm>
+                                          <a:prstGeom prst="rect">
+                                            <a:avLst/>
+                                          </a:prstGeom>
+                                        </wps:spPr>
+                                        <wps:style>
+                                          <a:lnRef idx="2">
+                                            <a:schemeClr val="accent1">
+                                              <a:shade val="50000"/>
+                                            </a:schemeClr>
+                                          </a:lnRef>
+                                          <a:fillRef idx="1">
+                                            <a:schemeClr val="accent1"/>
+                                          </a:fillRef>
+                                          <a:effectRef idx="0">
+                                            <a:schemeClr val="accent1"/>
+                                          </a:effectRef>
+                                          <a:fontRef idx="minor">
+                                            <a:schemeClr val="lt1"/>
+                                          </a:fontRef>
+                                        </wps:style>
+                                        <wps:bodyPr rot="0" spcFirstLastPara="0" vertOverflow="overflow" horzOverflow="overflow" vert="horz" wrap="square" lIns="91440" tIns="45720" rIns="91440" bIns="45720" numCol="1" spcCol="0" rtlCol="0" fromWordArt="0" anchor="ctr" anchorCtr="0" forceAA="0" compatLnSpc="1">
+                                          <a:prstTxWarp prst="textNoShape">
+                                            <a:avLst/>
+                                          </a:prstTxWarp>
+                                          <a:noAutofit/>
+                                        </wps:bodyPr>
+                                      </wps:wsp>
+                                    </a:graphicData>
+                                  </a:graphic>
+                                  <wp14:sizeRelH relativeFrom="margin">
+                                    <wp14:pctWidth>0</wp14:pctWidth>
+                                  </wp14:sizeRelH>
+                                  <wp14:sizeRelV relativeFrom="margin">
+                                    <wp14:pctHeight>0</wp14:pctHeight>
+                                  </wp14:sizeRelV>
+                                </wp:anchor>
+                              </w:drawing>
+                            </mc:Choice>
+                            <mc:Fallback>
+                              <w:pict>
+                                <v:rect w14:anchorId="0B057241" id="Téglalap 57" o:spid="_x0000_s1026" style="position:absolute;margin-left:-7.3pt;margin-top:14.45pt;width:27.85pt;height:27.95pt;z-index:251758592;visibility:visible;mso-wrap-style:square;mso-width-percent:0;mso-height-percent:0;mso-wrap-distance-left:9pt;mso-wrap-distance-top:0;mso-wrap-distance-right:9pt;mso-wrap-distance-bottom:0;mso-position-horizontal:absolute;mso-position-horizontal-relative:text;mso-position-vertical:absolute;mso-position-vertical-relative:text;mso-width-percent:0;mso-height-percent:0;mso-width-relative:margin;mso-height-relative:margin;v-text-anchor:middle" o:gfxdata="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" fillcolor="#4472c4 [3204]" strokecolor="#1f3763 [1604]" strokeweight="1pt"/>
+                              </w:pict>
+                            </mc:Fallback>
+                          </mc:AlternateContent>
+                        </w:r>
+                      </w:p>
                     </w:tc>
                   </w:tr>
                   <w:tr>
@@ -7831,6 +7863,306 @@
                       <w:szCs w:val="16"/>
                     </w:rPr>
                   </w:pPr>
+                  <w:r>
+                    <w:rPr>
+                      <w:noProof/>
+                      <w:lang w:val="cs-CZ" w:eastAsia="cs-CZ"/>
+                    </w:rPr>
+                    <mc:AlternateContent>
+                      <mc:Choice Requires="wps">
+                        <w:drawing>
+                          <wp:anchor distT="0" distB="0" distL="114300" distR="114300" simplePos="0" relativeHeight="251777024" behindDoc="0" locked="0" layoutInCell="1" allowOverlap="1" wp14:anchorId="1E5C3ED0" wp14:editId="6534B784">
+                            <wp:simplePos x="0" y="0"/>
+                            <wp:positionH relativeFrom="column">
+                              <wp:posOffset>1211580</wp:posOffset>
+                            </wp:positionH>
+                            <wp:positionV relativeFrom="paragraph">
+                              <wp:posOffset>184150</wp:posOffset>
+                            </wp:positionV>
+                            <wp:extent cx="350520" cy="356870"/>
+                            <wp:effectExtent l="0" t="0" r="11430" b="24130"/>
+                            <wp:wrapNone/>
+                            <wp:docPr id="67" name="Téglalap 67"/>
+                            <wp:cNvGraphicFramePr/>
+                            <a:graphic xmlns:a="http://schemas.openxmlformats.org/drawingml/2006/main">
+                              <a:graphicData uri="http://schemas.microsoft.com/office/word/2010/wordprocessingShape">
+                                <wps:wsp>
+                                  <wps:cNvSpPr/>
+                                  <wps:spPr>
+                                    <a:xfrm>
+                                      <a:off x="0" y="0"/>
+                                      <a:ext cx="350520" cy="356870"/>
+                                    </a:xfrm>
+                                    <a:prstGeom prst="rect">
+                                      <a:avLst/>
+                                    </a:prstGeom>
+                                  </wps:spPr>
+                                  <wps:style>
+                                    <a:lnRef idx="2">
+                                      <a:schemeClr val="accent1">
+                                        <a:shade val="50000"/>
+                                      </a:schemeClr>
+                                    </a:lnRef>
+                                    <a:fillRef idx="1">
+                                      <a:schemeClr val="accent1"/>
+                                    </a:fillRef>
+                                    <a:effectRef idx="0">
+                                      <a:schemeClr val="accent1"/>
+                                    </a:effectRef>
+                                    <a:fontRef idx="minor">
+                                      <a:schemeClr val="lt1"/>
+                                    </a:fontRef>
+                                  </wps:style>
+                                  <wps:bodyPr rot="0" spcFirstLastPara="0" vertOverflow="overflow" horzOverflow="overflow" vert="horz" wrap="square" lIns="91440" tIns="45720" rIns="91440" bIns="45720" numCol="1" spcCol="0" rtlCol="0" fromWordArt="0" anchor="ctr" anchorCtr="0" forceAA="0" compatLnSpc="1">
+                                    <a:prstTxWarp prst="textNoShape">
+                                      <a:avLst/>
+                                    </a:prstTxWarp>
+                                    <a:noAutofit/>
+                                  </wps:bodyPr>
+                                </wps:wsp>
+                              </a:graphicData>
+                            </a:graphic>
+                            <wp14:sizeRelH relativeFrom="margin">
+                              <wp14:pctWidth>0</wp14:pctWidth>
+                            </wp14:sizeRelH>
+                            <wp14:sizeRelV relativeFrom="margin">
+                              <wp14:pctHeight>0</wp14:pctHeight>
+                            </wp14:sizeRelV>
+                          </wp:anchor>
+                        </w:drawing>
+                      </mc:Choice>
+                      <mc:Fallback>
+                        <w:pict>
+                          <v:rect w14:anchorId="02507B2A" id="Téglalap 67" o:spid="_x0000_s1026" style="position:absolute;margin-left:95.4pt;margin-top:14.5pt;width:27.6pt;height:28.1pt;z-index:251777024;visibility:visible;mso-wrap-style:square;mso-width-percent:0;mso-height-percent:0;mso-wrap-distance-left:9pt;mso-wrap-distance-top:0;mso-wrap-distance-right:9pt;mso-wrap-distance-bottom:0;mso-position-horizontal:absolute;mso-position-horizontal-relative:text;mso-position-vertical:absolute;mso-position-vertical-relative:text;mso-width-percent:0;mso-height-percent:0;mso-width-relative:margin;mso-height-relative:margin;v-text-anchor:middle" o:gfxdata="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" fillcolor="#4472c4 [3204]" strokecolor="#1f3763 [1604]" strokeweight="1pt"/>
+                        </w:pict>
+                      </mc:Fallback>
+                    </mc:AlternateContent>
+                  </w:r>
+                  <w:r>
+                    <w:rPr>
+                      <w:noProof/>
+                      <w:lang w:val="cs-CZ" w:eastAsia="cs-CZ"/>
+                    </w:rPr>
+                    <mc:AlternateContent>
+                      <mc:Choice Requires="wps">
+                        <w:drawing>
+                          <wp:anchor distT="0" distB="0" distL="114300" distR="114300" simplePos="0" relativeHeight="251779072" behindDoc="0" locked="0" layoutInCell="1" allowOverlap="1" wp14:anchorId="3C84F901" wp14:editId="7A23FD7A">
+                            <wp:simplePos x="0" y="0"/>
+                            <wp:positionH relativeFrom="column">
+                              <wp:posOffset>1879600</wp:posOffset>
+                            </wp:positionH>
+                            <wp:positionV relativeFrom="paragraph">
+                              <wp:posOffset>179070</wp:posOffset>
+                            </wp:positionV>
+                            <wp:extent cx="353695" cy="354965"/>
+                            <wp:effectExtent l="0" t="0" r="27305" b="26035"/>
+                            <wp:wrapNone/>
+                            <wp:docPr id="68" name="Téglalap 68"/>
+                            <wp:cNvGraphicFramePr/>
+                            <a:graphic xmlns:a="http://schemas.openxmlformats.org/drawingml/2006/main">
+                              <a:graphicData uri="http://schemas.microsoft.com/office/word/2010/wordprocessingShape">
+                                <wps:wsp>
+                                  <wps:cNvSpPr/>
+                                  <wps:spPr>
+                                    <a:xfrm>
+                                      <a:off x="0" y="0"/>
+                                      <a:ext cx="353695" cy="354965"/>
+                                    </a:xfrm>
+                                    <a:prstGeom prst="rect">
+                                      <a:avLst/>
+                                    </a:prstGeom>
+                                  </wps:spPr>
+                                  <wps:style>
+                                    <a:lnRef idx="2">
+                                      <a:schemeClr val="accent1">
+                                        <a:shade val="50000"/>
+                                      </a:schemeClr>
+                                    </a:lnRef>
+                                    <a:fillRef idx="1">
+                                      <a:schemeClr val="accent1"/>
+                                    </a:fillRef>
+                                    <a:effectRef idx="0">
+                                      <a:schemeClr val="accent1"/>
+                                    </a:effectRef>
+                                    <a:fontRef idx="minor">
+                                      <a:schemeClr val="lt1"/>
+                                    </a:fontRef>
+                                  </wps:style>
+                                  <wps:bodyPr rot="0" spcFirstLastPara="0" vertOverflow="overflow" horzOverflow="overflow" vert="horz" wrap="square" lIns="91440" tIns="45720" rIns="91440" bIns="45720" numCol="1" spcCol="0" rtlCol="0" fromWordArt="0" anchor="ctr" anchorCtr="0" forceAA="0" compatLnSpc="1">
+                                    <a:prstTxWarp prst="textNoShape">
+                                      <a:avLst/>
+                                    </a:prstTxWarp>
+                                    <a:noAutofit/>
+                                  </wps:bodyPr>
+                                </wps:wsp>
+                              </a:graphicData>
+                            </a:graphic>
+                            <wp14:sizeRelH relativeFrom="margin">
+                              <wp14:pctWidth>0</wp14:pctWidth>
+                            </wp14:sizeRelH>
+                            <wp14:sizeRelV relativeFrom="margin">
+                              <wp14:pctHeight>0</wp14:pctHeight>
+                            </wp14:sizeRelV>
+                          </wp:anchor>
+                        </w:drawing>
+                      </mc:Choice>
+                      <mc:Fallback>
+                        <w:pict>
+                          <v:rect w14:anchorId="5D2385DA" id="Téglalap 68" o:spid="_x0000_s1026" style="position:absolute;margin-left:148pt;margin-top:14.1pt;width:27.85pt;height:27.95pt;z-index:251779072;visibility:visible;mso-wrap-style:square;mso-width-percent:0;mso-height-percent:0;mso-wrap-distance-left:9pt;mso-wrap-distance-top:0;mso-wrap-distance-right:9pt;mso-wrap-distance-bottom:0;mso-position-horizontal:absolute;mso-position-horizontal-relative:text;mso-position-vertical:absolute;mso-position-vertical-relative:text;mso-width-percent:0;mso-height-percent:0;mso-width-relative:margin;mso-height-relative:margin;v-text-anchor:middle" o:gfxdata="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" fillcolor="#4472c4 [3204]" strokecolor="#1f3763 [1604]" strokeweight="1pt"/>
+                        </w:pict>
+                      </mc:Fallback>
+                    </mc:AlternateContent>
+                  </w:r>
+                  <w:r>
+                    <w:rPr>
+                      <w:noProof/>
+                      <w:lang w:val="cs-CZ" w:eastAsia="cs-CZ"/>
+                    </w:rPr>
+                    <mc:AlternateContent>
+                      <mc:Choice Requires="wps">
+                        <w:drawing>
+                          <wp:anchor distT="0" distB="0" distL="114300" distR="114300" simplePos="0" relativeHeight="251785216" behindDoc="0" locked="0" layoutInCell="1" allowOverlap="1" wp14:anchorId="19ED179E" wp14:editId="653D7772">
+                            <wp:simplePos x="0" y="0"/>
+                            <wp:positionH relativeFrom="column">
+                              <wp:posOffset>3904615</wp:posOffset>
+                            </wp:positionH>
+                            <wp:positionV relativeFrom="paragraph">
+                              <wp:posOffset>183515</wp:posOffset>
+                            </wp:positionV>
+                            <wp:extent cx="349885" cy="354965"/>
+                            <wp:effectExtent l="0" t="0" r="12065" b="26035"/>
+                            <wp:wrapNone/>
+                            <wp:docPr id="71" name="Téglalap 71"/>
+                            <wp:cNvGraphicFramePr/>
+                            <a:graphic xmlns:a="http://schemas.openxmlformats.org/drawingml/2006/main">
+                              <a:graphicData uri="http://schemas.microsoft.com/office/word/2010/wordprocessingShape">
+                                <wps:wsp>
+                                  <wps:cNvSpPr/>
+                                  <wps:spPr>
+                                    <a:xfrm>
+                                      <a:off x="0" y="0"/>
+                                      <a:ext cx="349885" cy="354965"/>
+                                    </a:xfrm>
+                                    <a:prstGeom prst="rect">
+                                      <a:avLst/>
+                                    </a:prstGeom>
+                                  </wps:spPr>
+                                  <wps:style>
+                                    <a:lnRef idx="2">
+                                      <a:schemeClr val="accent1">
+                                        <a:shade val="50000"/>
+                                      </a:schemeClr>
+                                    </a:lnRef>
+                                    <a:fillRef idx="1">
+                                      <a:schemeClr val="accent1"/>
+                                    </a:fillRef>
+                                    <a:effectRef idx="0">
+                                      <a:schemeClr val="accent1"/>
+                                    </a:effectRef>
+                                    <a:fontRef idx="minor">
+                                      <a:schemeClr val="lt1"/>
+                                    </a:fontRef>
+                                  </wps:style>
+                                  <wps:bodyPr rot="0" spcFirstLastPara="0" vertOverflow="overflow" horzOverflow="overflow" vert="horz" wrap="square" lIns="91440" tIns="45720" rIns="91440" bIns="45720" numCol="1" spcCol="0" rtlCol="0" fromWordArt="0" anchor="ctr" anchorCtr="0" forceAA="0" compatLnSpc="1">
+                                    <a:prstTxWarp prst="textNoShape">
+                                      <a:avLst/>
+                                    </a:prstTxWarp>
+                                    <a:noAutofit/>
+                                  </wps:bodyPr>
+                                </wps:wsp>
+                              </a:graphicData>
+                            </a:graphic>
+                            <wp14:sizeRelH relativeFrom="margin">
+                              <wp14:pctWidth>0</wp14:pctWidth>
+                            </wp14:sizeRelH>
+                            <wp14:sizeRelV relativeFrom="margin">
+                              <wp14:pctHeight>0</wp14:pctHeight>
+                            </wp14:sizeRelV>
+                          </wp:anchor>
+                        </w:drawing>
+                      </mc:Choice>
+                      <mc:Fallback>
+                        <w:pict>
+                          <v:rect w14:anchorId="1140EF03" id="Téglalap 71" o:spid="_x0000_s1026" style="position:absolute;margin-left:307.45pt;margin-top:14.45pt;width:27.55pt;height:27.95pt;z-index:251785216;visibility:visible;mso-wrap-style:square;mso-width-percent:0;mso-height-percent:0;mso-wrap-distance-left:9pt;mso-wrap-distance-top:0;mso-wrap-distance-right:9pt;mso-wrap-distance-bottom:0;mso-position-horizontal:absolute;mso-position-horizontal-relative:text;mso-position-vertical:absolute;mso-position-vertical-relative:text;mso-width-percent:0;mso-height-percent:0;mso-width-relative:margin;mso-height-relative:margin;v-text-anchor:middle" o:gfxdata="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" fillcolor="#4472c4 [3204]" strokecolor="#1f3763 [1604]" strokeweight="1pt"/>
+                        </w:pict>
+                      </mc:Fallback>
+                    </mc:AlternateContent>
+                  </w:r>
+                  <w:r>
+                    <w:rPr>
+                      <w:noProof/>
+                      <w:lang w:val="cs-CZ" w:eastAsia="cs-CZ"/>
+                    </w:rPr>
+                    <mc:AlternateContent>
+                      <mc:Choice Requires="wps">
+                        <w:drawing>
+                          <wp:anchor distT="0" distB="0" distL="114300" distR="114300" simplePos="0" relativeHeight="251783168" behindDoc="0" locked="0" layoutInCell="1" allowOverlap="1" wp14:anchorId="4C1C059C" wp14:editId="03C9392F">
+                            <wp:simplePos x="0" y="0"/>
+                            <wp:positionH relativeFrom="column">
+                              <wp:posOffset>3223260</wp:posOffset>
+                            </wp:positionH>
+                            <wp:positionV relativeFrom="paragraph">
+                              <wp:posOffset>184785</wp:posOffset>
+                            </wp:positionV>
+                            <wp:extent cx="350520" cy="356870"/>
+                            <wp:effectExtent l="0" t="0" r="11430" b="24130"/>
+                            <wp:wrapNone/>
+                            <wp:docPr id="70" name="Téglalap 70"/>
+                            <wp:cNvGraphicFramePr/>
+                            <a:graphic xmlns:a="http://schemas.openxmlformats.org/drawingml/2006/main">
+                              <a:graphicData uri="http://schemas.microsoft.com/office/word/2010/wordprocessingShape">
+                                <wps:wsp>
+                                  <wps:cNvSpPr/>
+                                  <wps:spPr>
+                                    <a:xfrm>
+                                      <a:off x="0" y="0"/>
+                                      <a:ext cx="350520" cy="356870"/>
+                                    </a:xfrm>
+                                    <a:prstGeom prst="rect">
+                                      <a:avLst/>
+                                    </a:prstGeom>
+                                  </wps:spPr>
+                                  <wps:style>
+                                    <a:lnRef idx="2">
+                                      <a:schemeClr val="accent1">
+                                        <a:shade val="50000"/>
+                                      </a:schemeClr>
+                                    </a:lnRef>
+                                    <a:fillRef idx="1">
+                                      <a:schemeClr val="accent1"/>
+                                    </a:fillRef>
+                                    <a:effectRef idx="0">
+                                      <a:schemeClr val="accent1"/>
+                                    </a:effectRef>
+                                    <a:fontRef idx="minor">
+                                      <a:schemeClr val="lt1"/>
+                                    </a:fontRef>
+                                  </wps:style>
+                                  <wps:bodyPr rot="0" spcFirstLastPara="0" vertOverflow="overflow" horzOverflow="overflow" vert="horz" wrap="square" lIns="91440" tIns="45720" rIns="91440" bIns="45720" numCol="1" spcCol="0" rtlCol="0" fromWordArt="0" anchor="ctr" anchorCtr="0" forceAA="0" compatLnSpc="1">
+                                    <a:prstTxWarp prst="textNoShape">
+                                      <a:avLst/>
+                                    </a:prstTxWarp>
+                                    <a:noAutofit/>
+                                  </wps:bodyPr>
+                                </wps:wsp>
+                              </a:graphicData>
+                            </a:graphic>
+                            <wp14:sizeRelH relativeFrom="margin">
+                              <wp14:pctWidth>0</wp14:pctWidth>
+                            </wp14:sizeRelH>
+                            <wp14:sizeRelV relativeFrom="margin">
+                              <wp14:pctHeight>0</wp14:pctHeight>
+                            </wp14:sizeRelV>
+                          </wp:anchor>
+                        </w:drawing>
+                      </mc:Choice>
+                      <mc:Fallback>
+                        <w:pict>
+                          <v:rect w14:anchorId="612F8545" id="Téglalap 70" o:spid="_x0000_s1026" style="position:absolute;margin-left:253.8pt;margin-top:14.55pt;width:27.6pt;height:28.1pt;z-index:251783168;visibility:visible;mso-wrap-style:square;mso-width-percent:0;mso-height-percent:0;mso-wrap-distance-left:9pt;mso-wrap-distance-top:0;mso-wrap-distance-right:9pt;mso-wrap-distance-bottom:0;mso-position-horizontal:absolute;mso-position-horizontal-relative:text;mso-position-vertical:absolute;mso-position-vertical-relative:text;mso-width-percent:0;mso-height-percent:0;mso-width-relative:margin;mso-height-relative:margin;v-text-anchor:middle" o:gfxdata="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" fillcolor="#4472c4 [3204]" strokecolor="#1f3763 [1604]" strokeweight="1pt"/>
+                        </w:pict>
+                      </mc:Fallback>
+                    </mc:AlternateContent>
+                  </w:r>
                 </w:p>
               </w:tc>
             </w:tr>
@@ -7889,16 +8221,16 @@
                           <mc:AlternateContent>
                             <mc:Choice Requires="wps">
                               <w:drawing>
-                                <wp:anchor distT="0" distB="0" distL="114300" distR="114300" simplePos="0" relativeHeight="251772928" behindDoc="0" locked="0" layoutInCell="1" allowOverlap="1" wp14:anchorId="07941AE0" wp14:editId="458661FE">
+                                <wp:anchor distT="0" distB="0" distL="114300" distR="114300" simplePos="0" relativeHeight="251772928" behindDoc="0" locked="0" layoutInCell="1" allowOverlap="1" wp14:anchorId="07941AE0" wp14:editId="4A97FEA7">
                                   <wp:simplePos x="0" y="0"/>
                                   <wp:positionH relativeFrom="column">
-                                    <wp:posOffset>-59831</wp:posOffset>
+                                    <wp:posOffset>-194310</wp:posOffset>
                                   </wp:positionH>
                                   <wp:positionV relativeFrom="paragraph">
-                                    <wp:posOffset>37546</wp:posOffset>
+                                    <wp:posOffset>-55245</wp:posOffset>
                                   </wp:positionV>
-                                  <wp:extent cx="350520" cy="343815"/>
-                                  <wp:effectExtent l="0" t="0" r="11430" b="18415"/>
+                                  <wp:extent cx="351155" cy="362585"/>
+                                  <wp:effectExtent l="0" t="0" r="10795" b="18415"/>
                                   <wp:wrapNone/>
                                   <wp:docPr id="65" name="Téglalap 65"/>
                                   <wp:cNvGraphicFramePr/>
@@ -7909,7 +8241,7 @@
                                         <wps:spPr>
                                           <a:xfrm>
                                             <a:off x="0" y="0"/>
-                                            <a:ext cx="350520" cy="343815"/>
+                                            <a:ext cx="351155" cy="362585"/>
                                           </a:xfrm>
                                           <a:prstGeom prst="rect">
                                             <a:avLst/>
@@ -7951,7 +8283,7 @@
                             </mc:Choice>
                             <mc:Fallback>
                               <w:pict>
-                                <v:rect w14:anchorId="38385DD1" id="Téglalap 65" o:spid="_x0000_s1026" style="position:absolute;margin-left:-4.7pt;margin-top:2.95pt;width:27.6pt;height:27.05pt;z-index:251772928;visibility:visible;mso-wrap-style:square;mso-width-percent:0;mso-height-percent:0;mso-wrap-distance-left:9pt;mso-wrap-distance-top:0;mso-wrap-distance-right:9pt;mso-wrap-distance-bottom:0;mso-position-horizontal:absolute;mso-position-horizontal-relative:text;mso-position-vertical:absolute;mso-position-vertical-relative:text;mso-width-percent:0;mso-height-percent:0;mso-width-relative:margin;mso-height-relative:margin;v-text-anchor:middle" o:gfxdata="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" fillcolor="#4472c4 [3204]" strokecolor="#1f3763 [1604]" strokeweight="1pt"/>
+                                <v:rect w14:anchorId="59BA3521" id="Téglalap 65" o:spid="_x0000_s1026" style="position:absolute;margin-left:-15.3pt;margin-top:-4.35pt;width:27.65pt;height:28.55pt;z-index:251772928;visibility:visible;mso-wrap-style:square;mso-width-percent:0;mso-height-percent:0;mso-wrap-distance-left:9pt;mso-wrap-distance-top:0;mso-wrap-distance-right:9pt;mso-wrap-distance-bottom:0;mso-position-horizontal:absolute;mso-position-horizontal-relative:text;mso-position-vertical:absolute;mso-position-vertical-relative:text;mso-width-percent:0;mso-height-percent:0;mso-width-relative:margin;mso-height-relative:margin;v-text-anchor:middle" o:gfxdata="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" fillcolor="#4472c4 [3204]" strokecolor="#1f3763 [1604]" strokeweight="1pt"/>
                               </w:pict>
                             </mc:Fallback>
                           </mc:AlternateContent>
@@ -7977,16 +8309,16 @@
                           <mc:AlternateContent>
                             <mc:Choice Requires="wps">
                               <w:drawing>
-                                <wp:anchor distT="0" distB="0" distL="114300" distR="114300" simplePos="0" relativeHeight="251774976" behindDoc="0" locked="0" layoutInCell="1" allowOverlap="1" wp14:anchorId="34602CBF" wp14:editId="2C9ACDE0">
+                                <wp:anchor distT="0" distB="0" distL="114300" distR="114300" simplePos="0" relativeHeight="251774976" behindDoc="0" locked="0" layoutInCell="1" allowOverlap="1" wp14:anchorId="34602CBF" wp14:editId="530AF458">
                                   <wp:simplePos x="0" y="0"/>
                                   <wp:positionH relativeFrom="column">
-                                    <wp:posOffset>-71738</wp:posOffset>
+                                    <wp:posOffset>-196215</wp:posOffset>
                                   </wp:positionH>
                                   <wp:positionV relativeFrom="paragraph">
-                                    <wp:posOffset>37545</wp:posOffset>
+                                    <wp:posOffset>-52070</wp:posOffset>
                                   </wp:positionV>
-                                  <wp:extent cx="350520" cy="343815"/>
-                                  <wp:effectExtent l="0" t="0" r="11430" b="18415"/>
+                                  <wp:extent cx="350520" cy="356870"/>
+                                  <wp:effectExtent l="0" t="0" r="11430" b="24130"/>
                                   <wp:wrapNone/>
                                   <wp:docPr id="66" name="Téglalap 66"/>
                                   <wp:cNvGraphicFramePr/>
@@ -7997,7 +8329,7 @@
                                         <wps:spPr>
                                           <a:xfrm>
                                             <a:off x="0" y="0"/>
-                                            <a:ext cx="350520" cy="343815"/>
+                                            <a:ext cx="350520" cy="356870"/>
                                           </a:xfrm>
                                           <a:prstGeom prst="rect">
                                             <a:avLst/>
@@ -8039,7 +8371,7 @@
                             </mc:Choice>
                             <mc:Fallback>
                               <w:pict>
-                                <v:rect w14:anchorId="3CDCE4A4" id="Téglalap 66" o:spid="_x0000_s1026" style="position:absolute;margin-left:-5.65pt;margin-top:2.95pt;width:27.6pt;height:27.05pt;z-index:251774976;visibility:visible;mso-wrap-style:square;mso-width-percent:0;mso-height-percent:0;mso-wrap-distance-left:9pt;mso-wrap-distance-top:0;mso-wrap-distance-right:9pt;mso-wrap-distance-bottom:0;mso-position-horizontal:absolute;mso-position-horizontal-relative:text;mso-position-vertical:absolute;mso-position-vertical-relative:text;mso-width-percent:0;mso-height-percent:0;mso-width-relative:margin;mso-height-relative:margin;v-text-anchor:middle" o:gfxdata="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" fillcolor="#4472c4 [3204]" strokecolor="#1f3763 [1604]" strokeweight="1pt"/>
+                                <v:rect w14:anchorId="3A5433C2" id="Téglalap 66" o:spid="_x0000_s1026" style="position:absolute;margin-left:-15.45pt;margin-top:-4.1pt;width:27.6pt;height:28.1pt;z-index:251774976;visibility:visible;mso-wrap-style:square;mso-width-percent:0;mso-height-percent:0;mso-wrap-distance-left:9pt;mso-wrap-distance-top:0;mso-wrap-distance-right:9pt;mso-wrap-distance-bottom:0;mso-position-horizontal:absolute;mso-position-horizontal-relative:text;mso-position-vertical:absolute;mso-position-vertical-relative:text;mso-width-percent:0;mso-height-percent:0;mso-width-relative:margin;mso-height-relative:margin;v-text-anchor:middle" o:gfxdata="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" fillcolor="#4472c4 [3204]" strokecolor="#1f3763 [1604]" strokeweight="1pt"/>
                               </w:pict>
                             </mc:Fallback>
                           </mc:AlternateContent>
@@ -8057,6 +8389,32 @@
                             <w:szCs w:val="16"/>
                           </w:rPr>
                         </w:pPr>
+                      </w:p>
+                    </w:tc>
+                    <w:tc>
+                      <w:tcPr>
+                        <w:tcW w:w="993" w:type="dxa"/>
+                      </w:tcPr>
+                      <w:p>
+                        <w:pPr>
+                          <w:rPr>
+                            <w:sz w:val="16"/>
+                            <w:szCs w:val="16"/>
+                          </w:rPr>
+                        </w:pPr>
+                      </w:p>
+                    </w:tc>
+                    <w:tc>
+                      <w:tcPr>
+                        <w:tcW w:w="1074" w:type="dxa"/>
+                      </w:tcPr>
+                      <w:p>
+                        <w:pPr>
+                          <w:rPr>
+                            <w:sz w:val="16"/>
+                            <w:szCs w:val="16"/>
+                          </w:rPr>
+                        </w:pPr>
                         <w:r>
                           <w:rPr>
                             <w:noProof/>
@@ -8065,18 +8423,18 @@
                           <mc:AlternateContent>
                             <mc:Choice Requires="wps">
                               <w:drawing>
-                                <wp:anchor distT="0" distB="0" distL="114300" distR="114300" simplePos="0" relativeHeight="251777024" behindDoc="0" locked="0" layoutInCell="1" allowOverlap="1" wp14:anchorId="1E5C3ED0" wp14:editId="36D94D44">
+                                <wp:anchor distT="0" distB="0" distL="114300" distR="114300" simplePos="0" relativeHeight="251781120" behindDoc="0" locked="0" layoutInCell="1" allowOverlap="1" wp14:anchorId="3A245BE3" wp14:editId="105C70F5">
                                   <wp:simplePos x="0" y="0"/>
                                   <wp:positionH relativeFrom="column">
-                                    <wp:posOffset>-62230</wp:posOffset>
+                                    <wp:posOffset>-187960</wp:posOffset>
                                   </wp:positionH>
                                   <wp:positionV relativeFrom="paragraph">
-                                    <wp:posOffset>37465</wp:posOffset>
+                                    <wp:posOffset>-52705</wp:posOffset>
                                   </wp:positionV>
-                                  <wp:extent cx="350520" cy="343815"/>
-                                  <wp:effectExtent l="0" t="0" r="11430" b="18415"/>
+                                  <wp:extent cx="360680" cy="356870"/>
+                                  <wp:effectExtent l="0" t="0" r="20320" b="24130"/>
                                   <wp:wrapNone/>
-                                  <wp:docPr id="67" name="Téglalap 67"/>
+                                  <wp:docPr id="69" name="Téglalap 69"/>
                                   <wp:cNvGraphicFramePr/>
                                   <a:graphic xmlns:a="http://schemas.openxmlformats.org/drawingml/2006/main">
                                     <a:graphicData uri="http://schemas.microsoft.com/office/word/2010/wordprocessingShape">
@@ -8085,7 +8443,7 @@
                                         <wps:spPr>
                                           <a:xfrm>
                                             <a:off x="0" y="0"/>
-                                            <a:ext cx="350520" cy="343815"/>
+                                            <a:ext cx="360680" cy="356870"/>
                                           </a:xfrm>
                                           <a:prstGeom prst="rect">
                                             <a:avLst/>
@@ -8127,183 +8485,7 @@
                             </mc:Choice>
                             <mc:Fallback>
                               <w:pict>
-                                <v:rect w14:anchorId="1471A34C" id="Téglalap 67" o:spid="_x0000_s1026" style="position:absolute;margin-left:-4.9pt;margin-top:2.95pt;width:27.6pt;height:27.05pt;z-index:251777024;visibility:visible;mso-wrap-style:square;mso-width-percent:0;mso-height-percent:0;mso-wrap-distance-left:9pt;mso-wrap-distance-top:0;mso-wrap-distance-right:9pt;mso-wrap-distance-bottom:0;mso-position-horizontal:absolute;mso-position-horizontal-relative:text;mso-position-vertical:absolute;mso-position-vertical-relative:text;mso-width-percent:0;mso-height-percent:0;mso-width-relative:margin;mso-height-relative:margin;v-text-anchor:middle" o:gfxdata="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" fillcolor="#4472c4 [3204]" strokecolor="#1f3763 [1604]" strokeweight="1pt"/>
-                              </w:pict>
-                            </mc:Fallback>
-                          </mc:AlternateContent>
-                        </w:r>
-                      </w:p>
-                    </w:tc>
-                    <w:tc>
-                      <w:tcPr>
-                        <w:tcW w:w="993" w:type="dxa"/>
-                      </w:tcPr>
-                      <w:p>
-                        <w:pPr>
-                          <w:rPr>
-                            <w:sz w:val="16"/>
-                            <w:szCs w:val="16"/>
-                          </w:rPr>
-                        </w:pPr>
-                        <w:r>
-                          <w:rPr>
-                            <w:noProof/>
-                            <w:lang w:val="cs-CZ" w:eastAsia="cs-CZ"/>
-                          </w:rPr>
-                          <mc:AlternateContent>
-                            <mc:Choice Requires="wps">
-                              <w:drawing>
-                                <wp:anchor distT="0" distB="0" distL="114300" distR="114300" simplePos="0" relativeHeight="251779072" behindDoc="0" locked="0" layoutInCell="1" allowOverlap="1" wp14:anchorId="3C84F901" wp14:editId="6C08D331">
-                                  <wp:simplePos x="0" y="0"/>
-                                  <wp:positionH relativeFrom="column">
-                                    <wp:posOffset>-82731</wp:posOffset>
-                                  </wp:positionH>
-                                  <wp:positionV relativeFrom="paragraph">
-                                    <wp:posOffset>37545</wp:posOffset>
-                                  </wp:positionV>
-                                  <wp:extent cx="350520" cy="343815"/>
-                                  <wp:effectExtent l="0" t="0" r="11430" b="18415"/>
-                                  <wp:wrapNone/>
-                                  <wp:docPr id="68" name="Téglalap 68"/>
-                                  <wp:cNvGraphicFramePr/>
-                                  <a:graphic xmlns:a="http://schemas.openxmlformats.org/drawingml/2006/main">
-                                    <a:graphicData uri="http://schemas.microsoft.com/office/word/2010/wordprocessingShape">
-                                      <wps:wsp>
-                                        <wps:cNvSpPr/>
-                                        <wps:spPr>
-                                          <a:xfrm>
-                                            <a:off x="0" y="0"/>
-                                            <a:ext cx="350520" cy="343815"/>
-                                          </a:xfrm>
-                                          <a:prstGeom prst="rect">
-                                            <a:avLst/>
-                                          </a:prstGeom>
-                                        </wps:spPr>
-                                        <wps:style>
-                                          <a:lnRef idx="2">
-                                            <a:schemeClr val="accent1">
-                                              <a:shade val="50000"/>
-                                            </a:schemeClr>
-                                          </a:lnRef>
-                                          <a:fillRef idx="1">
-                                            <a:schemeClr val="accent1"/>
-                                          </a:fillRef>
-                                          <a:effectRef idx="0">
-                                            <a:schemeClr val="accent1"/>
-                                          </a:effectRef>
-                                          <a:fontRef idx="minor">
-                                            <a:schemeClr val="lt1"/>
-                                          </a:fontRef>
-                                        </wps:style>
-                                        <wps:bodyPr rot="0" spcFirstLastPara="0" vertOverflow="overflow" horzOverflow="overflow" vert="horz" wrap="square" lIns="91440" tIns="45720" rIns="91440" bIns="45720" numCol="1" spcCol="0" rtlCol="0" fromWordArt="0" anchor="ctr" anchorCtr="0" forceAA="0" compatLnSpc="1">
-                                          <a:prstTxWarp prst="textNoShape">
-                                            <a:avLst/>
-                                          </a:prstTxWarp>
-                                          <a:noAutofit/>
-                                        </wps:bodyPr>
-                                      </wps:wsp>
-                                    </a:graphicData>
-                                  </a:graphic>
-                                  <wp14:sizeRelH relativeFrom="margin">
-                                    <wp14:pctWidth>0</wp14:pctWidth>
-                                  </wp14:sizeRelH>
-                                  <wp14:sizeRelV relativeFrom="margin">
-                                    <wp14:pctHeight>0</wp14:pctHeight>
-                                  </wp14:sizeRelV>
-                                </wp:anchor>
-                              </w:drawing>
-                            </mc:Choice>
-                            <mc:Fallback>
-                              <w:pict>
-                                <v:rect w14:anchorId="051694D2" id="Téglalap 68" o:spid="_x0000_s1026" style="position:absolute;margin-left:-6.5pt;margin-top:2.95pt;width:27.6pt;height:27.05pt;z-index:251779072;visibility:visible;mso-wrap-style:square;mso-width-percent:0;mso-height-percent:0;mso-wrap-distance-left:9pt;mso-wrap-distance-top:0;mso-wrap-distance-right:9pt;mso-wrap-distance-bottom:0;mso-position-horizontal:absolute;mso-position-horizontal-relative:text;mso-position-vertical:absolute;mso-position-vertical-relative:text;mso-width-percent:0;mso-height-percent:0;mso-width-relative:margin;mso-height-relative:margin;v-text-anchor:middle" o:gfxdata="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" fillcolor="#4472c4 [3204]" strokecolor="#1f3763 [1604]" strokeweight="1pt"/>
-                              </w:pict>
-                            </mc:Fallback>
-                          </mc:AlternateContent>
-                        </w:r>
-                      </w:p>
-                    </w:tc>
-                    <w:tc>
-                      <w:tcPr>
-                        <w:tcW w:w="1074" w:type="dxa"/>
-                      </w:tcPr>
-                      <w:p>
-                        <w:pPr>
-                          <w:rPr>
-                            <w:sz w:val="16"/>
-                            <w:szCs w:val="16"/>
-                          </w:rPr>
-                        </w:pPr>
-                        <w:r>
-                          <w:rPr>
-                            <w:noProof/>
-                            <w:lang w:val="cs-CZ" w:eastAsia="cs-CZ"/>
-                          </w:rPr>
-                          <mc:AlternateContent>
-                            <mc:Choice Requires="wps">
-                              <w:drawing>
-                                <wp:anchor distT="0" distB="0" distL="114300" distR="114300" simplePos="0" relativeHeight="251781120" behindDoc="0" locked="0" layoutInCell="1" allowOverlap="1" wp14:anchorId="3A245BE3" wp14:editId="2C41811B">
-                                  <wp:simplePos x="0" y="0"/>
-                                  <wp:positionH relativeFrom="column">
-                                    <wp:posOffset>-65546</wp:posOffset>
-                                  </wp:positionH>
-                                  <wp:positionV relativeFrom="paragraph">
-                                    <wp:posOffset>37545</wp:posOffset>
-                                  </wp:positionV>
-                                  <wp:extent cx="350520" cy="343815"/>
-                                  <wp:effectExtent l="0" t="0" r="11430" b="18415"/>
-                                  <wp:wrapNone/>
-                                  <wp:docPr id="69" name="Téglalap 69"/>
-                                  <wp:cNvGraphicFramePr/>
-                                  <a:graphic xmlns:a="http://schemas.openxmlformats.org/drawingml/2006/main">
-                                    <a:graphicData uri="http://schemas.microsoft.com/office/word/2010/wordprocessingShape">
-                                      <wps:wsp>
-                                        <wps:cNvSpPr/>
-                                        <wps:spPr>
-                                          <a:xfrm>
-                                            <a:off x="0" y="0"/>
-                                            <a:ext cx="350520" cy="343815"/>
-                                          </a:xfrm>
-                                          <a:prstGeom prst="rect">
-                                            <a:avLst/>
-                                          </a:prstGeom>
-                                        </wps:spPr>
-                                        <wps:style>
-                                          <a:lnRef idx="2">
-                                            <a:schemeClr val="accent1">
-                                              <a:shade val="50000"/>
-                                            </a:schemeClr>
-                                          </a:lnRef>
-                                          <a:fillRef idx="1">
-                                            <a:schemeClr val="accent1"/>
-                                          </a:fillRef>
-                                          <a:effectRef idx="0">
-                                            <a:schemeClr val="accent1"/>
-                                          </a:effectRef>
-                                          <a:fontRef idx="minor">
-                                            <a:schemeClr val="lt1"/>
-                                          </a:fontRef>
-                                        </wps:style>
-                                        <wps:bodyPr rot="0" spcFirstLastPara="0" vertOverflow="overflow" horzOverflow="overflow" vert="horz" wrap="square" lIns="91440" tIns="45720" rIns="91440" bIns="45720" numCol="1" spcCol="0" rtlCol="0" fromWordArt="0" anchor="ctr" anchorCtr="0" forceAA="0" compatLnSpc="1">
-                                          <a:prstTxWarp prst="textNoShape">
-                                            <a:avLst/>
-                                          </a:prstTxWarp>
-                                          <a:noAutofit/>
-                                        </wps:bodyPr>
-                                      </wps:wsp>
-                                    </a:graphicData>
-                                  </a:graphic>
-                                  <wp14:sizeRelH relativeFrom="margin">
-                                    <wp14:pctWidth>0</wp14:pctWidth>
-                                  </wp14:sizeRelH>
-                                  <wp14:sizeRelV relativeFrom="margin">
-                                    <wp14:pctHeight>0</wp14:pctHeight>
-                                  </wp14:sizeRelV>
-                                </wp:anchor>
-                              </w:drawing>
-                            </mc:Choice>
-                            <mc:Fallback>
-                              <w:pict>
-                                <v:rect w14:anchorId="253EA034" id="Téglalap 69" o:spid="_x0000_s1026" style="position:absolute;margin-left:-5.15pt;margin-top:2.95pt;width:27.6pt;height:27.05pt;z-index:251781120;visibility:visible;mso-wrap-style:square;mso-width-percent:0;mso-height-percent:0;mso-wrap-distance-left:9pt;mso-wrap-distance-top:0;mso-wrap-distance-right:9pt;mso-wrap-distance-bottom:0;mso-position-horizontal:absolute;mso-position-horizontal-relative:text;mso-position-vertical:absolute;mso-position-vertical-relative:text;mso-width-percent:0;mso-height-percent:0;mso-width-relative:margin;mso-height-relative:margin;v-text-anchor:middle" o:gfxdata="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" fillcolor="#4472c4 [3204]" strokecolor="#1f3763 [1604]" strokeweight="1pt"/>
+                                <v:rect w14:anchorId="4DDB4E41" id="Téglalap 69" o:spid="_x0000_s1026" style="position:absolute;margin-left:-14.8pt;margin-top:-4.15pt;width:28.4pt;height:28.1pt;z-index:251781120;visibility:visible;mso-wrap-style:square;mso-width-percent:0;mso-height-percent:0;mso-wrap-distance-left:9pt;mso-wrap-distance-top:0;mso-wrap-distance-right:9pt;mso-wrap-distance-bottom:0;mso-position-horizontal:absolute;mso-position-horizontal-relative:text;mso-position-vertical:absolute;mso-position-vertical-relative:text;mso-width-percent:0;mso-height-percent:0;mso-width-relative:margin;mso-height-relative:margin;v-text-anchor:middle" o:gfxdata="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" fillcolor="#4472c4 [3204]" strokecolor="#1f3763 [1604]" strokeweight="1pt"/>
                               </w:pict>
                             </mc:Fallback>
                           </mc:AlternateContent>
@@ -8321,81 +8503,6 @@
                             <w:szCs w:val="16"/>
                           </w:rPr>
                         </w:pPr>
-                        <w:r>
-                          <w:rPr>
-                            <w:noProof/>
-                            <w:lang w:val="cs-CZ" w:eastAsia="cs-CZ"/>
-                          </w:rPr>
-                          <mc:AlternateContent>
-                            <mc:Choice Requires="wps">
-                              <w:drawing>
-                                <wp:anchor distT="0" distB="0" distL="114300" distR="114300" simplePos="0" relativeHeight="251783168" behindDoc="0" locked="0" layoutInCell="1" allowOverlap="1" wp14:anchorId="4C1C059C" wp14:editId="1F302DE5">
-                                  <wp:simplePos x="0" y="0"/>
-                                  <wp:positionH relativeFrom="column">
-                                    <wp:posOffset>-67143</wp:posOffset>
-                                  </wp:positionH>
-                                  <wp:positionV relativeFrom="paragraph">
-                                    <wp:posOffset>37545</wp:posOffset>
-                                  </wp:positionV>
-                                  <wp:extent cx="350520" cy="343815"/>
-                                  <wp:effectExtent l="0" t="0" r="11430" b="18415"/>
-                                  <wp:wrapNone/>
-                                  <wp:docPr id="70" name="Téglalap 70"/>
-                                  <wp:cNvGraphicFramePr/>
-                                  <a:graphic xmlns:a="http://schemas.openxmlformats.org/drawingml/2006/main">
-                                    <a:graphicData uri="http://schemas.microsoft.com/office/word/2010/wordprocessingShape">
-                                      <wps:wsp>
-                                        <wps:cNvSpPr/>
-                                        <wps:spPr>
-                                          <a:xfrm>
-                                            <a:off x="0" y="0"/>
-                                            <a:ext cx="350520" cy="343815"/>
-                                          </a:xfrm>
-                                          <a:prstGeom prst="rect">
-                                            <a:avLst/>
-                                          </a:prstGeom>
-                                        </wps:spPr>
-                                        <wps:style>
-                                          <a:lnRef idx="2">
-                                            <a:schemeClr val="accent1">
-                                              <a:shade val="50000"/>
-                                            </a:schemeClr>
-                                          </a:lnRef>
-                                          <a:fillRef idx="1">
-                                            <a:schemeClr val="accent1"/>
-                                          </a:fillRef>
-                                          <a:effectRef idx="0">
-                                            <a:schemeClr val="accent1"/>
-                                          </a:effectRef>
-                                          <a:fontRef idx="minor">
-                                            <a:schemeClr val="lt1"/>
-                                          </a:fontRef>
-                                        </wps:style>
-                                        <wps:bodyPr rot="0" spcFirstLastPara="0" vertOverflow="overflow" horzOverflow="overflow" vert="horz" wrap="square" lIns="91440" tIns="45720" rIns="91440" bIns="45720" numCol="1" spcCol="0" rtlCol="0" fromWordArt="0" anchor="ctr" anchorCtr="0" forceAA="0" compatLnSpc="1">
-                                          <a:prstTxWarp prst="textNoShape">
-                                            <a:avLst/>
-                                          </a:prstTxWarp>
-                                          <a:noAutofit/>
-                                        </wps:bodyPr>
-                                      </wps:wsp>
-                                    </a:graphicData>
-                                  </a:graphic>
-                                  <wp14:sizeRelH relativeFrom="margin">
-                                    <wp14:pctWidth>0</wp14:pctWidth>
-                                  </wp14:sizeRelH>
-                                  <wp14:sizeRelV relativeFrom="margin">
-                                    <wp14:pctHeight>0</wp14:pctHeight>
-                                  </wp14:sizeRelV>
-                                </wp:anchor>
-                              </w:drawing>
-                            </mc:Choice>
-                            <mc:Fallback>
-                              <w:pict>
-                                <v:rect w14:anchorId="7A486E77" id="Téglalap 70" o:spid="_x0000_s1026" style="position:absolute;margin-left:-5.3pt;margin-top:2.95pt;width:27.6pt;height:27.05pt;z-index:251783168;visibility:visible;mso-wrap-style:square;mso-width-percent:0;mso-height-percent:0;mso-wrap-distance-left:9pt;mso-wrap-distance-top:0;mso-wrap-distance-right:9pt;mso-wrap-distance-bottom:0;mso-position-horizontal:absolute;mso-position-horizontal-relative:text;mso-position-vertical:absolute;mso-position-vertical-relative:text;mso-width-percent:0;mso-height-percent:0;mso-width-relative:margin;mso-height-relative:margin;v-text-anchor:middle" o:gfxdata="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" fillcolor="#4472c4 [3204]" strokecolor="#1f3763 [1604]" strokeweight="1pt"/>
-                              </w:pict>
-                            </mc:Fallback>
-                          </mc:AlternateContent>
-                        </w:r>
                       </w:p>
                     </w:tc>
                     <w:tc>
@@ -8409,81 +8516,6 @@
                             <w:szCs w:val="16"/>
                           </w:rPr>
                         </w:pPr>
-                        <w:r>
-                          <w:rPr>
-                            <w:noProof/>
-                            <w:lang w:val="cs-CZ" w:eastAsia="cs-CZ"/>
-                          </w:rPr>
-                          <mc:AlternateContent>
-                            <mc:Choice Requires="wps">
-                              <w:drawing>
-                                <wp:anchor distT="0" distB="0" distL="114300" distR="114300" simplePos="0" relativeHeight="251785216" behindDoc="0" locked="0" layoutInCell="1" allowOverlap="1" wp14:anchorId="19ED179E" wp14:editId="55BA8F4C">
-                                  <wp:simplePos x="0" y="0"/>
-                                  <wp:positionH relativeFrom="column">
-                                    <wp:posOffset>-73146</wp:posOffset>
-                                  </wp:positionH>
-                                  <wp:positionV relativeFrom="paragraph">
-                                    <wp:posOffset>37545</wp:posOffset>
-                                  </wp:positionV>
-                                  <wp:extent cx="350520" cy="343815"/>
-                                  <wp:effectExtent l="0" t="0" r="11430" b="18415"/>
-                                  <wp:wrapNone/>
-                                  <wp:docPr id="71" name="Téglalap 71"/>
-                                  <wp:cNvGraphicFramePr/>
-                                  <a:graphic xmlns:a="http://schemas.openxmlformats.org/drawingml/2006/main">
-                                    <a:graphicData uri="http://schemas.microsoft.com/office/word/2010/wordprocessingShape">
-                                      <wps:wsp>
-                                        <wps:cNvSpPr/>
-                                        <wps:spPr>
-                                          <a:xfrm>
-                                            <a:off x="0" y="0"/>
-                                            <a:ext cx="350520" cy="343815"/>
-                                          </a:xfrm>
-                                          <a:prstGeom prst="rect">
-                                            <a:avLst/>
-                                          </a:prstGeom>
-                                        </wps:spPr>
-                                        <wps:style>
-                                          <a:lnRef idx="2">
-                                            <a:schemeClr val="accent1">
-                                              <a:shade val="50000"/>
-                                            </a:schemeClr>
-                                          </a:lnRef>
-                                          <a:fillRef idx="1">
-                                            <a:schemeClr val="accent1"/>
-                                          </a:fillRef>
-                                          <a:effectRef idx="0">
-                                            <a:schemeClr val="accent1"/>
-                                          </a:effectRef>
-                                          <a:fontRef idx="minor">
-                                            <a:schemeClr val="lt1"/>
-                                          </a:fontRef>
-                                        </wps:style>
-                                        <wps:bodyPr rot="0" spcFirstLastPara="0" vertOverflow="overflow" horzOverflow="overflow" vert="horz" wrap="square" lIns="91440" tIns="45720" rIns="91440" bIns="45720" numCol="1" spcCol="0" rtlCol="0" fromWordArt="0" anchor="ctr" anchorCtr="0" forceAA="0" compatLnSpc="1">
-                                          <a:prstTxWarp prst="textNoShape">
-                                            <a:avLst/>
-                                          </a:prstTxWarp>
-                                          <a:noAutofit/>
-                                        </wps:bodyPr>
-                                      </wps:wsp>
-                                    </a:graphicData>
-                                  </a:graphic>
-                                  <wp14:sizeRelH relativeFrom="margin">
-                                    <wp14:pctWidth>0</wp14:pctWidth>
-                                  </wp14:sizeRelH>
-                                  <wp14:sizeRelV relativeFrom="margin">
-                                    <wp14:pctHeight>0</wp14:pctHeight>
-                                  </wp14:sizeRelV>
-                                </wp:anchor>
-                              </w:drawing>
-                            </mc:Choice>
-                            <mc:Fallback>
-                              <w:pict>
-                                <v:rect w14:anchorId="15461CD5" id="Téglalap 71" o:spid="_x0000_s1026" style="position:absolute;margin-left:-5.75pt;margin-top:2.95pt;width:27.6pt;height:27.05pt;z-index:251785216;visibility:visible;mso-wrap-style:square;mso-width-percent:0;mso-height-percent:0;mso-wrap-distance-left:9pt;mso-wrap-distance-top:0;mso-wrap-distance-right:9pt;mso-wrap-distance-bottom:0;mso-position-horizontal:absolute;mso-position-horizontal-relative:text;mso-position-vertical:absolute;mso-position-vertical-relative:text;mso-width-percent:0;mso-height-percent:0;mso-width-relative:margin;mso-height-relative:margin;v-text-anchor:middle" o:gfxdata="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" fillcolor="#4472c4 [3204]" strokecolor="#1f3763 [1604]" strokeweight="1pt"/>
-                              </w:pict>
-                            </mc:Fallback>
-                          </mc:AlternateContent>
-                        </w:r>
                       </w:p>
                     </w:tc>
                   </w:tr>

</xml_diff>